<commit_message>
update analyses of listening
</commit_message>
<xml_diff>
--- a/IELTS Notes/Listening Test And Analyses..docx
+++ b/IELTS Notes/Listening Test And Analyses..docx
@@ -4223,7 +4223,7 @@
     <w:p>
       <w:pPr>
         <w:rPr>
-          <w:rFonts w:ascii="Times New Roman" w:hAnsi="Times New Roman" w:cs="Times New Roman" w:hint="eastAsia"/>
+          <w:rFonts w:ascii="Times New Roman" w:hAnsi="Times New Roman" w:cs="Times New Roman"/>
         </w:rPr>
       </w:pPr>
       <w:r>
@@ -4591,7 +4591,7 @@
     <w:p>
       <w:pPr>
         <w:rPr>
-          <w:rFonts w:ascii="Times New Roman" w:hAnsi="Times New Roman" w:cs="Times New Roman" w:hint="eastAsia"/>
+          <w:rFonts w:ascii="Times New Roman" w:hAnsi="Times New Roman" w:cs="Times New Roman"/>
         </w:rPr>
       </w:pPr>
       <w:r>
@@ -4768,7 +4768,13 @@
     <w:p>
       <w:pPr>
         <w:rPr>
-          <w:rFonts w:ascii="Times New Roman" w:hAnsi="Times New Roman" w:cs="Times New Roman" w:hint="eastAsia"/>
+          <w:rFonts w:ascii="Times New Roman" w:hAnsi="Times New Roman" w:cs="Times New Roman"/>
+          <w:b/>
+          <w:bCs/>
+          <w:i/>
+          <w:iCs/>
+          <w:sz w:val="24"/>
+          <w:szCs w:val="24"/>
         </w:rPr>
       </w:pPr>
       <w:r>
@@ -4789,13 +4795,105 @@
         </w:rPr>
         <w:br/>
       </w:r>
-    </w:p>
-    <w:p>
-      <w:pPr>
-        <w:rPr>
-          <w:rFonts w:ascii="Times New Roman" w:hAnsi="Times New Roman" w:cs="Times New Roman"/>
-        </w:rPr>
-      </w:pPr>
+      <w:r>
+        <w:rPr>
+          <w:rFonts w:ascii="Times New Roman" w:hAnsi="Times New Roman" w:cs="Times New Roman" w:hint="eastAsia"/>
+          <w:b/>
+          <w:bCs/>
+          <w:i/>
+          <w:iCs/>
+          <w:sz w:val="24"/>
+          <w:szCs w:val="24"/>
+        </w:rPr>
+        <w:t xml:space="preserve">Section </w:t>
+      </w:r>
+      <w:r>
+        <w:rPr>
+          <w:rFonts w:ascii="Times New Roman" w:hAnsi="Times New Roman" w:cs="Times New Roman" w:hint="eastAsia"/>
+          <w:b/>
+          <w:bCs/>
+          <w:i/>
+          <w:iCs/>
+          <w:sz w:val="24"/>
+          <w:szCs w:val="24"/>
+        </w:rPr>
+        <w:t>3</w:t>
+      </w:r>
+    </w:p>
+    <w:p>
+      <w:pPr>
+        <w:rPr>
+          <w:rFonts w:ascii="Times New Roman" w:hAnsi="Times New Roman" w:cs="Times New Roman"/>
+        </w:rPr>
+      </w:pPr>
+      <w:r>
+        <w:rPr>
+          <w:rFonts w:ascii="Times New Roman" w:hAnsi="Times New Roman" w:cs="Times New Roman" w:hint="eastAsia"/>
+        </w:rPr>
+        <w:t xml:space="preserve">21. </w:t>
+      </w:r>
+      <w:r>
+        <w:rPr>
+          <w:rFonts w:ascii="Times New Roman" w:hAnsi="Times New Roman" w:cs="Times New Roman" w:hint="eastAsia"/>
+          <w:strike/>
+        </w:rPr>
+        <w:t>B</w:t>
+      </w:r>
+      <w:r>
+        <w:rPr>
+          <w:rFonts w:ascii="Times New Roman" w:hAnsi="Times New Roman" w:cs="Times New Roman" w:hint="eastAsia"/>
+        </w:rPr>
+        <w:t>.   A</w:t>
+      </w:r>
+      <w:r>
+        <w:rPr>
+          <w:rFonts w:ascii="Times New Roman" w:hAnsi="Times New Roman" w:cs="Times New Roman"/>
+        </w:rPr>
+        <w:br/>
+      </w:r>
+      <w:r>
+        <w:rPr>
+          <w:rFonts w:ascii="Times New Roman" w:hAnsi="Times New Roman" w:cs="Times New Roman" w:hint="eastAsia"/>
+        </w:rPr>
+        <w:t xml:space="preserve">The tutor said they like people to write a case study which is not a report?? Or Brian said he had finished it and wanted to </w:t>
+      </w:r>
+      <w:r>
+        <w:rPr>
+          <w:rFonts w:ascii="Times New Roman" w:hAnsi="Times New Roman" w:cs="Times New Roman"/>
+        </w:rPr>
+        <w:t>“</w:t>
+      </w:r>
+      <w:r>
+        <w:rPr>
+          <w:rFonts w:ascii="Times New Roman" w:hAnsi="Times New Roman" w:cs="Times New Roman" w:hint="eastAsia"/>
+        </w:rPr>
+        <w:t>sit in on a teaching session</w:t>
+      </w:r>
+      <w:r>
+        <w:rPr>
+          <w:rFonts w:ascii="Times New Roman" w:hAnsi="Times New Roman" w:cs="Times New Roman"/>
+        </w:rPr>
+        <w:t>”</w:t>
+      </w:r>
+      <w:r>
+        <w:rPr>
+          <w:rFonts w:ascii="Times New Roman" w:hAnsi="Times New Roman" w:cs="Times New Roman" w:hint="eastAsia"/>
+        </w:rPr>
+        <w:t>.</w:t>
+      </w:r>
+    </w:p>
+    <w:p>
+      <w:pPr>
+        <w:rPr>
+          <w:rFonts w:ascii="Times New Roman" w:hAnsi="Times New Roman" w:cs="Times New Roman" w:hint="eastAsia"/>
+        </w:rPr>
+      </w:pPr>
+      <w:r>
+        <w:rPr>
+          <w:rFonts w:ascii="Times New Roman" w:hAnsi="Times New Roman" w:cs="Times New Roman" w:hint="eastAsia"/>
+        </w:rPr>
+        <w:t>22. ____  in advance</w:t>
+      </w:r>
     </w:p>
     <w:p>
       <w:pPr>
@@ -5275,7 +5373,7 @@
   <w:style w:type="paragraph" w:default="1" w:styleId="a">
     <w:name w:val="Normal"/>
     <w:qFormat/>
-    <w:rsid w:val="008E17D2"/>
+    <w:rsid w:val="00541DCD"/>
   </w:style>
   <w:style w:type="character" w:default="1" w:styleId="a0">
     <w:name w:val="Default Paragraph Font"/>

</xml_diff>

<commit_message>
review listening: test 4 of Cabbridge 4
</commit_message>
<xml_diff>
--- a/IELTS Notes/Listening Test And Analyses..docx
+++ b/IELTS Notes/Listening Test And Analyses..docx
@@ -175,7 +175,7 @@
     <w:p>
       <w:pPr>
         <w:rPr>
-          <w:rFonts w:ascii="Times New Roman" w:hAnsi="Times New Roman" w:cs="Times New Roman"/>
+          <w:rFonts w:ascii="Times New Roman" w:hAnsi="Times New Roman" w:cs="Times New Roman" w:hint="eastAsia"/>
         </w:rPr>
       </w:pPr>
       <w:r>
@@ -213,29 +213,6 @@
           <w:rFonts w:ascii="Times New Roman" w:hAnsi="Times New Roman" w:cs="Times New Roman" w:hint="eastAsia"/>
         </w:rPr>
         <w:t>)</w:t>
-      </w:r>
-    </w:p>
-    <w:bookmarkEnd w:id="0"/>
-    <w:p>
-      <w:pPr>
-        <w:outlineLvl w:val="1"/>
-        <w:rPr>
-          <w:rFonts w:ascii="Times New Roman" w:hAnsi="Times New Roman" w:cs="Times New Roman"/>
-          <w:b/>
-          <w:bCs/>
-          <w:sz w:val="28"/>
-          <w:szCs w:val="28"/>
-        </w:rPr>
-      </w:pPr>
-      <w:r>
-        <w:rPr>
-          <w:rFonts w:ascii="Times New Roman" w:hAnsi="Times New Roman" w:cs="Times New Roman" w:hint="eastAsia"/>
-          <w:b/>
-          <w:bCs/>
-          <w:sz w:val="28"/>
-          <w:szCs w:val="28"/>
-        </w:rPr>
-        <w:t>Cambridge IETLS 5</w:t>
       </w:r>
     </w:p>
     <w:p>
@@ -251,13 +228,41 @@
       </w:pPr>
       <w:r>
         <w:rPr>
-          <w:rFonts w:ascii="Times New Roman" w:hAnsi="Times New Roman" w:cs="Times New Roman" w:hint="eastAsia"/>
+          <w:rFonts w:ascii="Times New Roman" w:hAnsi="Times New Roman" w:cs="Times New Roman"/>
           <w:b/>
           <w:bCs/>
           <w:sz w:val="24"/>
           <w:szCs w:val="24"/>
         </w:rPr>
-        <w:t>Test 1 Listening</w:t>
+        <w:t xml:space="preserve">Test </w:t>
+      </w:r>
+      <w:r>
+        <w:rPr>
+          <w:rFonts w:ascii="Times New Roman" w:hAnsi="Times New Roman" w:cs="Times New Roman" w:hint="eastAsia"/>
+          <w:b/>
+          <w:bCs/>
+          <w:sz w:val="24"/>
+          <w:szCs w:val="24"/>
+        </w:rPr>
+        <w:t>4</w:t>
+      </w:r>
+      <w:r>
+        <w:rPr>
+          <w:rFonts w:ascii="Times New Roman" w:hAnsi="Times New Roman" w:cs="Times New Roman"/>
+          <w:b/>
+          <w:bCs/>
+          <w:sz w:val="24"/>
+          <w:szCs w:val="24"/>
+        </w:rPr>
+        <w:t xml:space="preserve"> </w:t>
+      </w:r>
+      <w:r>
+        <w:rPr>
+          <w:rFonts w:ascii="Times New Roman" w:hAnsi="Times New Roman" w:cs="Times New Roman"/>
+          <w:b/>
+          <w:bCs/>
+        </w:rPr>
+        <w:t>Listening</w:t>
       </w:r>
     </w:p>
     <w:p>
@@ -274,7 +279,7 @@
       </w:pPr>
       <w:r>
         <w:rPr>
-          <w:rFonts w:ascii="Times New Roman" w:hAnsi="Times New Roman" w:cs="Times New Roman" w:hint="eastAsia"/>
+          <w:rFonts w:ascii="Times New Roman" w:hAnsi="Times New Roman" w:cs="Times New Roman"/>
           <w:b/>
           <w:bCs/>
           <w:i/>
@@ -282,254 +287,11 @@
           <w:sz w:val="24"/>
           <w:szCs w:val="24"/>
         </w:rPr>
-        <w:t>Section 1</w:t>
-      </w:r>
-    </w:p>
-    <w:p>
-      <w:pPr>
-        <w:rPr>
-          <w:rFonts w:ascii="Times New Roman" w:hAnsi="Times New Roman" w:cs="Times New Roman" w:hint="eastAsia"/>
-        </w:rPr>
-      </w:pPr>
-      <w:r>
-        <w:rPr>
-          <w:rFonts w:ascii="Times New Roman" w:hAnsi="Times New Roman" w:cs="Times New Roman" w:hint="eastAsia"/>
-        </w:rPr>
-        <w:t>1. mini bus (</w:t>
-      </w:r>
-      <w:r>
-        <w:rPr>
-          <w:rFonts w:ascii="Times New Roman" w:hAnsi="Times New Roman" w:cs="Times New Roman"/>
-        </w:rPr>
-        <w:t>×</w:t>
-      </w:r>
-      <w:r>
-        <w:rPr>
-          <w:rFonts w:ascii="Times New Roman" w:hAnsi="Times New Roman" w:cs="Times New Roman" w:hint="eastAsia"/>
-        </w:rPr>
-        <w:t xml:space="preserve">)  a minibus.  </w:t>
-      </w:r>
-    </w:p>
-    <w:p>
-      <w:pPr>
-        <w:rPr>
-          <w:rFonts w:ascii="Times New Roman" w:hAnsi="Times New Roman" w:cs="Times New Roman"/>
-        </w:rPr>
-      </w:pPr>
-      <w:bookmarkStart w:id="1" w:name="_GoBack"/>
-      <w:bookmarkEnd w:id="1"/>
-      <w:r>
-        <w:rPr>
-          <w:rFonts w:ascii="Times New Roman" w:hAnsi="Times New Roman" w:cs="Times New Roman" w:hint="eastAsia"/>
-        </w:rPr>
-        <w:t xml:space="preserve">Note </w:t>
-      </w:r>
-      <w:r>
-        <w:rPr>
-          <w:rFonts w:ascii="Times New Roman" w:hAnsi="Times New Roman" w:cs="Times New Roman" w:hint="eastAsia"/>
-        </w:rPr>
-        <w:t xml:space="preserve">that </w:t>
-      </w:r>
-      <w:r>
-        <w:rPr>
-          <w:rFonts w:ascii="Times New Roman" w:hAnsi="Times New Roman" w:cs="Times New Roman"/>
-        </w:rPr>
-        <w:t>‘</w:t>
-      </w:r>
-      <w:r>
-        <w:rPr>
-          <w:rFonts w:ascii="Times New Roman" w:hAnsi="Times New Roman" w:cs="Times New Roman" w:hint="eastAsia"/>
-        </w:rPr>
-        <w:t>minibus</w:t>
-      </w:r>
-      <w:r>
-        <w:rPr>
-          <w:rFonts w:ascii="Times New Roman" w:hAnsi="Times New Roman" w:cs="Times New Roman"/>
-        </w:rPr>
-        <w:t>’</w:t>
-      </w:r>
-      <w:r>
-        <w:rPr>
-          <w:rFonts w:ascii="Times New Roman" w:hAnsi="Times New Roman" w:cs="Times New Roman" w:hint="eastAsia"/>
-        </w:rPr>
-        <w:t xml:space="preserve"> is a single word.</w:t>
-      </w:r>
-    </w:p>
-    <w:p>
-      <w:pPr>
-        <w:rPr>
-          <w:rFonts w:ascii="Times New Roman" w:hAnsi="Times New Roman" w:cs="Times New Roman"/>
-        </w:rPr>
-      </w:pPr>
-      <w:r>
-        <w:rPr>
-          <w:rFonts w:ascii="Times New Roman" w:hAnsi="Times New Roman" w:cs="Times New Roman" w:hint="eastAsia"/>
-        </w:rPr>
-        <w:t>5. BC (</w:t>
-      </w:r>
-      <w:r>
-        <w:rPr>
-          <w:rFonts w:ascii="Times New Roman" w:hAnsi="Times New Roman" w:cs="Times New Roman"/>
-        </w:rPr>
-        <w:t>×</w:t>
-      </w:r>
-      <w:r>
-        <w:rPr>
-          <w:rFonts w:ascii="Times New Roman" w:hAnsi="Times New Roman" w:cs="Times New Roman" w:hint="eastAsia"/>
-        </w:rPr>
-        <w:t xml:space="preserve">) </w:t>
-      </w:r>
-      <w:r>
-        <w:rPr>
-          <w:rFonts w:ascii="Times New Roman" w:hAnsi="Times New Roman" w:cs="Times New Roman" w:hint="eastAsia"/>
-        </w:rPr>
-        <w:t xml:space="preserve"> </w:t>
-      </w:r>
-      <w:r>
-        <w:rPr>
-          <w:rFonts w:ascii="Times New Roman" w:hAnsi="Times New Roman" w:cs="Times New Roman" w:hint="eastAsia"/>
-        </w:rPr>
-        <w:t xml:space="preserve"> </w:t>
-      </w:r>
-      <w:r>
-        <w:rPr>
-          <w:rFonts w:ascii="Times New Roman" w:hAnsi="Times New Roman" w:cs="Times New Roman" w:hint="eastAsia"/>
-        </w:rPr>
-        <w:t>BD</w:t>
-      </w:r>
-      <w:r>
-        <w:rPr>
-          <w:rFonts w:ascii="Times New Roman" w:hAnsi="Times New Roman" w:cs="Times New Roman" w:hint="eastAsia"/>
-        </w:rPr>
-        <w:t xml:space="preserve"> </w:t>
-      </w:r>
-    </w:p>
-    <w:p>
-      <w:pPr>
-        <w:rPr>
-          <w:rFonts w:ascii="Times New Roman" w:hAnsi="Times New Roman" w:cs="Times New Roman"/>
-        </w:rPr>
-      </w:pPr>
-      <w:r>
-        <w:rPr>
-          <w:rFonts w:ascii="Times New Roman" w:hAnsi="Times New Roman" w:cs="Times New Roman" w:hint="eastAsia"/>
-        </w:rPr>
-        <w:t>Don</w:t>
-      </w:r>
-      <w:r>
-        <w:rPr>
-          <w:rFonts w:ascii="Times New Roman" w:hAnsi="Times New Roman" w:cs="Times New Roman"/>
-        </w:rPr>
-        <w:t>’</w:t>
-      </w:r>
-      <w:r>
-        <w:rPr>
-          <w:rFonts w:ascii="Times New Roman" w:hAnsi="Times New Roman" w:cs="Times New Roman" w:hint="eastAsia"/>
-        </w:rPr>
-        <w:t>t write any word you hear</w:t>
-      </w:r>
-      <w:r>
-        <w:rPr>
-          <w:rFonts w:ascii="Times New Roman" w:hAnsi="Times New Roman" w:cs="Times New Roman" w:hint="eastAsia"/>
-        </w:rPr>
-        <w:t xml:space="preserve">, because all the options will apprear in the conversaion. What you should do is to choose the correct answer. </w:t>
-      </w:r>
-      <w:r>
-        <w:rPr>
-          <w:rFonts w:ascii="Times New Roman" w:hAnsi="Times New Roman" w:cs="Times New Roman" w:hint="eastAsia"/>
-        </w:rPr>
-        <w:t>For instance, this question need you to select two kind of service included in the price, which means they are free if you</w:t>
-      </w:r>
-      <w:r>
-        <w:rPr>
-          <w:rFonts w:ascii="Times New Roman" w:hAnsi="Times New Roman" w:cs="Times New Roman" w:hint="eastAsia"/>
-        </w:rPr>
-        <w:t xml:space="preserve"> have</w:t>
-      </w:r>
-      <w:r>
-        <w:rPr>
-          <w:rFonts w:ascii="Times New Roman" w:hAnsi="Times New Roman" w:cs="Times New Roman" w:hint="eastAsia"/>
-        </w:rPr>
-        <w:t xml:space="preserve"> pa</w:t>
-      </w:r>
-      <w:r>
-        <w:rPr>
-          <w:rFonts w:ascii="Times New Roman" w:hAnsi="Times New Roman" w:cs="Times New Roman" w:hint="eastAsia"/>
-        </w:rPr>
-        <w:t>id</w:t>
-      </w:r>
-      <w:r>
-        <w:rPr>
-          <w:rFonts w:ascii="Times New Roman" w:hAnsi="Times New Roman" w:cs="Times New Roman" w:hint="eastAsia"/>
-        </w:rPr>
-        <w:t xml:space="preserve"> the tour. Note that attending some of the course</w:t>
-      </w:r>
-      <w:r>
-        <w:rPr>
-          <w:rFonts w:ascii="Times New Roman" w:hAnsi="Times New Roman" w:cs="Times New Roman" w:hint="eastAsia"/>
-        </w:rPr>
-        <w:t xml:space="preserve"> you</w:t>
-      </w:r>
-      <w:r>
-        <w:rPr>
-          <w:rFonts w:ascii="Times New Roman" w:hAnsi="Times New Roman" w:cs="Times New Roman" w:hint="eastAsia"/>
-        </w:rPr>
-        <w:t xml:space="preserve"> should </w:t>
-      </w:r>
-      <w:r>
-        <w:rPr>
-          <w:rFonts w:ascii="Times New Roman" w:hAnsi="Times New Roman" w:cs="Times New Roman" w:hint="eastAsia"/>
-        </w:rPr>
-        <w:t xml:space="preserve">need to </w:t>
-      </w:r>
-      <w:r>
-        <w:rPr>
-          <w:rFonts w:ascii="Times New Roman" w:hAnsi="Times New Roman" w:cs="Times New Roman" w:hint="eastAsia"/>
-        </w:rPr>
-        <w:t xml:space="preserve">pay </w:t>
-      </w:r>
-      <w:r>
-        <w:rPr>
-          <w:rFonts w:ascii="Times New Roman" w:hAnsi="Times New Roman" w:cs="Times New Roman" w:hint="eastAsia"/>
-        </w:rPr>
-        <w:t>extra money.</w:t>
-      </w:r>
-    </w:p>
-    <w:p>
-      <w:pPr>
-        <w:rPr>
-          <w:rFonts w:ascii="Times New Roman" w:hAnsi="Times New Roman" w:cs="Times New Roman"/>
-        </w:rPr>
-      </w:pPr>
-      <w:r>
-        <w:rPr>
-          <w:rFonts w:ascii="Times New Roman" w:hAnsi="Times New Roman" w:cs="Times New Roman" w:hint="eastAsia"/>
-        </w:rPr>
-        <w:t>7. 290 (</w:t>
-      </w:r>
-      <w:r>
-        <w:rPr>
-          <w:rFonts w:ascii="Times New Roman" w:hAnsi="Times New Roman" w:cs="Times New Roman"/>
-        </w:rPr>
-        <w:t>×</w:t>
-      </w:r>
-      <w:r>
-        <w:rPr>
-          <w:rFonts w:ascii="Times New Roman" w:hAnsi="Times New Roman" w:cs="Times New Roman" w:hint="eastAsia"/>
-        </w:rPr>
-        <w:t>)  280</w:t>
-      </w:r>
-      <w:r>
-        <w:rPr>
-          <w:rFonts w:ascii="Times New Roman" w:hAnsi="Times New Roman" w:cs="Times New Roman" w:hint="eastAsia"/>
-        </w:rPr>
-        <w:t xml:space="preserve"> </w:t>
-      </w:r>
-    </w:p>
-    <w:p>
-      <w:pPr>
-        <w:rPr>
-          <w:rFonts w:ascii="Times New Roman" w:hAnsi="Times New Roman" w:cs="Times New Roman"/>
+        <w:t xml:space="preserve">Section </w:t>
+      </w:r>
+      <w:r>
+        <w:rPr>
+          <w:rFonts w:ascii="Times New Roman" w:hAnsi="Times New Roman" w:cs="Times New Roman" w:hint="eastAsia"/>
           <w:b/>
           <w:bCs/>
           <w:i/>
@@ -537,10 +299,410 @@
           <w:sz w:val="24"/>
           <w:szCs w:val="24"/>
         </w:rPr>
-      </w:pPr>
-      <w:r>
-        <w:rPr>
-          <w:rFonts w:ascii="Times New Roman" w:hAnsi="Times New Roman" w:cs="Times New Roman" w:hint="eastAsia"/>
+        <w:t>2</w:t>
+      </w:r>
+    </w:p>
+    <w:p>
+      <w:pPr>
+        <w:rPr>
+          <w:rFonts w:ascii="Times New Roman" w:hAnsi="Times New Roman" w:cs="Times New Roman" w:hint="eastAsia"/>
+        </w:rPr>
+      </w:pPr>
+      <w:r>
+        <w:rPr>
+          <w:rFonts w:ascii="Times New Roman" w:hAnsi="Times New Roman" w:cs="Times New Roman" w:hint="eastAsia"/>
+        </w:rPr>
+        <w:t>13</w:t>
+      </w:r>
+      <w:r>
+        <w:rPr>
+          <w:rFonts w:ascii="Times New Roman" w:hAnsi="Times New Roman" w:cs="Times New Roman"/>
+        </w:rPr>
+        <w:t xml:space="preserve">. </w:t>
+      </w:r>
+      <w:r>
+        <w:rPr>
+          <w:rFonts w:ascii="Times New Roman" w:hAnsi="Times New Roman" w:cs="Times New Roman" w:hint="eastAsia"/>
+          <w:strike/>
+        </w:rPr>
+        <w:t>B</w:t>
+      </w:r>
+      <w:r>
+        <w:rPr>
+          <w:rFonts w:ascii="Times New Roman" w:hAnsi="Times New Roman" w:cs="Times New Roman" w:hint="eastAsia"/>
+        </w:rPr>
+        <w:t xml:space="preserve"> </w:t>
+      </w:r>
+      <w:r>
+        <w:rPr>
+          <w:rFonts w:ascii="Times New Roman" w:hAnsi="Times New Roman" w:cs="Times New Roman"/>
+        </w:rPr>
+        <w:t>(</w:t>
+      </w:r>
+      <w:r>
+        <w:rPr>
+          <w:rFonts w:ascii="Times New Roman" w:hAnsi="Times New Roman" w:cs="Times New Roman" w:hint="eastAsia"/>
+        </w:rPr>
+        <w:t>A</w:t>
+      </w:r>
+      <w:r>
+        <w:rPr>
+          <w:rFonts w:ascii="Times New Roman" w:hAnsi="Times New Roman" w:cs="Times New Roman"/>
+        </w:rPr>
+        <w:t>)</w:t>
+      </w:r>
+    </w:p>
+    <w:p>
+      <w:pPr>
+        <w:rPr>
+          <w:rFonts w:ascii="Times New Roman" w:hAnsi="Times New Roman" w:cs="Times New Roman"/>
+        </w:rPr>
+      </w:pPr>
+      <w:r>
+        <w:rPr>
+          <w:rFonts w:ascii="Times New Roman" w:hAnsi="Times New Roman" w:cs="Times New Roman" w:hint="eastAsia"/>
+        </w:rPr>
+        <w:t xml:space="preserve">B is wrong because the </w:t>
+      </w:r>
+      <w:r>
+        <w:rPr>
+          <w:rFonts w:ascii="Times New Roman" w:hAnsi="Times New Roman" w:cs="Times New Roman" w:hint="eastAsia"/>
+        </w:rPr>
+        <w:t>receptionist didn</w:t>
+      </w:r>
+      <w:r>
+        <w:rPr>
+          <w:rFonts w:ascii="Times New Roman" w:hAnsi="Times New Roman" w:cs="Times New Roman"/>
+        </w:rPr>
+        <w:t>’</w:t>
+      </w:r>
+      <w:r>
+        <w:rPr>
+          <w:rFonts w:ascii="Times New Roman" w:hAnsi="Times New Roman" w:cs="Times New Roman" w:hint="eastAsia"/>
+        </w:rPr>
+        <w:t xml:space="preserve">t say that the guides were local. </w:t>
+      </w:r>
+    </w:p>
+    <w:p>
+      <w:pPr>
+        <w:rPr>
+          <w:rFonts w:ascii="Times New Roman" w:hAnsi="Times New Roman" w:cs="Times New Roman" w:hint="eastAsia"/>
+        </w:rPr>
+      </w:pPr>
+      <w:r>
+        <w:rPr>
+          <w:rFonts w:ascii="Times New Roman" w:hAnsi="Times New Roman" w:cs="Times New Roman" w:hint="eastAsia"/>
+        </w:rPr>
+        <w:t>Section 3</w:t>
+      </w:r>
+    </w:p>
+    <w:p>
+      <w:pPr>
+        <w:rPr>
+          <w:rFonts w:ascii="Times New Roman" w:hAnsi="Times New Roman" w:cs="Times New Roman" w:hint="eastAsia"/>
+        </w:rPr>
+      </w:pPr>
+      <w:r>
+        <w:rPr>
+          <w:rFonts w:ascii="Times New Roman" w:hAnsi="Times New Roman" w:cs="Times New Roman" w:hint="eastAsia"/>
+        </w:rPr>
+        <w:t xml:space="preserve">21. 20 </w:t>
+      </w:r>
+      <w:r>
+        <w:rPr>
+          <w:rFonts w:ascii="Times New Roman" w:hAnsi="Times New Roman" w:cs="Times New Roman" w:hint="eastAsia"/>
+          <w:strike/>
+        </w:rPr>
+        <w:t xml:space="preserve">ballons </w:t>
+      </w:r>
+      <w:r>
+        <w:rPr>
+          <w:rFonts w:ascii="Times New Roman" w:hAnsi="Times New Roman" w:cs="Times New Roman" w:hint="eastAsia"/>
+        </w:rPr>
+        <w:t xml:space="preserve">(x)  20 </w:t>
+      </w:r>
+      <w:r>
+        <w:rPr>
+          <w:rFonts w:ascii="Times New Roman" w:hAnsi="Times New Roman" w:cs="Times New Roman" w:hint="eastAsia"/>
+          <w:b/>
+        </w:rPr>
+        <w:t>balloons</w:t>
+      </w:r>
+      <w:r>
+        <w:rPr>
+          <w:rFonts w:ascii="Times New Roman" w:hAnsi="Times New Roman" w:cs="Times New Roman" w:hint="eastAsia"/>
+        </w:rPr>
+        <w:t>.</w:t>
+      </w:r>
+    </w:p>
+    <w:p>
+      <w:pPr>
+        <w:rPr>
+          <w:rFonts w:ascii="Times New Roman" w:hAnsi="Times New Roman" w:cs="Times New Roman" w:hint="eastAsia"/>
+        </w:rPr>
+      </w:pPr>
+      <w:r>
+        <w:rPr>
+          <w:rFonts w:ascii="Times New Roman" w:hAnsi="Times New Roman" w:cs="Times New Roman" w:hint="eastAsia"/>
+          <w:strike/>
+        </w:rPr>
+        <w:t>ballons</w:t>
+      </w:r>
+      <w:r>
+        <w:rPr>
+          <w:rFonts w:ascii="Times New Roman" w:hAnsi="Times New Roman" w:cs="Times New Roman" w:hint="eastAsia"/>
+        </w:rPr>
+        <w:t xml:space="preserve"> : </w:t>
+      </w:r>
+      <w:r>
+        <w:rPr>
+          <w:rFonts w:ascii="Times New Roman" w:hAnsi="Times New Roman" w:cs="Times New Roman" w:hint="eastAsia"/>
+        </w:rPr>
+        <w:t>a</w:t>
+      </w:r>
+      <w:r>
+        <w:rPr>
+          <w:rFonts w:ascii="Times New Roman" w:hAnsi="Times New Roman" w:cs="Times New Roman" w:hint="eastAsia"/>
+        </w:rPr>
+        <w:t xml:space="preserve"> spelling error</w:t>
+      </w:r>
+    </w:p>
+    <w:p>
+      <w:pPr>
+        <w:rPr>
+          <w:rFonts w:ascii="Times New Roman" w:hAnsi="Times New Roman" w:cs="Times New Roman" w:hint="eastAsia"/>
+        </w:rPr>
+      </w:pPr>
+      <w:r>
+        <w:rPr>
+          <w:rFonts w:ascii="Times New Roman" w:hAnsi="Times New Roman" w:cs="Times New Roman" w:hint="eastAsia"/>
+        </w:rPr>
+        <w:t>22. measurement unit (x)  measurement units</w:t>
+      </w:r>
+      <w:r>
+        <w:rPr>
+          <w:rFonts w:ascii="Times New Roman" w:hAnsi="Times New Roman" w:cs="Times New Roman" w:hint="eastAsia"/>
+        </w:rPr>
+        <w:t xml:space="preserve"> / units of measurement</w:t>
+      </w:r>
+      <w:r>
+        <w:rPr>
+          <w:rFonts w:ascii="Times New Roman" w:hAnsi="Times New Roman" w:cs="Times New Roman"/>
+        </w:rPr>
+        <w:br/>
+      </w:r>
+      <w:r>
+        <w:rPr>
+          <w:rFonts w:ascii="Times New Roman" w:hAnsi="Times New Roman" w:cs="Times New Roman" w:hint="eastAsia"/>
+        </w:rPr>
+        <w:t>Don</w:t>
+      </w:r>
+      <w:r>
+        <w:rPr>
+          <w:rFonts w:ascii="Times New Roman" w:hAnsi="Times New Roman" w:cs="Times New Roman"/>
+        </w:rPr>
+        <w:t>’</w:t>
+      </w:r>
+      <w:r>
+        <w:rPr>
+          <w:rFonts w:ascii="Times New Roman" w:hAnsi="Times New Roman" w:cs="Times New Roman" w:hint="eastAsia"/>
+        </w:rPr>
+        <w:t xml:space="preserve">t forget the plural. </w:t>
+      </w:r>
+    </w:p>
+    <w:p>
+      <w:pPr>
+        <w:rPr>
+          <w:rFonts w:ascii="Times New Roman" w:hAnsi="Times New Roman" w:cs="Times New Roman" w:hint="eastAsia"/>
+        </w:rPr>
+      </w:pPr>
+      <w:r>
+        <w:rPr>
+          <w:rFonts w:ascii="Times New Roman" w:hAnsi="Times New Roman" w:cs="Times New Roman" w:hint="eastAsia"/>
+        </w:rPr>
+        <w:t xml:space="preserve">23. salt  </w:t>
+      </w:r>
+    </w:p>
+    <w:p>
+      <w:pPr>
+        <w:rPr>
+          <w:rFonts w:ascii="Times New Roman" w:hAnsi="Times New Roman" w:cs="Times New Roman" w:hint="eastAsia"/>
+        </w:rPr>
+      </w:pPr>
+      <w:r>
+        <w:rPr>
+          <w:rFonts w:ascii="Times New Roman" w:hAnsi="Times New Roman" w:cs="Times New Roman" w:hint="eastAsia"/>
+        </w:rPr>
+        <w:t xml:space="preserve">I guessed the answer correctly. </w:t>
+      </w:r>
+    </w:p>
+    <w:p>
+      <w:pPr>
+        <w:rPr>
+          <w:rFonts w:ascii="Times New Roman" w:hAnsi="Times New Roman" w:cs="Times New Roman" w:hint="eastAsia"/>
+        </w:rPr>
+      </w:pPr>
+      <w:r>
+        <w:rPr>
+          <w:rFonts w:ascii="Times New Roman" w:hAnsi="Times New Roman" w:cs="Times New Roman" w:hint="eastAsia"/>
+        </w:rPr>
+        <w:t>30. D (x) C</w:t>
+      </w:r>
+    </w:p>
+    <w:p>
+      <w:pPr>
+        <w:rPr>
+          <w:rFonts w:ascii="Times New Roman" w:hAnsi="Times New Roman" w:cs="Times New Roman"/>
+        </w:rPr>
+      </w:pPr>
+      <w:r>
+        <w:rPr>
+          <w:rFonts w:ascii="Times New Roman" w:hAnsi="Times New Roman" w:cs="Times New Roman"/>
+        </w:rPr>
+        <w:t>T</w:t>
+      </w:r>
+      <w:r>
+        <w:rPr>
+          <w:rFonts w:ascii="Times New Roman" w:hAnsi="Times New Roman" w:cs="Times New Roman" w:hint="eastAsia"/>
+        </w:rPr>
+        <w:t>he female</w:t>
+      </w:r>
+      <w:r>
+        <w:rPr>
+          <w:rFonts w:ascii="Times New Roman" w:hAnsi="Times New Roman" w:cs="Times New Roman" w:hint="eastAsia"/>
+        </w:rPr>
+        <w:t xml:space="preserve"> speaker said</w:t>
+      </w:r>
+      <w:r>
+        <w:rPr>
+          <w:rFonts w:ascii="Times New Roman" w:hAnsi="Times New Roman" w:cs="Times New Roman" w:hint="eastAsia"/>
+        </w:rPr>
+        <w:t xml:space="preserve"> it was a great equipment</w:t>
+      </w:r>
+      <w:r>
+        <w:rPr>
+          <w:rFonts w:ascii="Times New Roman" w:hAnsi="Times New Roman" w:cs="Times New Roman" w:hint="eastAsia"/>
+        </w:rPr>
+        <w:t>(NOT much equipment)</w:t>
+      </w:r>
+      <w:r>
+        <w:rPr>
+          <w:rFonts w:ascii="Times New Roman" w:hAnsi="Times New Roman" w:cs="Times New Roman" w:hint="eastAsia"/>
+        </w:rPr>
+        <w:t xml:space="preserve">,  and </w:t>
+      </w:r>
+      <w:r>
+        <w:rPr>
+          <w:rFonts w:ascii="Times New Roman" w:hAnsi="Times New Roman" w:cs="Times New Roman" w:hint="eastAsia"/>
+        </w:rPr>
+        <w:t xml:space="preserve"> </w:t>
+      </w:r>
+      <w:r>
+        <w:rPr>
+          <w:rFonts w:ascii="Times New Roman" w:hAnsi="Times New Roman" w:cs="Times New Roman"/>
+        </w:rPr>
+        <w:t>“</w:t>
+      </w:r>
+      <w:r>
+        <w:rPr>
+          <w:rFonts w:ascii="Times New Roman" w:hAnsi="Times New Roman" w:cs="Times New Roman" w:hint="eastAsia"/>
+        </w:rPr>
+        <w:t>It is too ambitious</w:t>
+      </w:r>
+      <w:r>
+        <w:rPr>
+          <w:rFonts w:ascii="Times New Roman" w:hAnsi="Times New Roman" w:cs="Times New Roman"/>
+        </w:rPr>
+        <w:t>…</w:t>
+      </w:r>
+      <w:r>
+        <w:rPr>
+          <w:rFonts w:ascii="Times New Roman" w:hAnsi="Times New Roman" w:cs="Times New Roman" w:hint="eastAsia"/>
+        </w:rPr>
+        <w:t>they just can</w:t>
+      </w:r>
+      <w:r>
+        <w:rPr>
+          <w:rFonts w:ascii="Times New Roman" w:hAnsi="Times New Roman" w:cs="Times New Roman"/>
+        </w:rPr>
+        <w:t>’</w:t>
+      </w:r>
+      <w:r>
+        <w:rPr>
+          <w:rFonts w:ascii="Times New Roman" w:hAnsi="Times New Roman" w:cs="Times New Roman" w:hint="eastAsia"/>
+        </w:rPr>
+        <w:t>t cope with it</w:t>
+      </w:r>
+      <w:r>
+        <w:rPr>
+          <w:rFonts w:ascii="Times New Roman" w:hAnsi="Times New Roman" w:cs="Times New Roman"/>
+        </w:rPr>
+        <w:t>…</w:t>
+      </w:r>
+      <w:bookmarkStart w:id="1" w:name="_GoBack"/>
+      <w:bookmarkEnd w:id="1"/>
+      <w:r>
+        <w:rPr>
+          <w:rFonts w:ascii="Times New Roman" w:hAnsi="Times New Roman" w:cs="Times New Roman"/>
+        </w:rPr>
+        <w:t>”</w:t>
+      </w:r>
+      <w:r>
+        <w:rPr>
+          <w:rFonts w:ascii="Times New Roman" w:hAnsi="Times New Roman" w:cs="Times New Roman" w:hint="eastAsia"/>
+        </w:rPr>
+        <w:t xml:space="preserve">, which indicated that was difficult for the 8-year-old children. </w:t>
+      </w:r>
+    </w:p>
+    <w:bookmarkEnd w:id="0"/>
+    <w:p>
+      <w:pPr>
+        <w:outlineLvl w:val="1"/>
+        <w:rPr>
+          <w:rFonts w:ascii="Times New Roman" w:hAnsi="Times New Roman" w:cs="Times New Roman"/>
+          <w:b/>
+          <w:bCs/>
+          <w:sz w:val="28"/>
+          <w:szCs w:val="28"/>
+        </w:rPr>
+      </w:pPr>
+      <w:r>
+        <w:rPr>
+          <w:rFonts w:ascii="Times New Roman" w:hAnsi="Times New Roman" w:cs="Times New Roman" w:hint="eastAsia"/>
+          <w:b/>
+          <w:bCs/>
+          <w:sz w:val="28"/>
+          <w:szCs w:val="28"/>
+        </w:rPr>
+        <w:t>Cambridge IETLS 5</w:t>
+      </w:r>
+    </w:p>
+    <w:p>
+      <w:pPr>
+        <w:outlineLvl w:val="2"/>
+        <w:rPr>
+          <w:rFonts w:ascii="Times New Roman" w:hAnsi="Times New Roman" w:cs="Times New Roman"/>
+          <w:b/>
+          <w:bCs/>
+          <w:sz w:val="24"/>
+          <w:szCs w:val="24"/>
+        </w:rPr>
+      </w:pPr>
+      <w:r>
+        <w:rPr>
+          <w:rFonts w:ascii="Times New Roman" w:hAnsi="Times New Roman" w:cs="Times New Roman" w:hint="eastAsia"/>
+          <w:b/>
+          <w:bCs/>
+          <w:sz w:val="24"/>
+          <w:szCs w:val="24"/>
+        </w:rPr>
+        <w:t>Test 1 Listening</w:t>
+      </w:r>
+    </w:p>
+    <w:p>
+      <w:pPr>
+        <w:rPr>
+          <w:rFonts w:ascii="Times New Roman" w:hAnsi="Times New Roman" w:cs="Times New Roman"/>
           <w:b/>
           <w:bCs/>
           <w:i/>
@@ -548,234 +710,523 @@
           <w:sz w:val="24"/>
           <w:szCs w:val="24"/>
         </w:rPr>
-        <w:t>Section 2</w:t>
-      </w:r>
-    </w:p>
-    <w:p>
-      <w:pPr>
-        <w:rPr>
-          <w:rFonts w:ascii="Times New Roman" w:hAnsi="Times New Roman" w:cs="Times New Roman"/>
-        </w:rPr>
-      </w:pPr>
-      <w:r>
-        <w:rPr>
-          <w:rFonts w:ascii="Times New Roman" w:hAnsi="Times New Roman" w:cs="Times New Roman" w:hint="eastAsia"/>
-        </w:rPr>
-        <w:t>12 breaks (</w:t>
-      </w:r>
-      <w:r>
-        <w:rPr>
-          <w:rFonts w:ascii="Times New Roman" w:hAnsi="Times New Roman" w:cs="Times New Roman"/>
-        </w:rPr>
-        <w:t>×</w:t>
-      </w:r>
-      <w:r>
-        <w:rPr>
-          <w:rFonts w:ascii="Times New Roman" w:hAnsi="Times New Roman" w:cs="Times New Roman" w:hint="eastAsia"/>
-        </w:rPr>
-        <w:t xml:space="preserve">) </w:t>
-      </w:r>
-      <w:r>
-        <w:rPr>
-          <w:rFonts w:ascii="Times New Roman" w:hAnsi="Times New Roman" w:cs="Times New Roman" w:hint="eastAsia"/>
-        </w:rPr>
-        <w:t xml:space="preserve">: </w:t>
-      </w:r>
-      <w:r>
-        <w:rPr>
-          <w:rFonts w:ascii="Times New Roman" w:hAnsi="Times New Roman" w:cs="Times New Roman" w:hint="eastAsia"/>
-        </w:rPr>
-        <w:t>brakes</w:t>
-      </w:r>
-    </w:p>
-    <w:p>
-      <w:pPr>
-        <w:rPr>
-          <w:rFonts w:ascii="Times New Roman" w:hAnsi="Times New Roman" w:cs="Times New Roman"/>
+      </w:pPr>
+      <w:r>
+        <w:rPr>
+          <w:rFonts w:ascii="Times New Roman" w:hAnsi="Times New Roman" w:cs="Times New Roman" w:hint="eastAsia"/>
           <w:b/>
           <w:bCs/>
           <w:i/>
           <w:iCs/>
-        </w:rPr>
-      </w:pPr>
-      <w:r>
-        <w:rPr>
-          <w:rFonts w:ascii="Times New Roman" w:hAnsi="Times New Roman" w:cs="Times New Roman" w:hint="eastAsia"/>
+          <w:sz w:val="24"/>
+          <w:szCs w:val="24"/>
+        </w:rPr>
+        <w:t>Section 1</w:t>
+      </w:r>
+    </w:p>
+    <w:p>
+      <w:pPr>
+        <w:rPr>
+          <w:rFonts w:ascii="Times New Roman" w:hAnsi="Times New Roman" w:cs="Times New Roman"/>
+        </w:rPr>
+      </w:pPr>
+      <w:r>
+        <w:rPr>
+          <w:rFonts w:ascii="Times New Roman" w:hAnsi="Times New Roman" w:cs="Times New Roman" w:hint="eastAsia"/>
+        </w:rPr>
+        <w:t>1. mini bus (</w:t>
+      </w:r>
+      <w:r>
+        <w:rPr>
+          <w:rFonts w:ascii="Times New Roman" w:hAnsi="Times New Roman" w:cs="Times New Roman"/>
+        </w:rPr>
+        <w:t>×</w:t>
+      </w:r>
+      <w:r>
+        <w:rPr>
+          <w:rFonts w:ascii="Times New Roman" w:hAnsi="Times New Roman" w:cs="Times New Roman" w:hint="eastAsia"/>
+        </w:rPr>
+        <w:t xml:space="preserve">)  a minibus.  </w:t>
+      </w:r>
+    </w:p>
+    <w:p>
+      <w:pPr>
+        <w:rPr>
+          <w:rFonts w:ascii="Times New Roman" w:hAnsi="Times New Roman" w:cs="Times New Roman"/>
+        </w:rPr>
+      </w:pPr>
+      <w:r>
+        <w:rPr>
+          <w:rFonts w:ascii="Times New Roman" w:hAnsi="Times New Roman" w:cs="Times New Roman" w:hint="eastAsia"/>
+        </w:rPr>
+        <w:t xml:space="preserve">Note </w:t>
+      </w:r>
+      <w:r>
+        <w:rPr>
+          <w:rFonts w:ascii="Times New Roman" w:hAnsi="Times New Roman" w:cs="Times New Roman" w:hint="eastAsia"/>
+        </w:rPr>
+        <w:t xml:space="preserve">that </w:t>
+      </w:r>
+      <w:r>
+        <w:rPr>
+          <w:rFonts w:ascii="Times New Roman" w:hAnsi="Times New Roman" w:cs="Times New Roman"/>
+        </w:rPr>
+        <w:t>‘</w:t>
+      </w:r>
+      <w:r>
+        <w:rPr>
+          <w:rFonts w:ascii="Times New Roman" w:hAnsi="Times New Roman" w:cs="Times New Roman" w:hint="eastAsia"/>
+        </w:rPr>
+        <w:t>minibus</w:t>
+      </w:r>
+      <w:r>
+        <w:rPr>
+          <w:rFonts w:ascii="Times New Roman" w:hAnsi="Times New Roman" w:cs="Times New Roman"/>
+        </w:rPr>
+        <w:t>’</w:t>
+      </w:r>
+      <w:r>
+        <w:rPr>
+          <w:rFonts w:ascii="Times New Roman" w:hAnsi="Times New Roman" w:cs="Times New Roman" w:hint="eastAsia"/>
+        </w:rPr>
+        <w:t xml:space="preserve"> is a single word.</w:t>
+      </w:r>
+    </w:p>
+    <w:p>
+      <w:pPr>
+        <w:rPr>
+          <w:rFonts w:ascii="Times New Roman" w:hAnsi="Times New Roman" w:cs="Times New Roman"/>
+        </w:rPr>
+      </w:pPr>
+      <w:r>
+        <w:rPr>
+          <w:rFonts w:ascii="Times New Roman" w:hAnsi="Times New Roman" w:cs="Times New Roman" w:hint="eastAsia"/>
+        </w:rPr>
+        <w:t>5. BC (</w:t>
+      </w:r>
+      <w:r>
+        <w:rPr>
+          <w:rFonts w:ascii="Times New Roman" w:hAnsi="Times New Roman" w:cs="Times New Roman"/>
+        </w:rPr>
+        <w:t>×</w:t>
+      </w:r>
+      <w:r>
+        <w:rPr>
+          <w:rFonts w:ascii="Times New Roman" w:hAnsi="Times New Roman" w:cs="Times New Roman" w:hint="eastAsia"/>
+        </w:rPr>
+        <w:t xml:space="preserve">) </w:t>
+      </w:r>
+      <w:r>
+        <w:rPr>
+          <w:rFonts w:ascii="Times New Roman" w:hAnsi="Times New Roman" w:cs="Times New Roman" w:hint="eastAsia"/>
+        </w:rPr>
+        <w:t xml:space="preserve"> </w:t>
+      </w:r>
+      <w:r>
+        <w:rPr>
+          <w:rFonts w:ascii="Times New Roman" w:hAnsi="Times New Roman" w:cs="Times New Roman" w:hint="eastAsia"/>
+        </w:rPr>
+        <w:t xml:space="preserve"> </w:t>
+      </w:r>
+      <w:r>
+        <w:rPr>
+          <w:rFonts w:ascii="Times New Roman" w:hAnsi="Times New Roman" w:cs="Times New Roman" w:hint="eastAsia"/>
+        </w:rPr>
+        <w:t>BD</w:t>
+      </w:r>
+      <w:r>
+        <w:rPr>
+          <w:rFonts w:ascii="Times New Roman" w:hAnsi="Times New Roman" w:cs="Times New Roman" w:hint="eastAsia"/>
+        </w:rPr>
+        <w:t xml:space="preserve"> </w:t>
+      </w:r>
+    </w:p>
+    <w:p>
+      <w:pPr>
+        <w:rPr>
+          <w:rFonts w:ascii="Times New Roman" w:hAnsi="Times New Roman" w:cs="Times New Roman"/>
+        </w:rPr>
+      </w:pPr>
+      <w:r>
+        <w:rPr>
+          <w:rFonts w:ascii="Times New Roman" w:hAnsi="Times New Roman" w:cs="Times New Roman" w:hint="eastAsia"/>
+        </w:rPr>
+        <w:t>Don</w:t>
+      </w:r>
+      <w:r>
+        <w:rPr>
+          <w:rFonts w:ascii="Times New Roman" w:hAnsi="Times New Roman" w:cs="Times New Roman"/>
+        </w:rPr>
+        <w:t>’</w:t>
+      </w:r>
+      <w:r>
+        <w:rPr>
+          <w:rFonts w:ascii="Times New Roman" w:hAnsi="Times New Roman" w:cs="Times New Roman" w:hint="eastAsia"/>
+        </w:rPr>
+        <w:t>t write any word you hear</w:t>
+      </w:r>
+      <w:r>
+        <w:rPr>
+          <w:rFonts w:ascii="Times New Roman" w:hAnsi="Times New Roman" w:cs="Times New Roman" w:hint="eastAsia"/>
+        </w:rPr>
+        <w:t xml:space="preserve">, because all the options will apprear in the conversaion. What you should do is to choose the correct answer. </w:t>
+      </w:r>
+      <w:r>
+        <w:rPr>
+          <w:rFonts w:ascii="Times New Roman" w:hAnsi="Times New Roman" w:cs="Times New Roman" w:hint="eastAsia"/>
+        </w:rPr>
+        <w:t>For instance, this question need you to select two kind of service included in the price, which means they are free if you</w:t>
+      </w:r>
+      <w:r>
+        <w:rPr>
+          <w:rFonts w:ascii="Times New Roman" w:hAnsi="Times New Roman" w:cs="Times New Roman" w:hint="eastAsia"/>
+        </w:rPr>
+        <w:t xml:space="preserve"> have</w:t>
+      </w:r>
+      <w:r>
+        <w:rPr>
+          <w:rFonts w:ascii="Times New Roman" w:hAnsi="Times New Roman" w:cs="Times New Roman" w:hint="eastAsia"/>
+        </w:rPr>
+        <w:t xml:space="preserve"> pa</w:t>
+      </w:r>
+      <w:r>
+        <w:rPr>
+          <w:rFonts w:ascii="Times New Roman" w:hAnsi="Times New Roman" w:cs="Times New Roman" w:hint="eastAsia"/>
+        </w:rPr>
+        <w:t>id</w:t>
+      </w:r>
+      <w:r>
+        <w:rPr>
+          <w:rFonts w:ascii="Times New Roman" w:hAnsi="Times New Roman" w:cs="Times New Roman" w:hint="eastAsia"/>
+        </w:rPr>
+        <w:t xml:space="preserve"> the tour. Note that attending some of the course</w:t>
+      </w:r>
+      <w:r>
+        <w:rPr>
+          <w:rFonts w:ascii="Times New Roman" w:hAnsi="Times New Roman" w:cs="Times New Roman" w:hint="eastAsia"/>
+        </w:rPr>
+        <w:t xml:space="preserve"> you</w:t>
+      </w:r>
+      <w:r>
+        <w:rPr>
+          <w:rFonts w:ascii="Times New Roman" w:hAnsi="Times New Roman" w:cs="Times New Roman" w:hint="eastAsia"/>
+        </w:rPr>
+        <w:t xml:space="preserve"> should </w:t>
+      </w:r>
+      <w:r>
+        <w:rPr>
+          <w:rFonts w:ascii="Times New Roman" w:hAnsi="Times New Roman" w:cs="Times New Roman" w:hint="eastAsia"/>
+        </w:rPr>
+        <w:t xml:space="preserve">need to </w:t>
+      </w:r>
+      <w:r>
+        <w:rPr>
+          <w:rFonts w:ascii="Times New Roman" w:hAnsi="Times New Roman" w:cs="Times New Roman" w:hint="eastAsia"/>
+        </w:rPr>
+        <w:t xml:space="preserve">pay </w:t>
+      </w:r>
+      <w:r>
+        <w:rPr>
+          <w:rFonts w:ascii="Times New Roman" w:hAnsi="Times New Roman" w:cs="Times New Roman" w:hint="eastAsia"/>
+        </w:rPr>
+        <w:t>extra money.</w:t>
+      </w:r>
+    </w:p>
+    <w:p>
+      <w:pPr>
+        <w:rPr>
+          <w:rFonts w:ascii="Times New Roman" w:hAnsi="Times New Roman" w:cs="Times New Roman"/>
+        </w:rPr>
+      </w:pPr>
+      <w:r>
+        <w:rPr>
+          <w:rFonts w:ascii="Times New Roman" w:hAnsi="Times New Roman" w:cs="Times New Roman" w:hint="eastAsia"/>
+        </w:rPr>
+        <w:t>7. 290 (</w:t>
+      </w:r>
+      <w:r>
+        <w:rPr>
+          <w:rFonts w:ascii="Times New Roman" w:hAnsi="Times New Roman" w:cs="Times New Roman"/>
+        </w:rPr>
+        <w:t>×</w:t>
+      </w:r>
+      <w:r>
+        <w:rPr>
+          <w:rFonts w:ascii="Times New Roman" w:hAnsi="Times New Roman" w:cs="Times New Roman" w:hint="eastAsia"/>
+        </w:rPr>
+        <w:t>)  280</w:t>
+      </w:r>
+      <w:r>
+        <w:rPr>
+          <w:rFonts w:ascii="Times New Roman" w:hAnsi="Times New Roman" w:cs="Times New Roman" w:hint="eastAsia"/>
+        </w:rPr>
+        <w:t xml:space="preserve"> </w:t>
+      </w:r>
+    </w:p>
+    <w:p>
+      <w:pPr>
+        <w:rPr>
+          <w:rFonts w:ascii="Times New Roman" w:hAnsi="Times New Roman" w:cs="Times New Roman"/>
           <w:b/>
           <w:bCs/>
           <w:i/>
           <w:iCs/>
-        </w:rPr>
-        <w:t>Section 3</w:t>
-      </w:r>
-    </w:p>
-    <w:p>
-      <w:pPr>
-        <w:rPr>
-          <w:rFonts w:ascii="Times New Roman" w:hAnsi="Times New Roman" w:cs="Times New Roman"/>
-        </w:rPr>
-      </w:pPr>
-      <w:r>
-        <w:rPr>
-          <w:rFonts w:ascii="Times New Roman" w:hAnsi="Times New Roman" w:cs="Times New Roman" w:hint="eastAsia"/>
-        </w:rPr>
-        <w:t>24</w:t>
-      </w:r>
-      <w:r>
-        <w:rPr>
-          <w:rFonts w:ascii="Times New Roman" w:hAnsi="Times New Roman" w:cs="Times New Roman" w:hint="eastAsia"/>
-        </w:rPr>
-        <w:t>,25 BC (</w:t>
-      </w:r>
-      <w:r>
-        <w:rPr>
-          <w:rFonts w:ascii="Times New Roman" w:hAnsi="Times New Roman" w:cs="Times New Roman"/>
-        </w:rPr>
-        <w:t>×</w:t>
-      </w:r>
-      <w:r>
-        <w:rPr>
-          <w:rFonts w:ascii="Times New Roman" w:hAnsi="Times New Roman" w:cs="Times New Roman" w:hint="eastAsia"/>
-        </w:rPr>
-        <w:t>) BD</w:t>
-      </w:r>
-      <w:r>
-        <w:rPr>
-          <w:rFonts w:ascii="Times New Roman" w:hAnsi="Times New Roman" w:cs="Times New Roman" w:hint="eastAsia"/>
-        </w:rPr>
-        <w:t xml:space="preserve"> (I knew the answer was D but select</w:t>
-      </w:r>
-      <w:r>
-        <w:rPr>
-          <w:rFonts w:ascii="Times New Roman" w:hAnsi="Times New Roman" w:cs="Times New Roman" w:hint="eastAsia"/>
-        </w:rPr>
-        <w:t>e</w:t>
-      </w:r>
-      <w:r>
-        <w:rPr>
-          <w:rFonts w:ascii="Times New Roman" w:hAnsi="Times New Roman" w:cs="Times New Roman" w:hint="eastAsia"/>
-        </w:rPr>
-        <w:t>d C!)</w:t>
-      </w:r>
-    </w:p>
-    <w:p>
-      <w:pPr>
-        <w:rPr>
-          <w:rFonts w:ascii="Times New Roman" w:hAnsi="Times New Roman" w:cs="Times New Roman"/>
-        </w:rPr>
-      </w:pPr>
-      <w:r>
-        <w:rPr>
-          <w:rFonts w:ascii="Times New Roman" w:hAnsi="Times New Roman" w:cs="Times New Roman" w:hint="eastAsia"/>
-        </w:rPr>
-        <w:t>26, ___  (</w:t>
-      </w:r>
-      <w:r>
-        <w:rPr>
-          <w:rFonts w:ascii="Times New Roman" w:hAnsi="Times New Roman" w:cs="Times New Roman"/>
-        </w:rPr>
-        <w:t>×</w:t>
-      </w:r>
-      <w:r>
-        <w:rPr>
-          <w:rFonts w:ascii="Times New Roman" w:hAnsi="Times New Roman" w:cs="Times New Roman" w:hint="eastAsia"/>
-        </w:rPr>
-        <w:t>) full-time</w:t>
-      </w:r>
-    </w:p>
-    <w:p>
-      <w:pPr>
-        <w:rPr>
-          <w:rFonts w:ascii="Times New Roman" w:hAnsi="Times New Roman" w:cs="Times New Roman"/>
-        </w:rPr>
-      </w:pPr>
-      <w:r>
-        <w:rPr>
-          <w:rFonts w:ascii="Times New Roman" w:hAnsi="Times New Roman" w:cs="Times New Roman" w:hint="eastAsia"/>
-        </w:rPr>
-        <w:t>27 short time (</w:t>
-      </w:r>
-      <w:r>
-        <w:rPr>
-          <w:rFonts w:ascii="Times New Roman" w:hAnsi="Times New Roman" w:cs="Times New Roman"/>
-        </w:rPr>
-        <w:t>×</w:t>
-      </w:r>
-      <w:r>
-        <w:rPr>
-          <w:rFonts w:ascii="Times New Roman" w:hAnsi="Times New Roman" w:cs="Times New Roman" w:hint="eastAsia"/>
-        </w:rPr>
-        <w:t>) a term</w:t>
-      </w:r>
-    </w:p>
-    <w:p>
-      <w:pPr>
-        <w:rPr>
-          <w:rFonts w:ascii="Times New Roman" w:hAnsi="Times New Roman" w:cs="Times New Roman"/>
-        </w:rPr>
-      </w:pPr>
-      <w:r>
-        <w:rPr>
-          <w:rFonts w:ascii="Times New Roman" w:hAnsi="Times New Roman" w:cs="Times New Roman" w:hint="eastAsia"/>
-        </w:rPr>
-        <w:t>29. ___ (</w:t>
-      </w:r>
-      <w:r>
-        <w:rPr>
-          <w:rFonts w:ascii="Times New Roman" w:hAnsi="Times New Roman" w:cs="Times New Roman"/>
-        </w:rPr>
-        <w:t>×</w:t>
-      </w:r>
-      <w:r>
-        <w:rPr>
-          <w:rFonts w:ascii="Times New Roman" w:hAnsi="Times New Roman" w:cs="Times New Roman" w:hint="eastAsia"/>
-        </w:rPr>
-        <w:t>) two modules</w:t>
-      </w:r>
-    </w:p>
-    <w:p>
-      <w:pPr>
-        <w:rPr>
-          <w:rFonts w:ascii="Times New Roman" w:hAnsi="Times New Roman" w:cs="Times New Roman"/>
-        </w:rPr>
-      </w:pPr>
-      <w:r>
-        <w:rPr>
-          <w:rFonts w:ascii="Times New Roman" w:hAnsi="Times New Roman" w:cs="Times New Roman" w:hint="eastAsia"/>
-        </w:rPr>
-        <w:t>30. ___(</w:t>
-      </w:r>
-      <w:r>
-        <w:rPr>
-          <w:rFonts w:ascii="Times New Roman" w:hAnsi="Times New Roman" w:cs="Times New Roman"/>
-        </w:rPr>
-        <w:t>×</w:t>
-      </w:r>
-      <w:r>
-        <w:rPr>
-          <w:rFonts w:ascii="Times New Roman" w:hAnsi="Times New Roman" w:cs="Times New Roman" w:hint="eastAsia"/>
-        </w:rPr>
-        <w:t>) a topic</w:t>
-      </w:r>
-    </w:p>
-    <w:p>
-      <w:pPr>
-        <w:rPr>
-          <w:rFonts w:ascii="Times New Roman" w:hAnsi="Times New Roman" w:cs="Times New Roman"/>
+          <w:sz w:val="24"/>
+          <w:szCs w:val="24"/>
+        </w:rPr>
+      </w:pPr>
+      <w:r>
+        <w:rPr>
+          <w:rFonts w:ascii="Times New Roman" w:hAnsi="Times New Roman" w:cs="Times New Roman" w:hint="eastAsia"/>
           <w:b/>
           <w:bCs/>
           <w:i/>
           <w:iCs/>
-        </w:rPr>
-      </w:pPr>
-      <w:r>
-        <w:rPr>
-          <w:rFonts w:ascii="Times New Roman" w:hAnsi="Times New Roman" w:cs="Times New Roman" w:hint="eastAsia"/>
+          <w:sz w:val="24"/>
+          <w:szCs w:val="24"/>
+        </w:rPr>
+        <w:lastRenderedPageBreak/>
+        <w:t>Section 2</w:t>
+      </w:r>
+    </w:p>
+    <w:p>
+      <w:pPr>
+        <w:rPr>
+          <w:rFonts w:ascii="Times New Roman" w:hAnsi="Times New Roman" w:cs="Times New Roman"/>
+        </w:rPr>
+      </w:pPr>
+      <w:r>
+        <w:rPr>
+          <w:rFonts w:ascii="Times New Roman" w:hAnsi="Times New Roman" w:cs="Times New Roman" w:hint="eastAsia"/>
+        </w:rPr>
+        <w:t>12 breaks (</w:t>
+      </w:r>
+      <w:r>
+        <w:rPr>
+          <w:rFonts w:ascii="Times New Roman" w:hAnsi="Times New Roman" w:cs="Times New Roman"/>
+        </w:rPr>
+        <w:t>×</w:t>
+      </w:r>
+      <w:r>
+        <w:rPr>
+          <w:rFonts w:ascii="Times New Roman" w:hAnsi="Times New Roman" w:cs="Times New Roman" w:hint="eastAsia"/>
+        </w:rPr>
+        <w:t xml:space="preserve">) </w:t>
+      </w:r>
+      <w:r>
+        <w:rPr>
+          <w:rFonts w:ascii="Times New Roman" w:hAnsi="Times New Roman" w:cs="Times New Roman" w:hint="eastAsia"/>
+        </w:rPr>
+        <w:t xml:space="preserve">: </w:t>
+      </w:r>
+      <w:r>
+        <w:rPr>
+          <w:rFonts w:ascii="Times New Roman" w:hAnsi="Times New Roman" w:cs="Times New Roman" w:hint="eastAsia"/>
+        </w:rPr>
+        <w:t>brakes</w:t>
+      </w:r>
+    </w:p>
+    <w:p>
+      <w:pPr>
+        <w:rPr>
+          <w:rFonts w:ascii="Times New Roman" w:hAnsi="Times New Roman" w:cs="Times New Roman"/>
           <w:b/>
           <w:bCs/>
           <w:i/>
           <w:iCs/>
         </w:rPr>
+      </w:pPr>
+      <w:r>
+        <w:rPr>
+          <w:rFonts w:ascii="Times New Roman" w:hAnsi="Times New Roman" w:cs="Times New Roman" w:hint="eastAsia"/>
+          <w:b/>
+          <w:bCs/>
+          <w:i/>
+          <w:iCs/>
+        </w:rPr>
+        <w:t>Section 3</w:t>
+      </w:r>
+    </w:p>
+    <w:p>
+      <w:pPr>
+        <w:rPr>
+          <w:rFonts w:ascii="Times New Roman" w:hAnsi="Times New Roman" w:cs="Times New Roman" w:hint="eastAsia"/>
+        </w:rPr>
+      </w:pPr>
+      <w:r>
+        <w:rPr>
+          <w:rFonts w:ascii="Times New Roman" w:hAnsi="Times New Roman" w:cs="Times New Roman" w:hint="eastAsia"/>
+        </w:rPr>
+        <w:t>24</w:t>
+      </w:r>
+      <w:r>
+        <w:rPr>
+          <w:rFonts w:ascii="Times New Roman" w:hAnsi="Times New Roman" w:cs="Times New Roman" w:hint="eastAsia"/>
+        </w:rPr>
+        <w:t>,25 BC (</w:t>
+      </w:r>
+      <w:r>
+        <w:rPr>
+          <w:rFonts w:ascii="Times New Roman" w:hAnsi="Times New Roman" w:cs="Times New Roman"/>
+        </w:rPr>
+        <w:t>×</w:t>
+      </w:r>
+      <w:r>
+        <w:rPr>
+          <w:rFonts w:ascii="Times New Roman" w:hAnsi="Times New Roman" w:cs="Times New Roman" w:hint="eastAsia"/>
+        </w:rPr>
+        <w:t>) BD</w:t>
+      </w:r>
+      <w:r>
+        <w:rPr>
+          <w:rFonts w:ascii="Times New Roman" w:hAnsi="Times New Roman" w:cs="Times New Roman" w:hint="eastAsia"/>
+        </w:rPr>
+        <w:t xml:space="preserve"> </w:t>
+      </w:r>
+    </w:p>
+    <w:p>
+      <w:pPr>
+        <w:rPr>
+          <w:rFonts w:ascii="Times New Roman" w:hAnsi="Times New Roman" w:cs="Times New Roman"/>
+        </w:rPr>
+      </w:pPr>
+      <w:r>
+        <w:rPr>
+          <w:rFonts w:ascii="Times New Roman" w:hAnsi="Times New Roman" w:cs="Times New Roman" w:hint="eastAsia"/>
+        </w:rPr>
+        <w:t>(I knew the answer was D but select</w:t>
+      </w:r>
+      <w:r>
+        <w:rPr>
+          <w:rFonts w:ascii="Times New Roman" w:hAnsi="Times New Roman" w:cs="Times New Roman" w:hint="eastAsia"/>
+        </w:rPr>
+        <w:t>e</w:t>
+      </w:r>
+      <w:r>
+        <w:rPr>
+          <w:rFonts w:ascii="Times New Roman" w:hAnsi="Times New Roman" w:cs="Times New Roman" w:hint="eastAsia"/>
+        </w:rPr>
+        <w:t>d C!)</w:t>
+      </w:r>
+    </w:p>
+    <w:p>
+      <w:pPr>
+        <w:rPr>
+          <w:rFonts w:ascii="Times New Roman" w:hAnsi="Times New Roman" w:cs="Times New Roman"/>
+        </w:rPr>
+      </w:pPr>
+      <w:r>
+        <w:rPr>
+          <w:rFonts w:ascii="Times New Roman" w:hAnsi="Times New Roman" w:cs="Times New Roman" w:hint="eastAsia"/>
+        </w:rPr>
+        <w:t>26, ___  (</w:t>
+      </w:r>
+      <w:r>
+        <w:rPr>
+          <w:rFonts w:ascii="Times New Roman" w:hAnsi="Times New Roman" w:cs="Times New Roman"/>
+        </w:rPr>
+        <w:t>×</w:t>
+      </w:r>
+      <w:r>
+        <w:rPr>
+          <w:rFonts w:ascii="Times New Roman" w:hAnsi="Times New Roman" w:cs="Times New Roman" w:hint="eastAsia"/>
+        </w:rPr>
+        <w:t>) full-time</w:t>
+      </w:r>
+    </w:p>
+    <w:p>
+      <w:pPr>
+        <w:rPr>
+          <w:rFonts w:ascii="Times New Roman" w:hAnsi="Times New Roman" w:cs="Times New Roman"/>
+        </w:rPr>
+      </w:pPr>
+      <w:r>
+        <w:rPr>
+          <w:rFonts w:ascii="Times New Roman" w:hAnsi="Times New Roman" w:cs="Times New Roman" w:hint="eastAsia"/>
+        </w:rPr>
+        <w:t>27 short time (</w:t>
+      </w:r>
+      <w:r>
+        <w:rPr>
+          <w:rFonts w:ascii="Times New Roman" w:hAnsi="Times New Roman" w:cs="Times New Roman"/>
+        </w:rPr>
+        <w:t>×</w:t>
+      </w:r>
+      <w:r>
+        <w:rPr>
+          <w:rFonts w:ascii="Times New Roman" w:hAnsi="Times New Roman" w:cs="Times New Roman" w:hint="eastAsia"/>
+        </w:rPr>
+        <w:t>) a term</w:t>
+      </w:r>
+    </w:p>
+    <w:p>
+      <w:pPr>
+        <w:rPr>
+          <w:rFonts w:ascii="Times New Roman" w:hAnsi="Times New Roman" w:cs="Times New Roman"/>
+        </w:rPr>
+      </w:pPr>
+      <w:r>
+        <w:rPr>
+          <w:rFonts w:ascii="Times New Roman" w:hAnsi="Times New Roman" w:cs="Times New Roman" w:hint="eastAsia"/>
+        </w:rPr>
+        <w:t>29. ___ (</w:t>
+      </w:r>
+      <w:r>
+        <w:rPr>
+          <w:rFonts w:ascii="Times New Roman" w:hAnsi="Times New Roman" w:cs="Times New Roman"/>
+        </w:rPr>
+        <w:t>×</w:t>
+      </w:r>
+      <w:r>
+        <w:rPr>
+          <w:rFonts w:ascii="Times New Roman" w:hAnsi="Times New Roman" w:cs="Times New Roman" w:hint="eastAsia"/>
+        </w:rPr>
+        <w:t>) two modules</w:t>
+      </w:r>
+    </w:p>
+    <w:p>
+      <w:pPr>
+        <w:rPr>
+          <w:rFonts w:ascii="Times New Roman" w:hAnsi="Times New Roman" w:cs="Times New Roman"/>
+        </w:rPr>
+      </w:pPr>
+      <w:r>
+        <w:rPr>
+          <w:rFonts w:ascii="Times New Roman" w:hAnsi="Times New Roman" w:cs="Times New Roman" w:hint="eastAsia"/>
+        </w:rPr>
+        <w:t>30. ___(</w:t>
+      </w:r>
+      <w:r>
+        <w:rPr>
+          <w:rFonts w:ascii="Times New Roman" w:hAnsi="Times New Roman" w:cs="Times New Roman"/>
+        </w:rPr>
+        <w:t>×</w:t>
+      </w:r>
+      <w:r>
+        <w:rPr>
+          <w:rFonts w:ascii="Times New Roman" w:hAnsi="Times New Roman" w:cs="Times New Roman" w:hint="eastAsia"/>
+        </w:rPr>
+        <w:t>) a topic</w:t>
+      </w:r>
+    </w:p>
+    <w:p>
+      <w:pPr>
+        <w:rPr>
+          <w:rFonts w:ascii="Times New Roman" w:hAnsi="Times New Roman" w:cs="Times New Roman"/>
+          <w:b/>
+          <w:bCs/>
+          <w:i/>
+          <w:iCs/>
+        </w:rPr>
+      </w:pPr>
+      <w:r>
+        <w:rPr>
+          <w:rFonts w:ascii="Times New Roman" w:hAnsi="Times New Roman" w:cs="Times New Roman" w:hint="eastAsia"/>
+          <w:b/>
+          <w:bCs/>
+          <w:i/>
+          <w:iCs/>
+        </w:rPr>
         <w:t>Section 4</w:t>
       </w:r>
     </w:p>
@@ -926,7 +1377,6 @@
         <w:rPr>
           <w:rFonts w:ascii="Times New Roman" w:hAnsi="Times New Roman" w:cs="Times New Roman" w:hint="eastAsia"/>
         </w:rPr>
-        <w:lastRenderedPageBreak/>
         <w:t>39. ___ (</w:t>
       </w:r>
       <w:r>
@@ -1531,6 +1981,7 @@
         <w:rPr>
           <w:rFonts w:ascii="Times New Roman" w:hAnsi="Times New Roman" w:cs="Times New Roman" w:hint="eastAsia"/>
         </w:rPr>
+        <w:lastRenderedPageBreak/>
         <w:t xml:space="preserve">18-20, </w:t>
       </w:r>
       <w:r>
@@ -2540,6 +2991,7 @@
         <w:rPr>
           <w:rFonts w:ascii="Times New Roman" w:hAnsi="Times New Roman" w:cs="Times New Roman" w:hint="eastAsia"/>
         </w:rPr>
+        <w:lastRenderedPageBreak/>
         <w:t>Toughen glass used for cooking doesn</w:t>
       </w:r>
       <w:r>
@@ -3048,14 +3500,7 @@
         <w:rPr>
           <w:rFonts w:ascii="Times New Roman" w:hAnsi="Times New Roman" w:cs="Times New Roman" w:hint="eastAsia"/>
         </w:rPr>
-        <w:t xml:space="preserve"> as the </w:t>
-      </w:r>
-      <w:r>
-        <w:rPr>
-          <w:rFonts w:ascii="Times New Roman" w:hAnsi="Times New Roman" w:cs="Times New Roman" w:hint="eastAsia"/>
-        </w:rPr>
-        <w:lastRenderedPageBreak/>
-        <w:t>speaker said</w:t>
+        <w:t xml:space="preserve"> as the speaker said</w:t>
       </w:r>
       <w:r>
         <w:rPr>
@@ -3598,6 +4043,7 @@
         <w:rPr>
           <w:rFonts w:ascii="Times New Roman" w:hAnsi="Times New Roman" w:cs="Times New Roman" w:hint="eastAsia"/>
         </w:rPr>
+        <w:lastRenderedPageBreak/>
         <w:t xml:space="preserve">26, A  </w:t>
       </w:r>
       <w:r>
@@ -4026,14 +4472,7 @@
         <w:rPr>
           <w:rFonts w:ascii="Times New Roman" w:hAnsi="Times New Roman" w:cs="Times New Roman" w:hint="eastAsia"/>
         </w:rPr>
-        <w:t xml:space="preserve">At the beginning of the last paragraph, the speaker said that the library offered specialised </w:t>
-      </w:r>
-      <w:r>
-        <w:rPr>
-          <w:rFonts w:ascii="Times New Roman" w:hAnsi="Times New Roman" w:cs="Times New Roman" w:hint="eastAsia"/>
-        </w:rPr>
-        <w:lastRenderedPageBreak/>
-        <w:t>training sessions and then added that information about compters and programmes later.</w:t>
+        <w:t>At the beginning of the last paragraph, the speaker said that the library offered specialised training sessions and then added that information about compters and programmes later.</w:t>
       </w:r>
       <w:r>
         <w:rPr>
@@ -4507,6 +4946,7 @@
         <w:rPr>
           <w:rFonts w:ascii="Times New Roman" w:hAnsi="Times New Roman" w:cs="Times New Roman" w:hint="eastAsia"/>
         </w:rPr>
+        <w:lastRenderedPageBreak/>
         <w:t>3. yoga class (x)</w:t>
       </w:r>
     </w:p>
@@ -5021,7 +5461,6 @@
         <w:rPr>
           <w:rFonts w:ascii="Times New Roman" w:hAnsi="Times New Roman" w:cs="Times New Roman" w:hint="eastAsia"/>
         </w:rPr>
-        <w:lastRenderedPageBreak/>
         <w:t>22. ____  in advance</w:t>
       </w:r>
     </w:p>
@@ -6072,7 +6511,7 @@
   <a:extraClrSchemeLst/>
   <a:extLst>
     <a:ext uri="{05A4C25C-085E-4340-85A3-A5531E510DB2}">
-      <thm15:themeFamily xmlns="" xmlns:thm15="http://schemas.microsoft.com/office/thememl/2012/main" name="Office Theme" id="{62F939B6-93AF-4DB8-9C6B-D6C7DFDC589F}" vid="{4A3C46E8-61CC-4603-A589-7422A47A8E4A}"/>
+      <thm15:themeFamily xmlns:thm15="http://schemas.microsoft.com/office/thememl/2012/main" xmlns="" name="Office Theme" id="{62F939B6-93AF-4DB8-9C6B-D6C7DFDC589F}" vid="{4A3C46E8-61CC-4603-A589-7422A47A8E4A}"/>
     </a:ext>
   </a:extLst>
 </a:theme>

</xml_diff>

<commit_message>
listening of Cambridge IELTS 4 Test 4
</commit_message>
<xml_diff>
--- a/IELTS Notes/Listening Test And Analyses..docx
+++ b/IELTS Notes/Listening Test And Analyses..docx
@@ -175,7 +175,7 @@
     <w:p>
       <w:pPr>
         <w:rPr>
-          <w:rFonts w:ascii="Times New Roman" w:hAnsi="Times New Roman" w:cs="Times New Roman" w:hint="eastAsia"/>
+          <w:rFonts w:ascii="Times New Roman" w:hAnsi="Times New Roman" w:cs="Times New Roman"/>
         </w:rPr>
       </w:pPr>
       <w:r>
@@ -305,7 +305,7 @@
     <w:p>
       <w:pPr>
         <w:rPr>
-          <w:rFonts w:ascii="Times New Roman" w:hAnsi="Times New Roman" w:cs="Times New Roman" w:hint="eastAsia"/>
+          <w:rFonts w:ascii="Times New Roman" w:hAnsi="Times New Roman" w:cs="Times New Roman"/>
         </w:rPr>
       </w:pPr>
       <w:r>
@@ -355,9 +355,15 @@
     <w:p>
       <w:pPr>
         <w:rPr>
-          <w:rFonts w:ascii="Times New Roman" w:hAnsi="Times New Roman" w:cs="Times New Roman"/>
-        </w:rPr>
-      </w:pPr>
+          <w:rFonts w:ascii="Times New Roman" w:hAnsi="Times New Roman" w:cs="Times New Roman" w:hint="eastAsia"/>
+        </w:rPr>
+      </w:pPr>
+      <w:r>
+        <w:rPr>
+          <w:rFonts w:ascii="Times New Roman" w:hAnsi="Times New Roman" w:cs="Times New Roman" w:hint="eastAsia"/>
+        </w:rPr>
+        <w:t xml:space="preserve">Option </w:t>
+      </w:r>
       <w:r>
         <w:rPr>
           <w:rFonts w:ascii="Times New Roman" w:hAnsi="Times New Roman" w:cs="Times New Roman" w:hint="eastAsia"/>
@@ -386,317 +392,14 @@
     <w:p>
       <w:pPr>
         <w:rPr>
-          <w:rFonts w:ascii="Times New Roman" w:hAnsi="Times New Roman" w:cs="Times New Roman" w:hint="eastAsia"/>
-        </w:rPr>
-      </w:pPr>
-      <w:r>
-        <w:rPr>
-          <w:rFonts w:ascii="Times New Roman" w:hAnsi="Times New Roman" w:cs="Times New Roman" w:hint="eastAsia"/>
-        </w:rPr>
-        <w:t>Section 3</w:t>
-      </w:r>
-    </w:p>
-    <w:p>
-      <w:pPr>
-        <w:rPr>
-          <w:rFonts w:ascii="Times New Roman" w:hAnsi="Times New Roman" w:cs="Times New Roman" w:hint="eastAsia"/>
-        </w:rPr>
-      </w:pPr>
-      <w:r>
-        <w:rPr>
-          <w:rFonts w:ascii="Times New Roman" w:hAnsi="Times New Roman" w:cs="Times New Roman" w:hint="eastAsia"/>
-        </w:rPr>
-        <w:t xml:space="preserve">21. 20 </w:t>
-      </w:r>
-      <w:r>
-        <w:rPr>
-          <w:rFonts w:ascii="Times New Roman" w:hAnsi="Times New Roman" w:cs="Times New Roman" w:hint="eastAsia"/>
-          <w:strike/>
-        </w:rPr>
-        <w:t xml:space="preserve">ballons </w:t>
-      </w:r>
-      <w:r>
-        <w:rPr>
-          <w:rFonts w:ascii="Times New Roman" w:hAnsi="Times New Roman" w:cs="Times New Roman" w:hint="eastAsia"/>
-        </w:rPr>
-        <w:t xml:space="preserve">(x)  20 </w:t>
-      </w:r>
-      <w:r>
-        <w:rPr>
-          <w:rFonts w:ascii="Times New Roman" w:hAnsi="Times New Roman" w:cs="Times New Roman" w:hint="eastAsia"/>
-          <w:b/>
-        </w:rPr>
-        <w:t>balloons</w:t>
-      </w:r>
-      <w:r>
-        <w:rPr>
-          <w:rFonts w:ascii="Times New Roman" w:hAnsi="Times New Roman" w:cs="Times New Roman" w:hint="eastAsia"/>
-        </w:rPr>
-        <w:t>.</w:t>
-      </w:r>
-    </w:p>
-    <w:p>
-      <w:pPr>
-        <w:rPr>
-          <w:rFonts w:ascii="Times New Roman" w:hAnsi="Times New Roman" w:cs="Times New Roman" w:hint="eastAsia"/>
-        </w:rPr>
-      </w:pPr>
-      <w:r>
-        <w:rPr>
-          <w:rFonts w:ascii="Times New Roman" w:hAnsi="Times New Roman" w:cs="Times New Roman" w:hint="eastAsia"/>
-          <w:strike/>
-        </w:rPr>
-        <w:t>ballons</w:t>
-      </w:r>
-      <w:r>
-        <w:rPr>
-          <w:rFonts w:ascii="Times New Roman" w:hAnsi="Times New Roman" w:cs="Times New Roman" w:hint="eastAsia"/>
-        </w:rPr>
-        <w:t xml:space="preserve"> : </w:t>
-      </w:r>
-      <w:r>
-        <w:rPr>
-          <w:rFonts w:ascii="Times New Roman" w:hAnsi="Times New Roman" w:cs="Times New Roman" w:hint="eastAsia"/>
-        </w:rPr>
-        <w:t>a</w:t>
-      </w:r>
-      <w:r>
-        <w:rPr>
-          <w:rFonts w:ascii="Times New Roman" w:hAnsi="Times New Roman" w:cs="Times New Roman" w:hint="eastAsia"/>
-        </w:rPr>
-        <w:t xml:space="preserve"> spelling error</w:t>
-      </w:r>
-    </w:p>
-    <w:p>
-      <w:pPr>
-        <w:rPr>
-          <w:rFonts w:ascii="Times New Roman" w:hAnsi="Times New Roman" w:cs="Times New Roman" w:hint="eastAsia"/>
-        </w:rPr>
-      </w:pPr>
-      <w:r>
-        <w:rPr>
-          <w:rFonts w:ascii="Times New Roman" w:hAnsi="Times New Roman" w:cs="Times New Roman" w:hint="eastAsia"/>
-        </w:rPr>
-        <w:t>22. measurement unit (x)  measurement units</w:t>
-      </w:r>
-      <w:r>
-        <w:rPr>
-          <w:rFonts w:ascii="Times New Roman" w:hAnsi="Times New Roman" w:cs="Times New Roman" w:hint="eastAsia"/>
-        </w:rPr>
-        <w:t xml:space="preserve"> / units of measurement</w:t>
-      </w:r>
-      <w:r>
-        <w:rPr>
-          <w:rFonts w:ascii="Times New Roman" w:hAnsi="Times New Roman" w:cs="Times New Roman"/>
-        </w:rPr>
-        <w:br/>
-      </w:r>
-      <w:r>
-        <w:rPr>
-          <w:rFonts w:ascii="Times New Roman" w:hAnsi="Times New Roman" w:cs="Times New Roman" w:hint="eastAsia"/>
-        </w:rPr>
-        <w:t>Don</w:t>
-      </w:r>
-      <w:r>
-        <w:rPr>
-          <w:rFonts w:ascii="Times New Roman" w:hAnsi="Times New Roman" w:cs="Times New Roman"/>
-        </w:rPr>
-        <w:t>’</w:t>
-      </w:r>
-      <w:r>
-        <w:rPr>
-          <w:rFonts w:ascii="Times New Roman" w:hAnsi="Times New Roman" w:cs="Times New Roman" w:hint="eastAsia"/>
-        </w:rPr>
-        <w:t xml:space="preserve">t forget the plural. </w:t>
-      </w:r>
-    </w:p>
-    <w:p>
-      <w:pPr>
-        <w:rPr>
-          <w:rFonts w:ascii="Times New Roman" w:hAnsi="Times New Roman" w:cs="Times New Roman" w:hint="eastAsia"/>
-        </w:rPr>
-      </w:pPr>
-      <w:r>
-        <w:rPr>
-          <w:rFonts w:ascii="Times New Roman" w:hAnsi="Times New Roman" w:cs="Times New Roman" w:hint="eastAsia"/>
-        </w:rPr>
-        <w:t xml:space="preserve">23. salt  </w:t>
-      </w:r>
-    </w:p>
-    <w:p>
-      <w:pPr>
-        <w:rPr>
-          <w:rFonts w:ascii="Times New Roman" w:hAnsi="Times New Roman" w:cs="Times New Roman" w:hint="eastAsia"/>
-        </w:rPr>
-      </w:pPr>
-      <w:r>
-        <w:rPr>
-          <w:rFonts w:ascii="Times New Roman" w:hAnsi="Times New Roman" w:cs="Times New Roman" w:hint="eastAsia"/>
-        </w:rPr>
-        <w:t xml:space="preserve">I guessed the answer correctly. </w:t>
-      </w:r>
-    </w:p>
-    <w:p>
-      <w:pPr>
-        <w:rPr>
-          <w:rFonts w:ascii="Times New Roman" w:hAnsi="Times New Roman" w:cs="Times New Roman" w:hint="eastAsia"/>
-        </w:rPr>
-      </w:pPr>
-      <w:r>
-        <w:rPr>
-          <w:rFonts w:ascii="Times New Roman" w:hAnsi="Times New Roman" w:cs="Times New Roman" w:hint="eastAsia"/>
-        </w:rPr>
-        <w:t>30. D (x) C</w:t>
-      </w:r>
-    </w:p>
-    <w:p>
-      <w:pPr>
-        <w:rPr>
-          <w:rFonts w:ascii="Times New Roman" w:hAnsi="Times New Roman" w:cs="Times New Roman"/>
-        </w:rPr>
-      </w:pPr>
-      <w:r>
-        <w:rPr>
-          <w:rFonts w:ascii="Times New Roman" w:hAnsi="Times New Roman" w:cs="Times New Roman"/>
-        </w:rPr>
-        <w:t>T</w:t>
-      </w:r>
-      <w:r>
-        <w:rPr>
-          <w:rFonts w:ascii="Times New Roman" w:hAnsi="Times New Roman" w:cs="Times New Roman" w:hint="eastAsia"/>
-        </w:rPr>
-        <w:t>he female</w:t>
-      </w:r>
-      <w:r>
-        <w:rPr>
-          <w:rFonts w:ascii="Times New Roman" w:hAnsi="Times New Roman" w:cs="Times New Roman" w:hint="eastAsia"/>
-        </w:rPr>
-        <w:t xml:space="preserve"> speaker said</w:t>
-      </w:r>
-      <w:r>
-        <w:rPr>
-          <w:rFonts w:ascii="Times New Roman" w:hAnsi="Times New Roman" w:cs="Times New Roman" w:hint="eastAsia"/>
-        </w:rPr>
-        <w:t xml:space="preserve"> it was a great equipment</w:t>
-      </w:r>
-      <w:r>
-        <w:rPr>
-          <w:rFonts w:ascii="Times New Roman" w:hAnsi="Times New Roman" w:cs="Times New Roman" w:hint="eastAsia"/>
-        </w:rPr>
-        <w:t>(NOT much equipment)</w:t>
-      </w:r>
-      <w:r>
-        <w:rPr>
-          <w:rFonts w:ascii="Times New Roman" w:hAnsi="Times New Roman" w:cs="Times New Roman" w:hint="eastAsia"/>
-        </w:rPr>
-        <w:t xml:space="preserve">,  and </w:t>
-      </w:r>
-      <w:r>
-        <w:rPr>
-          <w:rFonts w:ascii="Times New Roman" w:hAnsi="Times New Roman" w:cs="Times New Roman" w:hint="eastAsia"/>
-        </w:rPr>
-        <w:t xml:space="preserve"> </w:t>
-      </w:r>
-      <w:r>
-        <w:rPr>
-          <w:rFonts w:ascii="Times New Roman" w:hAnsi="Times New Roman" w:cs="Times New Roman"/>
-        </w:rPr>
-        <w:t>“</w:t>
-      </w:r>
-      <w:r>
-        <w:rPr>
-          <w:rFonts w:ascii="Times New Roman" w:hAnsi="Times New Roman" w:cs="Times New Roman" w:hint="eastAsia"/>
-        </w:rPr>
-        <w:t>It is too ambitious</w:t>
-      </w:r>
-      <w:r>
-        <w:rPr>
-          <w:rFonts w:ascii="Times New Roman" w:hAnsi="Times New Roman" w:cs="Times New Roman"/>
-        </w:rPr>
-        <w:t>…</w:t>
-      </w:r>
-      <w:r>
-        <w:rPr>
-          <w:rFonts w:ascii="Times New Roman" w:hAnsi="Times New Roman" w:cs="Times New Roman" w:hint="eastAsia"/>
-        </w:rPr>
-        <w:t>they just can</w:t>
-      </w:r>
-      <w:r>
-        <w:rPr>
-          <w:rFonts w:ascii="Times New Roman" w:hAnsi="Times New Roman" w:cs="Times New Roman"/>
-        </w:rPr>
-        <w:t>’</w:t>
-      </w:r>
-      <w:r>
-        <w:rPr>
-          <w:rFonts w:ascii="Times New Roman" w:hAnsi="Times New Roman" w:cs="Times New Roman" w:hint="eastAsia"/>
-        </w:rPr>
-        <w:t>t cope with it</w:t>
-      </w:r>
-      <w:r>
-        <w:rPr>
-          <w:rFonts w:ascii="Times New Roman" w:hAnsi="Times New Roman" w:cs="Times New Roman"/>
-        </w:rPr>
-        <w:t>…</w:t>
-      </w:r>
-      <w:bookmarkStart w:id="1" w:name="_GoBack"/>
-      <w:bookmarkEnd w:id="1"/>
-      <w:r>
-        <w:rPr>
-          <w:rFonts w:ascii="Times New Roman" w:hAnsi="Times New Roman" w:cs="Times New Roman"/>
-        </w:rPr>
-        <w:t>”</w:t>
-      </w:r>
-      <w:r>
-        <w:rPr>
-          <w:rFonts w:ascii="Times New Roman" w:hAnsi="Times New Roman" w:cs="Times New Roman" w:hint="eastAsia"/>
-        </w:rPr>
-        <w:t xml:space="preserve">, which indicated that was difficult for the 8-year-old children. </w:t>
-      </w:r>
-    </w:p>
-    <w:bookmarkEnd w:id="0"/>
-    <w:p>
-      <w:pPr>
-        <w:outlineLvl w:val="1"/>
-        <w:rPr>
-          <w:rFonts w:ascii="Times New Roman" w:hAnsi="Times New Roman" w:cs="Times New Roman"/>
-          <w:b/>
-          <w:bCs/>
-          <w:sz w:val="28"/>
-          <w:szCs w:val="28"/>
-        </w:rPr>
-      </w:pPr>
-      <w:r>
-        <w:rPr>
-          <w:rFonts w:ascii="Times New Roman" w:hAnsi="Times New Roman" w:cs="Times New Roman" w:hint="eastAsia"/>
-          <w:b/>
-          <w:bCs/>
-          <w:sz w:val="28"/>
-          <w:szCs w:val="28"/>
-        </w:rPr>
-        <w:t>Cambridge IETLS 5</w:t>
-      </w:r>
-    </w:p>
-    <w:p>
-      <w:pPr>
-        <w:outlineLvl w:val="2"/>
-        <w:rPr>
-          <w:rFonts w:ascii="Times New Roman" w:hAnsi="Times New Roman" w:cs="Times New Roman"/>
-          <w:b/>
-          <w:bCs/>
-          <w:sz w:val="24"/>
-          <w:szCs w:val="24"/>
-        </w:rPr>
-      </w:pPr>
-      <w:r>
-        <w:rPr>
-          <w:rFonts w:ascii="Times New Roman" w:hAnsi="Times New Roman" w:cs="Times New Roman" w:hint="eastAsia"/>
-          <w:b/>
-          <w:bCs/>
-          <w:sz w:val="24"/>
-          <w:szCs w:val="24"/>
-        </w:rPr>
-        <w:t>Test 1 Listening</w:t>
+          <w:rFonts w:ascii="Times New Roman" w:hAnsi="Times New Roman" w:cs="Times New Roman"/>
+        </w:rPr>
+      </w:pPr>
+      <w:r>
+        <w:rPr>
+          <w:rFonts w:ascii="Times New Roman" w:hAnsi="Times New Roman" w:cs="Times New Roman" w:hint="eastAsia"/>
+        </w:rPr>
+        <w:t>17. near station (x)  nearest station</w:t>
       </w:r>
     </w:p>
     <w:p>
@@ -721,63 +424,109 @@
           <w:sz w:val="24"/>
           <w:szCs w:val="24"/>
         </w:rPr>
-        <w:t>Section 1</w:t>
-      </w:r>
-    </w:p>
-    <w:p>
-      <w:pPr>
-        <w:rPr>
-          <w:rFonts w:ascii="Times New Roman" w:hAnsi="Times New Roman" w:cs="Times New Roman"/>
-        </w:rPr>
-      </w:pPr>
-      <w:r>
-        <w:rPr>
-          <w:rFonts w:ascii="Times New Roman" w:hAnsi="Times New Roman" w:cs="Times New Roman" w:hint="eastAsia"/>
-        </w:rPr>
-        <w:t>1. mini bus (</w:t>
-      </w:r>
-      <w:r>
-        <w:rPr>
-          <w:rFonts w:ascii="Times New Roman" w:hAnsi="Times New Roman" w:cs="Times New Roman"/>
-        </w:rPr>
-        <w:t>×</w:t>
-      </w:r>
-      <w:r>
-        <w:rPr>
-          <w:rFonts w:ascii="Times New Roman" w:hAnsi="Times New Roman" w:cs="Times New Roman" w:hint="eastAsia"/>
-        </w:rPr>
-        <w:t xml:space="preserve">)  a minibus.  </w:t>
-      </w:r>
-    </w:p>
-    <w:p>
-      <w:pPr>
-        <w:rPr>
-          <w:rFonts w:ascii="Times New Roman" w:hAnsi="Times New Roman" w:cs="Times New Roman"/>
-        </w:rPr>
-      </w:pPr>
-      <w:r>
-        <w:rPr>
-          <w:rFonts w:ascii="Times New Roman" w:hAnsi="Times New Roman" w:cs="Times New Roman" w:hint="eastAsia"/>
-        </w:rPr>
-        <w:t xml:space="preserve">Note </w:t>
-      </w:r>
-      <w:r>
-        <w:rPr>
-          <w:rFonts w:ascii="Times New Roman" w:hAnsi="Times New Roman" w:cs="Times New Roman" w:hint="eastAsia"/>
-        </w:rPr>
-        <w:t xml:space="preserve">that </w:t>
-      </w:r>
-      <w:r>
-        <w:rPr>
-          <w:rFonts w:ascii="Times New Roman" w:hAnsi="Times New Roman" w:cs="Times New Roman"/>
-        </w:rPr>
-        <w:t>‘</w:t>
-      </w:r>
-      <w:r>
-        <w:rPr>
-          <w:rFonts w:ascii="Times New Roman" w:hAnsi="Times New Roman" w:cs="Times New Roman" w:hint="eastAsia"/>
-        </w:rPr>
-        <w:t>minibus</w:t>
+        <w:t>Section 3</w:t>
+      </w:r>
+    </w:p>
+    <w:p>
+      <w:pPr>
+        <w:rPr>
+          <w:rFonts w:ascii="Times New Roman" w:hAnsi="Times New Roman" w:cs="Times New Roman"/>
+        </w:rPr>
+      </w:pPr>
+      <w:r>
+        <w:rPr>
+          <w:rFonts w:ascii="Times New Roman" w:hAnsi="Times New Roman" w:cs="Times New Roman" w:hint="eastAsia"/>
+        </w:rPr>
+        <w:t xml:space="preserve">21. 20 </w:t>
+      </w:r>
+      <w:r>
+        <w:rPr>
+          <w:rFonts w:ascii="Times New Roman" w:hAnsi="Times New Roman" w:cs="Times New Roman" w:hint="eastAsia"/>
+          <w:strike/>
+        </w:rPr>
+        <w:t xml:space="preserve">ballons </w:t>
+      </w:r>
+      <w:r>
+        <w:rPr>
+          <w:rFonts w:ascii="Times New Roman" w:hAnsi="Times New Roman" w:cs="Times New Roman" w:hint="eastAsia"/>
+        </w:rPr>
+        <w:t xml:space="preserve">(x)  20 </w:t>
+      </w:r>
+      <w:r>
+        <w:rPr>
+          <w:rFonts w:ascii="Times New Roman" w:hAnsi="Times New Roman" w:cs="Times New Roman" w:hint="eastAsia"/>
+          <w:b/>
+        </w:rPr>
+        <w:t>balloons</w:t>
+      </w:r>
+      <w:r>
+        <w:rPr>
+          <w:rFonts w:ascii="Times New Roman" w:hAnsi="Times New Roman" w:cs="Times New Roman" w:hint="eastAsia"/>
+        </w:rPr>
+        <w:t>.</w:t>
+      </w:r>
+    </w:p>
+    <w:p>
+      <w:pPr>
+        <w:rPr>
+          <w:rFonts w:ascii="Times New Roman" w:hAnsi="Times New Roman" w:cs="Times New Roman"/>
+        </w:rPr>
+      </w:pPr>
+      <w:r>
+        <w:rPr>
+          <w:rFonts w:ascii="Times New Roman" w:hAnsi="Times New Roman" w:cs="Times New Roman" w:hint="eastAsia"/>
+          <w:strike/>
+        </w:rPr>
+        <w:t>ballons</w:t>
+      </w:r>
+      <w:r>
+        <w:rPr>
+          <w:rFonts w:ascii="Times New Roman" w:hAnsi="Times New Roman" w:cs="Times New Roman" w:hint="eastAsia"/>
+        </w:rPr>
+        <w:t xml:space="preserve"> : </w:t>
+      </w:r>
+      <w:r>
+        <w:rPr>
+          <w:rFonts w:ascii="Times New Roman" w:hAnsi="Times New Roman" w:cs="Times New Roman" w:hint="eastAsia"/>
+        </w:rPr>
+        <w:t>a</w:t>
+      </w:r>
+      <w:r>
+        <w:rPr>
+          <w:rFonts w:ascii="Times New Roman" w:hAnsi="Times New Roman" w:cs="Times New Roman" w:hint="eastAsia"/>
+        </w:rPr>
+        <w:t xml:space="preserve"> spelling error</w:t>
+      </w:r>
+    </w:p>
+    <w:p>
+      <w:pPr>
+        <w:rPr>
+          <w:rFonts w:ascii="Times New Roman" w:hAnsi="Times New Roman" w:cs="Times New Roman"/>
+        </w:rPr>
+      </w:pPr>
+      <w:r>
+        <w:rPr>
+          <w:rFonts w:ascii="Times New Roman" w:hAnsi="Times New Roman" w:cs="Times New Roman" w:hint="eastAsia"/>
+        </w:rPr>
+        <w:t>22. measurement unit (x)  measurement units</w:t>
+      </w:r>
+      <w:r>
+        <w:rPr>
+          <w:rFonts w:ascii="Times New Roman" w:hAnsi="Times New Roman" w:cs="Times New Roman" w:hint="eastAsia"/>
+        </w:rPr>
+        <w:t xml:space="preserve"> / units of measurement</w:t>
+      </w:r>
+      <w:r>
+        <w:rPr>
+          <w:rFonts w:ascii="Times New Roman" w:hAnsi="Times New Roman" w:cs="Times New Roman"/>
+        </w:rPr>
+        <w:br/>
+      </w:r>
+      <w:r>
+        <w:rPr>
+          <w:rFonts w:ascii="Times New Roman" w:hAnsi="Times New Roman" w:cs="Times New Roman" w:hint="eastAsia"/>
+        </w:rPr>
+        <w:t>Don</w:t>
       </w:r>
       <w:r>
         <w:rPr>
@@ -789,32 +538,89 @@
         <w:rPr>
           <w:rFonts w:ascii="Times New Roman" w:hAnsi="Times New Roman" w:cs="Times New Roman" w:hint="eastAsia"/>
         </w:rPr>
-        <w:t xml:space="preserve"> is a single word.</w:t>
-      </w:r>
-    </w:p>
-    <w:p>
-      <w:pPr>
-        <w:rPr>
-          <w:rFonts w:ascii="Times New Roman" w:hAnsi="Times New Roman" w:cs="Times New Roman"/>
-        </w:rPr>
-      </w:pPr>
-      <w:r>
-        <w:rPr>
-          <w:rFonts w:ascii="Times New Roman" w:hAnsi="Times New Roman" w:cs="Times New Roman" w:hint="eastAsia"/>
-        </w:rPr>
-        <w:t>5. BC (</w:t>
-      </w:r>
-      <w:r>
-        <w:rPr>
-          <w:rFonts w:ascii="Times New Roman" w:hAnsi="Times New Roman" w:cs="Times New Roman"/>
-        </w:rPr>
-        <w:t>×</w:t>
-      </w:r>
-      <w:r>
-        <w:rPr>
-          <w:rFonts w:ascii="Times New Roman" w:hAnsi="Times New Roman" w:cs="Times New Roman" w:hint="eastAsia"/>
-        </w:rPr>
-        <w:t xml:space="preserve">) </w:t>
+        <w:t xml:space="preserve">t forget the plural. </w:t>
+      </w:r>
+    </w:p>
+    <w:p>
+      <w:pPr>
+        <w:rPr>
+          <w:rFonts w:ascii="Times New Roman" w:hAnsi="Times New Roman" w:cs="Times New Roman"/>
+        </w:rPr>
+      </w:pPr>
+      <w:r>
+        <w:rPr>
+          <w:rFonts w:ascii="Times New Roman" w:hAnsi="Times New Roman" w:cs="Times New Roman" w:hint="eastAsia"/>
+        </w:rPr>
+        <w:t xml:space="preserve">23. salt  </w:t>
+      </w:r>
+    </w:p>
+    <w:p>
+      <w:pPr>
+        <w:rPr>
+          <w:rFonts w:ascii="Times New Roman" w:hAnsi="Times New Roman" w:cs="Times New Roman"/>
+        </w:rPr>
+      </w:pPr>
+      <w:r>
+        <w:rPr>
+          <w:rFonts w:ascii="Times New Roman" w:hAnsi="Times New Roman" w:cs="Times New Roman" w:hint="eastAsia"/>
+        </w:rPr>
+        <w:t xml:space="preserve">I guessed the answer correctly. </w:t>
+      </w:r>
+    </w:p>
+    <w:p>
+      <w:pPr>
+        <w:rPr>
+          <w:rFonts w:ascii="Times New Roman" w:hAnsi="Times New Roman" w:cs="Times New Roman"/>
+        </w:rPr>
+      </w:pPr>
+      <w:r>
+        <w:rPr>
+          <w:rFonts w:ascii="Times New Roman" w:hAnsi="Times New Roman" w:cs="Times New Roman" w:hint="eastAsia"/>
+        </w:rPr>
+        <w:t>30. D (x) C</w:t>
+      </w:r>
+    </w:p>
+    <w:p>
+      <w:pPr>
+        <w:rPr>
+          <w:rFonts w:ascii="Times New Roman" w:hAnsi="Times New Roman" w:cs="Times New Roman" w:hint="eastAsia"/>
+        </w:rPr>
+      </w:pPr>
+      <w:r>
+        <w:rPr>
+          <w:rFonts w:ascii="Times New Roman" w:hAnsi="Times New Roman" w:cs="Times New Roman"/>
+        </w:rPr>
+        <w:t>T</w:t>
+      </w:r>
+      <w:r>
+        <w:rPr>
+          <w:rFonts w:ascii="Times New Roman" w:hAnsi="Times New Roman" w:cs="Times New Roman" w:hint="eastAsia"/>
+        </w:rPr>
+        <w:t>he female</w:t>
+      </w:r>
+      <w:r>
+        <w:rPr>
+          <w:rFonts w:ascii="Times New Roman" w:hAnsi="Times New Roman" w:cs="Times New Roman" w:hint="eastAsia"/>
+        </w:rPr>
+        <w:t xml:space="preserve"> speaker said</w:t>
+      </w:r>
+      <w:r>
+        <w:rPr>
+          <w:rFonts w:ascii="Times New Roman" w:hAnsi="Times New Roman" w:cs="Times New Roman" w:hint="eastAsia"/>
+        </w:rPr>
+        <w:t xml:space="preserve"> it was a great equipment</w:t>
+      </w:r>
+      <w:r>
+        <w:rPr>
+          <w:rFonts w:ascii="Times New Roman" w:hAnsi="Times New Roman" w:cs="Times New Roman" w:hint="eastAsia"/>
+        </w:rPr>
+        <w:t>(NOT much equipment)</w:t>
+      </w:r>
+      <w:r>
+        <w:rPr>
+          <w:rFonts w:ascii="Times New Roman" w:hAnsi="Times New Roman" w:cs="Times New Roman" w:hint="eastAsia"/>
+        </w:rPr>
+        <w:t xml:space="preserve">,  and </w:t>
       </w:r>
       <w:r>
         <w:rPr>
@@ -824,34 +630,27 @@
       </w:r>
       <w:r>
         <w:rPr>
-          <w:rFonts w:ascii="Times New Roman" w:hAnsi="Times New Roman" w:cs="Times New Roman" w:hint="eastAsia"/>
-        </w:rPr>
-        <w:t xml:space="preserve"> </w:t>
-      </w:r>
-      <w:r>
-        <w:rPr>
-          <w:rFonts w:ascii="Times New Roman" w:hAnsi="Times New Roman" w:cs="Times New Roman" w:hint="eastAsia"/>
-        </w:rPr>
-        <w:t>BD</w:t>
-      </w:r>
-      <w:r>
-        <w:rPr>
-          <w:rFonts w:ascii="Times New Roman" w:hAnsi="Times New Roman" w:cs="Times New Roman" w:hint="eastAsia"/>
-        </w:rPr>
-        <w:t xml:space="preserve"> </w:t>
-      </w:r>
-    </w:p>
-    <w:p>
-      <w:pPr>
-        <w:rPr>
-          <w:rFonts w:ascii="Times New Roman" w:hAnsi="Times New Roman" w:cs="Times New Roman"/>
-        </w:rPr>
-      </w:pPr>
-      <w:r>
-        <w:rPr>
-          <w:rFonts w:ascii="Times New Roman" w:hAnsi="Times New Roman" w:cs="Times New Roman" w:hint="eastAsia"/>
-        </w:rPr>
-        <w:t>Don</w:t>
+          <w:rFonts w:ascii="Times New Roman" w:hAnsi="Times New Roman" w:cs="Times New Roman"/>
+        </w:rPr>
+        <w:t>“</w:t>
+      </w:r>
+      <w:r>
+        <w:rPr>
+          <w:rFonts w:ascii="Times New Roman" w:hAnsi="Times New Roman" w:cs="Times New Roman" w:hint="eastAsia"/>
+        </w:rPr>
+        <w:t>It is too ambitious</w:t>
+      </w:r>
+      <w:r>
+        <w:rPr>
+          <w:rFonts w:ascii="Times New Roman" w:hAnsi="Times New Roman" w:cs="Times New Roman"/>
+        </w:rPr>
+        <w:t>…</w:t>
+      </w:r>
+      <w:r>
+        <w:rPr>
+          <w:rFonts w:ascii="Times New Roman" w:hAnsi="Times New Roman" w:cs="Times New Roman" w:hint="eastAsia"/>
+        </w:rPr>
+        <w:t>they just can</w:t>
       </w:r>
       <w:r>
         <w:rPr>
@@ -863,104 +662,86 @@
         <w:rPr>
           <w:rFonts w:ascii="Times New Roman" w:hAnsi="Times New Roman" w:cs="Times New Roman" w:hint="eastAsia"/>
         </w:rPr>
-        <w:t>t write any word you hear</w:t>
-      </w:r>
-      <w:r>
-        <w:rPr>
-          <w:rFonts w:ascii="Times New Roman" w:hAnsi="Times New Roman" w:cs="Times New Roman" w:hint="eastAsia"/>
-        </w:rPr>
-        <w:t xml:space="preserve">, because all the options will apprear in the conversaion. What you should do is to choose the correct answer. </w:t>
-      </w:r>
-      <w:r>
-        <w:rPr>
-          <w:rFonts w:ascii="Times New Roman" w:hAnsi="Times New Roman" w:cs="Times New Roman" w:hint="eastAsia"/>
-        </w:rPr>
-        <w:t>For instance, this question need you to select two kind of service included in the price, which means they are free if you</w:t>
-      </w:r>
-      <w:r>
-        <w:rPr>
-          <w:rFonts w:ascii="Times New Roman" w:hAnsi="Times New Roman" w:cs="Times New Roman" w:hint="eastAsia"/>
-        </w:rPr>
-        <w:t xml:space="preserve"> have</w:t>
-      </w:r>
-      <w:r>
-        <w:rPr>
-          <w:rFonts w:ascii="Times New Roman" w:hAnsi="Times New Roman" w:cs="Times New Roman" w:hint="eastAsia"/>
-        </w:rPr>
-        <w:t xml:space="preserve"> pa</w:t>
-      </w:r>
-      <w:r>
-        <w:rPr>
-          <w:rFonts w:ascii="Times New Roman" w:hAnsi="Times New Roman" w:cs="Times New Roman" w:hint="eastAsia"/>
-        </w:rPr>
-        <w:t>id</w:t>
-      </w:r>
-      <w:r>
-        <w:rPr>
-          <w:rFonts w:ascii="Times New Roman" w:hAnsi="Times New Roman" w:cs="Times New Roman" w:hint="eastAsia"/>
-        </w:rPr>
-        <w:t xml:space="preserve"> the tour. Note that attending some of the course</w:t>
-      </w:r>
-      <w:r>
-        <w:rPr>
-          <w:rFonts w:ascii="Times New Roman" w:hAnsi="Times New Roman" w:cs="Times New Roman" w:hint="eastAsia"/>
-        </w:rPr>
-        <w:t xml:space="preserve"> you</w:t>
-      </w:r>
-      <w:r>
-        <w:rPr>
-          <w:rFonts w:ascii="Times New Roman" w:hAnsi="Times New Roman" w:cs="Times New Roman" w:hint="eastAsia"/>
-        </w:rPr>
-        <w:t xml:space="preserve"> should </w:t>
-      </w:r>
-      <w:r>
-        <w:rPr>
-          <w:rFonts w:ascii="Times New Roman" w:hAnsi="Times New Roman" w:cs="Times New Roman" w:hint="eastAsia"/>
-        </w:rPr>
-        <w:t xml:space="preserve">need to </w:t>
-      </w:r>
-      <w:r>
-        <w:rPr>
-          <w:rFonts w:ascii="Times New Roman" w:hAnsi="Times New Roman" w:cs="Times New Roman" w:hint="eastAsia"/>
-        </w:rPr>
-        <w:t xml:space="preserve">pay </w:t>
-      </w:r>
-      <w:r>
-        <w:rPr>
-          <w:rFonts w:ascii="Times New Roman" w:hAnsi="Times New Roman" w:cs="Times New Roman" w:hint="eastAsia"/>
-        </w:rPr>
-        <w:t>extra money.</w:t>
-      </w:r>
-    </w:p>
-    <w:p>
-      <w:pPr>
-        <w:rPr>
-          <w:rFonts w:ascii="Times New Roman" w:hAnsi="Times New Roman" w:cs="Times New Roman"/>
-        </w:rPr>
-      </w:pPr>
-      <w:r>
-        <w:rPr>
-          <w:rFonts w:ascii="Times New Roman" w:hAnsi="Times New Roman" w:cs="Times New Roman" w:hint="eastAsia"/>
-        </w:rPr>
-        <w:t>7. 290 (</w:t>
-      </w:r>
-      <w:r>
-        <w:rPr>
-          <w:rFonts w:ascii="Times New Roman" w:hAnsi="Times New Roman" w:cs="Times New Roman"/>
-        </w:rPr>
-        <w:t>×</w:t>
-      </w:r>
-      <w:r>
-        <w:rPr>
-          <w:rFonts w:ascii="Times New Roman" w:hAnsi="Times New Roman" w:cs="Times New Roman" w:hint="eastAsia"/>
-        </w:rPr>
-        <w:t>)  280</w:t>
-      </w:r>
-      <w:r>
-        <w:rPr>
-          <w:rFonts w:ascii="Times New Roman" w:hAnsi="Times New Roman" w:cs="Times New Roman" w:hint="eastAsia"/>
-        </w:rPr>
-        <w:t xml:space="preserve"> </w:t>
+        <w:t>t cope with it</w:t>
+      </w:r>
+      <w:r>
+        <w:rPr>
+          <w:rFonts w:ascii="Times New Roman" w:hAnsi="Times New Roman" w:cs="Times New Roman"/>
+        </w:rPr>
+        <w:t>…</w:t>
+      </w:r>
+      <w:r>
+        <w:rPr>
+          <w:rFonts w:ascii="Times New Roman" w:hAnsi="Times New Roman" w:cs="Times New Roman"/>
+        </w:rPr>
+        <w:t>”</w:t>
+      </w:r>
+      <w:r>
+        <w:rPr>
+          <w:rFonts w:ascii="Times New Roman" w:hAnsi="Times New Roman" w:cs="Times New Roman" w:hint="eastAsia"/>
+        </w:rPr>
+        <w:t xml:space="preserve">, which indicated that was difficult for the 8-year-old children. </w:t>
+      </w:r>
+    </w:p>
+    <w:p>
+      <w:pPr>
+        <w:rPr>
+          <w:rFonts w:ascii="Times New Roman" w:hAnsi="Times New Roman" w:cs="Times New Roman" w:hint="eastAsia"/>
+        </w:rPr>
+      </w:pPr>
+      <w:bookmarkStart w:id="1" w:name="_GoBack"/>
+      <w:bookmarkEnd w:id="1"/>
+    </w:p>
+    <w:p>
+      <w:pPr>
+        <w:rPr>
+          <w:rFonts w:ascii="Times New Roman" w:hAnsi="Times New Roman" w:cs="Times New Roman"/>
+        </w:rPr>
+      </w:pPr>
+    </w:p>
+    <w:bookmarkEnd w:id="0"/>
+    <w:p>
+      <w:pPr>
+        <w:outlineLvl w:val="1"/>
+        <w:rPr>
+          <w:rFonts w:ascii="Times New Roman" w:hAnsi="Times New Roman" w:cs="Times New Roman"/>
+          <w:b/>
+          <w:bCs/>
+          <w:sz w:val="28"/>
+          <w:szCs w:val="28"/>
+        </w:rPr>
+      </w:pPr>
+      <w:r>
+        <w:rPr>
+          <w:rFonts w:ascii="Times New Roman" w:hAnsi="Times New Roman" w:cs="Times New Roman" w:hint="eastAsia"/>
+          <w:b/>
+          <w:bCs/>
+          <w:sz w:val="28"/>
+          <w:szCs w:val="28"/>
+        </w:rPr>
+        <w:t>Cambridge IETLS 5</w:t>
+      </w:r>
+    </w:p>
+    <w:p>
+      <w:pPr>
+        <w:outlineLvl w:val="2"/>
+        <w:rPr>
+          <w:rFonts w:ascii="Times New Roman" w:hAnsi="Times New Roman" w:cs="Times New Roman"/>
+          <w:b/>
+          <w:bCs/>
+          <w:sz w:val="24"/>
+          <w:szCs w:val="24"/>
+        </w:rPr>
+      </w:pPr>
+      <w:r>
+        <w:rPr>
+          <w:rFonts w:ascii="Times New Roman" w:hAnsi="Times New Roman" w:cs="Times New Roman" w:hint="eastAsia"/>
+          <w:b/>
+          <w:bCs/>
+          <w:sz w:val="24"/>
+          <w:szCs w:val="24"/>
+        </w:rPr>
+        <w:t>Test 1 Listening</w:t>
       </w:r>
     </w:p>
     <w:p>
@@ -985,21 +766,229 @@
           <w:sz w:val="24"/>
           <w:szCs w:val="24"/>
         </w:rPr>
+        <w:t>Section 1</w:t>
+      </w:r>
+    </w:p>
+    <w:p>
+      <w:pPr>
+        <w:rPr>
+          <w:rFonts w:ascii="Times New Roman" w:hAnsi="Times New Roman" w:cs="Times New Roman"/>
+        </w:rPr>
+      </w:pPr>
+      <w:r>
+        <w:rPr>
+          <w:rFonts w:ascii="Times New Roman" w:hAnsi="Times New Roman" w:cs="Times New Roman" w:hint="eastAsia"/>
+        </w:rPr>
+        <w:t>1. mini bus (</w:t>
+      </w:r>
+      <w:r>
+        <w:rPr>
+          <w:rFonts w:ascii="Times New Roman" w:hAnsi="Times New Roman" w:cs="Times New Roman"/>
+        </w:rPr>
+        <w:t>×</w:t>
+      </w:r>
+      <w:r>
+        <w:rPr>
+          <w:rFonts w:ascii="Times New Roman" w:hAnsi="Times New Roman" w:cs="Times New Roman" w:hint="eastAsia"/>
+        </w:rPr>
+        <w:t xml:space="preserve">)  a minibus.  </w:t>
+      </w:r>
+    </w:p>
+    <w:p>
+      <w:pPr>
+        <w:rPr>
+          <w:rFonts w:ascii="Times New Roman" w:hAnsi="Times New Roman" w:cs="Times New Roman"/>
+        </w:rPr>
+      </w:pPr>
+      <w:r>
+        <w:rPr>
+          <w:rFonts w:ascii="Times New Roman" w:hAnsi="Times New Roman" w:cs="Times New Roman" w:hint="eastAsia"/>
+        </w:rPr>
+        <w:t xml:space="preserve">Note </w:t>
+      </w:r>
+      <w:r>
+        <w:rPr>
+          <w:rFonts w:ascii="Times New Roman" w:hAnsi="Times New Roman" w:cs="Times New Roman" w:hint="eastAsia"/>
+        </w:rPr>
+        <w:t xml:space="preserve">that </w:t>
+      </w:r>
+      <w:r>
+        <w:rPr>
+          <w:rFonts w:ascii="Times New Roman" w:hAnsi="Times New Roman" w:cs="Times New Roman"/>
+        </w:rPr>
+        <w:t>‘</w:t>
+      </w:r>
+      <w:r>
+        <w:rPr>
+          <w:rFonts w:ascii="Times New Roman" w:hAnsi="Times New Roman" w:cs="Times New Roman" w:hint="eastAsia"/>
+        </w:rPr>
+        <w:t>minibus</w:t>
+      </w:r>
+      <w:r>
+        <w:rPr>
+          <w:rFonts w:ascii="Times New Roman" w:hAnsi="Times New Roman" w:cs="Times New Roman"/>
+        </w:rPr>
+        <w:t>’</w:t>
+      </w:r>
+      <w:r>
+        <w:rPr>
+          <w:rFonts w:ascii="Times New Roman" w:hAnsi="Times New Roman" w:cs="Times New Roman" w:hint="eastAsia"/>
+        </w:rPr>
+        <w:t xml:space="preserve"> is a single word.</w:t>
+      </w:r>
+    </w:p>
+    <w:p>
+      <w:pPr>
+        <w:rPr>
+          <w:rFonts w:ascii="Times New Roman" w:hAnsi="Times New Roman" w:cs="Times New Roman"/>
+        </w:rPr>
+      </w:pPr>
+      <w:r>
+        <w:rPr>
+          <w:rFonts w:ascii="Times New Roman" w:hAnsi="Times New Roman" w:cs="Times New Roman" w:hint="eastAsia"/>
+        </w:rPr>
+        <w:t>5. BC (</w:t>
+      </w:r>
+      <w:r>
+        <w:rPr>
+          <w:rFonts w:ascii="Times New Roman" w:hAnsi="Times New Roman" w:cs="Times New Roman"/>
+        </w:rPr>
+        <w:t>×</w:t>
+      </w:r>
+      <w:r>
+        <w:rPr>
+          <w:rFonts w:ascii="Times New Roman" w:hAnsi="Times New Roman" w:cs="Times New Roman" w:hint="eastAsia"/>
+        </w:rPr>
+        <w:t xml:space="preserve">) </w:t>
+      </w:r>
+      <w:r>
+        <w:rPr>
+          <w:rFonts w:ascii="Times New Roman" w:hAnsi="Times New Roman" w:cs="Times New Roman" w:hint="eastAsia"/>
+        </w:rPr>
+        <w:t xml:space="preserve"> </w:t>
+      </w:r>
+      <w:r>
+        <w:rPr>
+          <w:rFonts w:ascii="Times New Roman" w:hAnsi="Times New Roman" w:cs="Times New Roman" w:hint="eastAsia"/>
+        </w:rPr>
+        <w:t xml:space="preserve"> </w:t>
+      </w:r>
+      <w:r>
+        <w:rPr>
+          <w:rFonts w:ascii="Times New Roman" w:hAnsi="Times New Roman" w:cs="Times New Roman" w:hint="eastAsia"/>
+        </w:rPr>
+        <w:t>BD</w:t>
+      </w:r>
+      <w:r>
+        <w:rPr>
+          <w:rFonts w:ascii="Times New Roman" w:hAnsi="Times New Roman" w:cs="Times New Roman" w:hint="eastAsia"/>
+        </w:rPr>
+        <w:t xml:space="preserve"> </w:t>
+      </w:r>
+    </w:p>
+    <w:p>
+      <w:pPr>
+        <w:rPr>
+          <w:rFonts w:ascii="Times New Roman" w:hAnsi="Times New Roman" w:cs="Times New Roman"/>
+        </w:rPr>
+      </w:pPr>
+      <w:r>
+        <w:rPr>
+          <w:rFonts w:ascii="Times New Roman" w:hAnsi="Times New Roman" w:cs="Times New Roman" w:hint="eastAsia"/>
+        </w:rPr>
         <w:lastRenderedPageBreak/>
-        <w:t>Section 2</w:t>
-      </w:r>
-    </w:p>
-    <w:p>
-      <w:pPr>
-        <w:rPr>
-          <w:rFonts w:ascii="Times New Roman" w:hAnsi="Times New Roman" w:cs="Times New Roman"/>
-        </w:rPr>
-      </w:pPr>
-      <w:r>
-        <w:rPr>
-          <w:rFonts w:ascii="Times New Roman" w:hAnsi="Times New Roman" w:cs="Times New Roman" w:hint="eastAsia"/>
-        </w:rPr>
-        <w:t>12 breaks (</w:t>
+        <w:t>Don</w:t>
+      </w:r>
+      <w:r>
+        <w:rPr>
+          <w:rFonts w:ascii="Times New Roman" w:hAnsi="Times New Roman" w:cs="Times New Roman"/>
+        </w:rPr>
+        <w:t>’</w:t>
+      </w:r>
+      <w:r>
+        <w:rPr>
+          <w:rFonts w:ascii="Times New Roman" w:hAnsi="Times New Roman" w:cs="Times New Roman" w:hint="eastAsia"/>
+        </w:rPr>
+        <w:t>t write any word you hear</w:t>
+      </w:r>
+      <w:r>
+        <w:rPr>
+          <w:rFonts w:ascii="Times New Roman" w:hAnsi="Times New Roman" w:cs="Times New Roman" w:hint="eastAsia"/>
+        </w:rPr>
+        <w:t xml:space="preserve">, because all the options will apprear in the conversaion. What you should do is to choose the correct answer. </w:t>
+      </w:r>
+      <w:r>
+        <w:rPr>
+          <w:rFonts w:ascii="Times New Roman" w:hAnsi="Times New Roman" w:cs="Times New Roman" w:hint="eastAsia"/>
+        </w:rPr>
+        <w:t>For instance, this question need you to select two kind of service included in the price, which means they are free if you</w:t>
+      </w:r>
+      <w:r>
+        <w:rPr>
+          <w:rFonts w:ascii="Times New Roman" w:hAnsi="Times New Roman" w:cs="Times New Roman" w:hint="eastAsia"/>
+        </w:rPr>
+        <w:t xml:space="preserve"> have</w:t>
+      </w:r>
+      <w:r>
+        <w:rPr>
+          <w:rFonts w:ascii="Times New Roman" w:hAnsi="Times New Roman" w:cs="Times New Roman" w:hint="eastAsia"/>
+        </w:rPr>
+        <w:t xml:space="preserve"> pa</w:t>
+      </w:r>
+      <w:r>
+        <w:rPr>
+          <w:rFonts w:ascii="Times New Roman" w:hAnsi="Times New Roman" w:cs="Times New Roman" w:hint="eastAsia"/>
+        </w:rPr>
+        <w:t>id</w:t>
+      </w:r>
+      <w:r>
+        <w:rPr>
+          <w:rFonts w:ascii="Times New Roman" w:hAnsi="Times New Roman" w:cs="Times New Roman" w:hint="eastAsia"/>
+        </w:rPr>
+        <w:t xml:space="preserve"> the tour. Note that attending some of the course</w:t>
+      </w:r>
+      <w:r>
+        <w:rPr>
+          <w:rFonts w:ascii="Times New Roman" w:hAnsi="Times New Roman" w:cs="Times New Roman" w:hint="eastAsia"/>
+        </w:rPr>
+        <w:t xml:space="preserve"> you</w:t>
+      </w:r>
+      <w:r>
+        <w:rPr>
+          <w:rFonts w:ascii="Times New Roman" w:hAnsi="Times New Roman" w:cs="Times New Roman" w:hint="eastAsia"/>
+        </w:rPr>
+        <w:t xml:space="preserve"> should </w:t>
+      </w:r>
+      <w:r>
+        <w:rPr>
+          <w:rFonts w:ascii="Times New Roman" w:hAnsi="Times New Roman" w:cs="Times New Roman" w:hint="eastAsia"/>
+        </w:rPr>
+        <w:t xml:space="preserve">need to </w:t>
+      </w:r>
+      <w:r>
+        <w:rPr>
+          <w:rFonts w:ascii="Times New Roman" w:hAnsi="Times New Roman" w:cs="Times New Roman" w:hint="eastAsia"/>
+        </w:rPr>
+        <w:t xml:space="preserve">pay </w:t>
+      </w:r>
+      <w:r>
+        <w:rPr>
+          <w:rFonts w:ascii="Times New Roman" w:hAnsi="Times New Roman" w:cs="Times New Roman" w:hint="eastAsia"/>
+        </w:rPr>
+        <w:t>extra money.</w:t>
+      </w:r>
+    </w:p>
+    <w:p>
+      <w:pPr>
+        <w:rPr>
+          <w:rFonts w:ascii="Times New Roman" w:hAnsi="Times New Roman" w:cs="Times New Roman"/>
+        </w:rPr>
+      </w:pPr>
+      <w:r>
+        <w:rPr>
+          <w:rFonts w:ascii="Times New Roman" w:hAnsi="Times New Roman" w:cs="Times New Roman" w:hint="eastAsia"/>
+        </w:rPr>
+        <w:t>7. 290 (</w:t>
       </w:r>
       <w:r>
         <w:rPr>
@@ -1011,19 +1000,13 @@
         <w:rPr>
           <w:rFonts w:ascii="Times New Roman" w:hAnsi="Times New Roman" w:cs="Times New Roman" w:hint="eastAsia"/>
         </w:rPr>
-        <w:t xml:space="preserve">) </w:t>
-      </w:r>
-      <w:r>
-        <w:rPr>
-          <w:rFonts w:ascii="Times New Roman" w:hAnsi="Times New Roman" w:cs="Times New Roman" w:hint="eastAsia"/>
-        </w:rPr>
-        <w:t xml:space="preserve">: </w:t>
-      </w:r>
-      <w:r>
-        <w:rPr>
-          <w:rFonts w:ascii="Times New Roman" w:hAnsi="Times New Roman" w:cs="Times New Roman" w:hint="eastAsia"/>
-        </w:rPr>
-        <w:t>brakes</w:t>
+        <w:t>)  280</w:t>
+      </w:r>
+      <w:r>
+        <w:rPr>
+          <w:rFonts w:ascii="Times New Roman" w:hAnsi="Times New Roman" w:cs="Times New Roman" w:hint="eastAsia"/>
+        </w:rPr>
+        <w:t xml:space="preserve"> </w:t>
       </w:r>
     </w:p>
     <w:p>
@@ -1034,6 +1017,8 @@
           <w:bCs/>
           <w:i/>
           <w:iCs/>
+          <w:sz w:val="24"/>
+          <w:szCs w:val="24"/>
         </w:rPr>
       </w:pPr>
       <w:r>
@@ -1043,27 +1028,23 @@
           <w:bCs/>
           <w:i/>
           <w:iCs/>
-        </w:rPr>
-        <w:t>Section 3</w:t>
-      </w:r>
-    </w:p>
-    <w:p>
-      <w:pPr>
-        <w:rPr>
-          <w:rFonts w:ascii="Times New Roman" w:hAnsi="Times New Roman" w:cs="Times New Roman" w:hint="eastAsia"/>
-        </w:rPr>
-      </w:pPr>
-      <w:r>
-        <w:rPr>
-          <w:rFonts w:ascii="Times New Roman" w:hAnsi="Times New Roman" w:cs="Times New Roman" w:hint="eastAsia"/>
-        </w:rPr>
-        <w:t>24</w:t>
-      </w:r>
-      <w:r>
-        <w:rPr>
-          <w:rFonts w:ascii="Times New Roman" w:hAnsi="Times New Roman" w:cs="Times New Roman" w:hint="eastAsia"/>
-        </w:rPr>
-        <w:t>,25 BC (</w:t>
+          <w:sz w:val="24"/>
+          <w:szCs w:val="24"/>
+        </w:rPr>
+        <w:t>Section 2</w:t>
+      </w:r>
+    </w:p>
+    <w:p>
+      <w:pPr>
+        <w:rPr>
+          <w:rFonts w:ascii="Times New Roman" w:hAnsi="Times New Roman" w:cs="Times New Roman"/>
+        </w:rPr>
+      </w:pPr>
+      <w:r>
+        <w:rPr>
+          <w:rFonts w:ascii="Times New Roman" w:hAnsi="Times New Roman" w:cs="Times New Roman" w:hint="eastAsia"/>
+        </w:rPr>
+        <w:t>12 breaks (</w:t>
       </w:r>
       <w:r>
         <w:rPr>
@@ -1075,138 +1056,19 @@
         <w:rPr>
           <w:rFonts w:ascii="Times New Roman" w:hAnsi="Times New Roman" w:cs="Times New Roman" w:hint="eastAsia"/>
         </w:rPr>
-        <w:t>) BD</w:t>
-      </w:r>
-      <w:r>
-        <w:rPr>
-          <w:rFonts w:ascii="Times New Roman" w:hAnsi="Times New Roman" w:cs="Times New Roman" w:hint="eastAsia"/>
-        </w:rPr>
-        <w:t xml:space="preserve"> </w:t>
-      </w:r>
-    </w:p>
-    <w:p>
-      <w:pPr>
-        <w:rPr>
-          <w:rFonts w:ascii="Times New Roman" w:hAnsi="Times New Roman" w:cs="Times New Roman"/>
-        </w:rPr>
-      </w:pPr>
-      <w:r>
-        <w:rPr>
-          <w:rFonts w:ascii="Times New Roman" w:hAnsi="Times New Roman" w:cs="Times New Roman" w:hint="eastAsia"/>
-        </w:rPr>
-        <w:t>(I knew the answer was D but select</w:t>
-      </w:r>
-      <w:r>
-        <w:rPr>
-          <w:rFonts w:ascii="Times New Roman" w:hAnsi="Times New Roman" w:cs="Times New Roman" w:hint="eastAsia"/>
-        </w:rPr>
-        <w:t>e</w:t>
-      </w:r>
-      <w:r>
-        <w:rPr>
-          <w:rFonts w:ascii="Times New Roman" w:hAnsi="Times New Roman" w:cs="Times New Roman" w:hint="eastAsia"/>
-        </w:rPr>
-        <w:t>d C!)</w:t>
-      </w:r>
-    </w:p>
-    <w:p>
-      <w:pPr>
-        <w:rPr>
-          <w:rFonts w:ascii="Times New Roman" w:hAnsi="Times New Roman" w:cs="Times New Roman"/>
-        </w:rPr>
-      </w:pPr>
-      <w:r>
-        <w:rPr>
-          <w:rFonts w:ascii="Times New Roman" w:hAnsi="Times New Roman" w:cs="Times New Roman" w:hint="eastAsia"/>
-        </w:rPr>
-        <w:t>26, ___  (</w:t>
-      </w:r>
-      <w:r>
-        <w:rPr>
-          <w:rFonts w:ascii="Times New Roman" w:hAnsi="Times New Roman" w:cs="Times New Roman"/>
-        </w:rPr>
-        <w:t>×</w:t>
-      </w:r>
-      <w:r>
-        <w:rPr>
-          <w:rFonts w:ascii="Times New Roman" w:hAnsi="Times New Roman" w:cs="Times New Roman" w:hint="eastAsia"/>
-        </w:rPr>
-        <w:t>) full-time</w:t>
-      </w:r>
-    </w:p>
-    <w:p>
-      <w:pPr>
-        <w:rPr>
-          <w:rFonts w:ascii="Times New Roman" w:hAnsi="Times New Roman" w:cs="Times New Roman"/>
-        </w:rPr>
-      </w:pPr>
-      <w:r>
-        <w:rPr>
-          <w:rFonts w:ascii="Times New Roman" w:hAnsi="Times New Roman" w:cs="Times New Roman" w:hint="eastAsia"/>
-        </w:rPr>
-        <w:t>27 short time (</w:t>
-      </w:r>
-      <w:r>
-        <w:rPr>
-          <w:rFonts w:ascii="Times New Roman" w:hAnsi="Times New Roman" w:cs="Times New Roman"/>
-        </w:rPr>
-        <w:t>×</w:t>
-      </w:r>
-      <w:r>
-        <w:rPr>
-          <w:rFonts w:ascii="Times New Roman" w:hAnsi="Times New Roman" w:cs="Times New Roman" w:hint="eastAsia"/>
-        </w:rPr>
-        <w:t>) a term</w:t>
-      </w:r>
-    </w:p>
-    <w:p>
-      <w:pPr>
-        <w:rPr>
-          <w:rFonts w:ascii="Times New Roman" w:hAnsi="Times New Roman" w:cs="Times New Roman"/>
-        </w:rPr>
-      </w:pPr>
-      <w:r>
-        <w:rPr>
-          <w:rFonts w:ascii="Times New Roman" w:hAnsi="Times New Roman" w:cs="Times New Roman" w:hint="eastAsia"/>
-        </w:rPr>
-        <w:t>29. ___ (</w:t>
-      </w:r>
-      <w:r>
-        <w:rPr>
-          <w:rFonts w:ascii="Times New Roman" w:hAnsi="Times New Roman" w:cs="Times New Roman"/>
-        </w:rPr>
-        <w:t>×</w:t>
-      </w:r>
-      <w:r>
-        <w:rPr>
-          <w:rFonts w:ascii="Times New Roman" w:hAnsi="Times New Roman" w:cs="Times New Roman" w:hint="eastAsia"/>
-        </w:rPr>
-        <w:t>) two modules</w:t>
-      </w:r>
-    </w:p>
-    <w:p>
-      <w:pPr>
-        <w:rPr>
-          <w:rFonts w:ascii="Times New Roman" w:hAnsi="Times New Roman" w:cs="Times New Roman"/>
-        </w:rPr>
-      </w:pPr>
-      <w:r>
-        <w:rPr>
-          <w:rFonts w:ascii="Times New Roman" w:hAnsi="Times New Roman" w:cs="Times New Roman" w:hint="eastAsia"/>
-        </w:rPr>
-        <w:t>30. ___(</w:t>
-      </w:r>
-      <w:r>
-        <w:rPr>
-          <w:rFonts w:ascii="Times New Roman" w:hAnsi="Times New Roman" w:cs="Times New Roman"/>
-        </w:rPr>
-        <w:t>×</w:t>
-      </w:r>
-      <w:r>
-        <w:rPr>
-          <w:rFonts w:ascii="Times New Roman" w:hAnsi="Times New Roman" w:cs="Times New Roman" w:hint="eastAsia"/>
-        </w:rPr>
-        <w:t>) a topic</w:t>
+        <w:t xml:space="preserve">) </w:t>
+      </w:r>
+      <w:r>
+        <w:rPr>
+          <w:rFonts w:ascii="Times New Roman" w:hAnsi="Times New Roman" w:cs="Times New Roman" w:hint="eastAsia"/>
+        </w:rPr>
+        <w:t xml:space="preserve">: </w:t>
+      </w:r>
+      <w:r>
+        <w:rPr>
+          <w:rFonts w:ascii="Times New Roman" w:hAnsi="Times New Roman" w:cs="Times New Roman" w:hint="eastAsia"/>
+        </w:rPr>
+        <w:t>brakes</w:t>
       </w:r>
     </w:p>
     <w:p>
@@ -1227,6 +1089,189 @@
           <w:i/>
           <w:iCs/>
         </w:rPr>
+        <w:t>Section 3</w:t>
+      </w:r>
+    </w:p>
+    <w:p>
+      <w:pPr>
+        <w:rPr>
+          <w:rFonts w:ascii="Times New Roman" w:hAnsi="Times New Roman" w:cs="Times New Roman"/>
+        </w:rPr>
+      </w:pPr>
+      <w:r>
+        <w:rPr>
+          <w:rFonts w:ascii="Times New Roman" w:hAnsi="Times New Roman" w:cs="Times New Roman" w:hint="eastAsia"/>
+        </w:rPr>
+        <w:t>24</w:t>
+      </w:r>
+      <w:r>
+        <w:rPr>
+          <w:rFonts w:ascii="Times New Roman" w:hAnsi="Times New Roman" w:cs="Times New Roman" w:hint="eastAsia"/>
+        </w:rPr>
+        <w:t>,25 BC (</w:t>
+      </w:r>
+      <w:r>
+        <w:rPr>
+          <w:rFonts w:ascii="Times New Roman" w:hAnsi="Times New Roman" w:cs="Times New Roman"/>
+        </w:rPr>
+        <w:t>×</w:t>
+      </w:r>
+      <w:r>
+        <w:rPr>
+          <w:rFonts w:ascii="Times New Roman" w:hAnsi="Times New Roman" w:cs="Times New Roman" w:hint="eastAsia"/>
+        </w:rPr>
+        <w:t>) BD</w:t>
+      </w:r>
+      <w:r>
+        <w:rPr>
+          <w:rFonts w:ascii="Times New Roman" w:hAnsi="Times New Roman" w:cs="Times New Roman" w:hint="eastAsia"/>
+        </w:rPr>
+        <w:t xml:space="preserve"> </w:t>
+      </w:r>
+    </w:p>
+    <w:p>
+      <w:pPr>
+        <w:rPr>
+          <w:rFonts w:ascii="Times New Roman" w:hAnsi="Times New Roman" w:cs="Times New Roman"/>
+        </w:rPr>
+      </w:pPr>
+      <w:r>
+        <w:rPr>
+          <w:rFonts w:ascii="Times New Roman" w:hAnsi="Times New Roman" w:cs="Times New Roman" w:hint="eastAsia"/>
+        </w:rPr>
+        <w:t>(I knew the answer was D but select</w:t>
+      </w:r>
+      <w:r>
+        <w:rPr>
+          <w:rFonts w:ascii="Times New Roman" w:hAnsi="Times New Roman" w:cs="Times New Roman" w:hint="eastAsia"/>
+        </w:rPr>
+        <w:t>e</w:t>
+      </w:r>
+      <w:r>
+        <w:rPr>
+          <w:rFonts w:ascii="Times New Roman" w:hAnsi="Times New Roman" w:cs="Times New Roman" w:hint="eastAsia"/>
+        </w:rPr>
+        <w:t>d C!)</w:t>
+      </w:r>
+    </w:p>
+    <w:p>
+      <w:pPr>
+        <w:rPr>
+          <w:rFonts w:ascii="Times New Roman" w:hAnsi="Times New Roman" w:cs="Times New Roman"/>
+        </w:rPr>
+      </w:pPr>
+      <w:r>
+        <w:rPr>
+          <w:rFonts w:ascii="Times New Roman" w:hAnsi="Times New Roman" w:cs="Times New Roman" w:hint="eastAsia"/>
+        </w:rPr>
+        <w:t>26, ___  (</w:t>
+      </w:r>
+      <w:r>
+        <w:rPr>
+          <w:rFonts w:ascii="Times New Roman" w:hAnsi="Times New Roman" w:cs="Times New Roman"/>
+        </w:rPr>
+        <w:t>×</w:t>
+      </w:r>
+      <w:r>
+        <w:rPr>
+          <w:rFonts w:ascii="Times New Roman" w:hAnsi="Times New Roman" w:cs="Times New Roman" w:hint="eastAsia"/>
+        </w:rPr>
+        <w:t>) full-time</w:t>
+      </w:r>
+    </w:p>
+    <w:p>
+      <w:pPr>
+        <w:rPr>
+          <w:rFonts w:ascii="Times New Roman" w:hAnsi="Times New Roman" w:cs="Times New Roman"/>
+        </w:rPr>
+      </w:pPr>
+      <w:r>
+        <w:rPr>
+          <w:rFonts w:ascii="Times New Roman" w:hAnsi="Times New Roman" w:cs="Times New Roman" w:hint="eastAsia"/>
+        </w:rPr>
+        <w:t>27 short time (</w:t>
+      </w:r>
+      <w:r>
+        <w:rPr>
+          <w:rFonts w:ascii="Times New Roman" w:hAnsi="Times New Roman" w:cs="Times New Roman"/>
+        </w:rPr>
+        <w:t>×</w:t>
+      </w:r>
+      <w:r>
+        <w:rPr>
+          <w:rFonts w:ascii="Times New Roman" w:hAnsi="Times New Roman" w:cs="Times New Roman" w:hint="eastAsia"/>
+        </w:rPr>
+        <w:t>) a term</w:t>
+      </w:r>
+    </w:p>
+    <w:p>
+      <w:pPr>
+        <w:rPr>
+          <w:rFonts w:ascii="Times New Roman" w:hAnsi="Times New Roman" w:cs="Times New Roman"/>
+        </w:rPr>
+      </w:pPr>
+      <w:r>
+        <w:rPr>
+          <w:rFonts w:ascii="Times New Roman" w:hAnsi="Times New Roman" w:cs="Times New Roman" w:hint="eastAsia"/>
+        </w:rPr>
+        <w:t>29. ___ (</w:t>
+      </w:r>
+      <w:r>
+        <w:rPr>
+          <w:rFonts w:ascii="Times New Roman" w:hAnsi="Times New Roman" w:cs="Times New Roman"/>
+        </w:rPr>
+        <w:t>×</w:t>
+      </w:r>
+      <w:r>
+        <w:rPr>
+          <w:rFonts w:ascii="Times New Roman" w:hAnsi="Times New Roman" w:cs="Times New Roman" w:hint="eastAsia"/>
+        </w:rPr>
+        <w:t>) two modules</w:t>
+      </w:r>
+    </w:p>
+    <w:p>
+      <w:pPr>
+        <w:rPr>
+          <w:rFonts w:ascii="Times New Roman" w:hAnsi="Times New Roman" w:cs="Times New Roman"/>
+        </w:rPr>
+      </w:pPr>
+      <w:r>
+        <w:rPr>
+          <w:rFonts w:ascii="Times New Roman" w:hAnsi="Times New Roman" w:cs="Times New Roman" w:hint="eastAsia"/>
+        </w:rPr>
+        <w:t>30. ___(</w:t>
+      </w:r>
+      <w:r>
+        <w:rPr>
+          <w:rFonts w:ascii="Times New Roman" w:hAnsi="Times New Roman" w:cs="Times New Roman"/>
+        </w:rPr>
+        <w:t>×</w:t>
+      </w:r>
+      <w:r>
+        <w:rPr>
+          <w:rFonts w:ascii="Times New Roman" w:hAnsi="Times New Roman" w:cs="Times New Roman" w:hint="eastAsia"/>
+        </w:rPr>
+        <w:t>) a topic</w:t>
+      </w:r>
+    </w:p>
+    <w:p>
+      <w:pPr>
+        <w:rPr>
+          <w:rFonts w:ascii="Times New Roman" w:hAnsi="Times New Roman" w:cs="Times New Roman"/>
+          <w:b/>
+          <w:bCs/>
+          <w:i/>
+          <w:iCs/>
+        </w:rPr>
+      </w:pPr>
+      <w:r>
+        <w:rPr>
+          <w:rFonts w:ascii="Times New Roman" w:hAnsi="Times New Roman" w:cs="Times New Roman" w:hint="eastAsia"/>
+          <w:b/>
+          <w:bCs/>
+          <w:i/>
+          <w:iCs/>
+        </w:rPr>
         <w:t>Section 4</w:t>
       </w:r>
     </w:p>
@@ -1793,6 +1838,7 @@
         <w:rPr>
           <w:rFonts w:ascii="Times New Roman" w:hAnsi="Times New Roman" w:cs="Times New Roman" w:hint="eastAsia"/>
         </w:rPr>
+        <w:lastRenderedPageBreak/>
         <w:t>8, charge (</w:t>
       </w:r>
       <w:r>
@@ -1981,7 +2027,6 @@
         <w:rPr>
           <w:rFonts w:ascii="Times New Roman" w:hAnsi="Times New Roman" w:cs="Times New Roman" w:hint="eastAsia"/>
         </w:rPr>
-        <w:lastRenderedPageBreak/>
         <w:t xml:space="preserve">18-20, </w:t>
       </w:r>
       <w:r>
@@ -2891,6 +2936,7 @@
           <w:sz w:val="24"/>
           <w:szCs w:val="24"/>
         </w:rPr>
+        <w:lastRenderedPageBreak/>
         <w:t>Section 4</w:t>
       </w:r>
     </w:p>
@@ -2991,7 +3037,6 @@
         <w:rPr>
           <w:rFonts w:ascii="Times New Roman" w:hAnsi="Times New Roman" w:cs="Times New Roman" w:hint="eastAsia"/>
         </w:rPr>
-        <w:lastRenderedPageBreak/>
         <w:t>Toughen glass used for cooking doesn</w:t>
       </w:r>
       <w:r>
@@ -3981,6 +4026,7 @@
         <w:rPr>
           <w:rFonts w:ascii="Times New Roman" w:hAnsi="Times New Roman" w:cs="Times New Roman" w:hint="eastAsia"/>
         </w:rPr>
+        <w:lastRenderedPageBreak/>
         <w:t>17, _______ (</w:t>
       </w:r>
       <w:r>
@@ -4043,7 +4089,6 @@
         <w:rPr>
           <w:rFonts w:ascii="Times New Roman" w:hAnsi="Times New Roman" w:cs="Times New Roman" w:hint="eastAsia"/>
         </w:rPr>
-        <w:lastRenderedPageBreak/>
         <w:t xml:space="preserve">26, A  </w:t>
       </w:r>
       <w:r>
@@ -4800,6 +4845,7 @@
         <w:rPr>
           <w:rFonts w:ascii="Times New Roman" w:hAnsi="Times New Roman" w:cs="Times New Roman"/>
         </w:rPr>
+        <w:lastRenderedPageBreak/>
         <w:t>“</w:t>
       </w:r>
       <w:r>
@@ -4946,7 +4992,6 @@
         <w:rPr>
           <w:rFonts w:ascii="Times New Roman" w:hAnsi="Times New Roman" w:cs="Times New Roman" w:hint="eastAsia"/>
         </w:rPr>
-        <w:lastRenderedPageBreak/>
         <w:t>3. yoga class (x)</w:t>
       </w:r>
     </w:p>
@@ -6511,7 +6556,7 @@
   <a:extraClrSchemeLst/>
   <a:extLst>
     <a:ext uri="{05A4C25C-085E-4340-85A3-A5531E510DB2}">
-      <thm15:themeFamily xmlns:thm15="http://schemas.microsoft.com/office/thememl/2012/main" xmlns="" name="Office Theme" id="{62F939B6-93AF-4DB8-9C6B-D6C7DFDC589F}" vid="{4A3C46E8-61CC-4603-A589-7422A47A8E4A}"/>
+      <thm15:themeFamily xmlns="" xmlns:thm15="http://schemas.microsoft.com/office/thememl/2012/main" name="Office Theme" id="{62F939B6-93AF-4DB8-9C6B-D6C7DFDC589F}" vid="{4A3C46E8-61CC-4603-A589-7422A47A8E4A}"/>
     </a:ext>
   </a:extLst>
 </a:theme>

</xml_diff>

<commit_message>
update notes of speaing: travel&trips
</commit_message>
<xml_diff>
--- a/IELTS Notes/Listening Test And Analyses..docx
+++ b/IELTS Notes/Listening Test And Analyses..docx
@@ -355,7 +355,7 @@
     <w:p>
       <w:pPr>
         <w:rPr>
-          <w:rFonts w:ascii="Times New Roman" w:hAnsi="Times New Roman" w:cs="Times New Roman" w:hint="eastAsia"/>
+          <w:rFonts w:ascii="Times New Roman" w:hAnsi="Times New Roman" w:cs="Times New Roman"/>
         </w:rPr>
       </w:pPr>
       <w:r>
@@ -687,67 +687,6 @@
       <w:pPr>
         <w:rPr>
           <w:rFonts w:ascii="Times New Roman" w:hAnsi="Times New Roman" w:cs="Times New Roman" w:hint="eastAsia"/>
-        </w:rPr>
-      </w:pPr>
-      <w:bookmarkStart w:id="1" w:name="_GoBack"/>
-      <w:bookmarkEnd w:id="1"/>
-    </w:p>
-    <w:p>
-      <w:pPr>
-        <w:rPr>
-          <w:rFonts w:ascii="Times New Roman" w:hAnsi="Times New Roman" w:cs="Times New Roman"/>
-        </w:rPr>
-      </w:pPr>
-    </w:p>
-    <w:bookmarkEnd w:id="0"/>
-    <w:p>
-      <w:pPr>
-        <w:outlineLvl w:val="1"/>
-        <w:rPr>
-          <w:rFonts w:ascii="Times New Roman" w:hAnsi="Times New Roman" w:cs="Times New Roman"/>
-          <w:b/>
-          <w:bCs/>
-          <w:sz w:val="28"/>
-          <w:szCs w:val="28"/>
-        </w:rPr>
-      </w:pPr>
-      <w:r>
-        <w:rPr>
-          <w:rFonts w:ascii="Times New Roman" w:hAnsi="Times New Roman" w:cs="Times New Roman" w:hint="eastAsia"/>
-          <w:b/>
-          <w:bCs/>
-          <w:sz w:val="28"/>
-          <w:szCs w:val="28"/>
-        </w:rPr>
-        <w:t>Cambridge IETLS 5</w:t>
-      </w:r>
-    </w:p>
-    <w:p>
-      <w:pPr>
-        <w:outlineLvl w:val="2"/>
-        <w:rPr>
-          <w:rFonts w:ascii="Times New Roman" w:hAnsi="Times New Roman" w:cs="Times New Roman"/>
-          <w:b/>
-          <w:bCs/>
-          <w:sz w:val="24"/>
-          <w:szCs w:val="24"/>
-        </w:rPr>
-      </w:pPr>
-      <w:r>
-        <w:rPr>
-          <w:rFonts w:ascii="Times New Roman" w:hAnsi="Times New Roman" w:cs="Times New Roman" w:hint="eastAsia"/>
-          <w:b/>
-          <w:bCs/>
-          <w:sz w:val="24"/>
-          <w:szCs w:val="24"/>
-        </w:rPr>
-        <w:t>Test 1 Listening</w:t>
-      </w:r>
-    </w:p>
-    <w:p>
-      <w:pPr>
-        <w:rPr>
-          <w:rFonts w:ascii="Times New Roman" w:hAnsi="Times New Roman" w:cs="Times New Roman"/>
           <w:b/>
           <w:bCs/>
           <w:i/>
@@ -766,100 +705,26 @@
           <w:sz w:val="24"/>
           <w:szCs w:val="24"/>
         </w:rPr>
-        <w:t>Section 1</w:t>
-      </w:r>
-    </w:p>
-    <w:p>
-      <w:pPr>
-        <w:rPr>
-          <w:rFonts w:ascii="Times New Roman" w:hAnsi="Times New Roman" w:cs="Times New Roman"/>
-        </w:rPr>
-      </w:pPr>
-      <w:r>
-        <w:rPr>
-          <w:rFonts w:ascii="Times New Roman" w:hAnsi="Times New Roman" w:cs="Times New Roman" w:hint="eastAsia"/>
-        </w:rPr>
-        <w:t>1. mini bus (</w:t>
-      </w:r>
-      <w:r>
-        <w:rPr>
-          <w:rFonts w:ascii="Times New Roman" w:hAnsi="Times New Roman" w:cs="Times New Roman"/>
-        </w:rPr>
-        <w:t>×</w:t>
-      </w:r>
-      <w:r>
-        <w:rPr>
-          <w:rFonts w:ascii="Times New Roman" w:hAnsi="Times New Roman" w:cs="Times New Roman" w:hint="eastAsia"/>
-        </w:rPr>
-        <w:t xml:space="preserve">)  a minibus.  </w:t>
-      </w:r>
-    </w:p>
-    <w:p>
-      <w:pPr>
-        <w:rPr>
-          <w:rFonts w:ascii="Times New Roman" w:hAnsi="Times New Roman" w:cs="Times New Roman"/>
-        </w:rPr>
-      </w:pPr>
-      <w:r>
-        <w:rPr>
-          <w:rFonts w:ascii="Times New Roman" w:hAnsi="Times New Roman" w:cs="Times New Roman" w:hint="eastAsia"/>
-        </w:rPr>
-        <w:t xml:space="preserve">Note </w:t>
-      </w:r>
-      <w:r>
-        <w:rPr>
-          <w:rFonts w:ascii="Times New Roman" w:hAnsi="Times New Roman" w:cs="Times New Roman" w:hint="eastAsia"/>
-        </w:rPr>
-        <w:t xml:space="preserve">that </w:t>
-      </w:r>
-      <w:r>
-        <w:rPr>
-          <w:rFonts w:ascii="Times New Roman" w:hAnsi="Times New Roman" w:cs="Times New Roman"/>
-        </w:rPr>
-        <w:t>‘</w:t>
-      </w:r>
-      <w:r>
-        <w:rPr>
-          <w:rFonts w:ascii="Times New Roman" w:hAnsi="Times New Roman" w:cs="Times New Roman" w:hint="eastAsia"/>
-        </w:rPr>
-        <w:t>minibus</w:t>
-      </w:r>
-      <w:r>
-        <w:rPr>
-          <w:rFonts w:ascii="Times New Roman" w:hAnsi="Times New Roman" w:cs="Times New Roman"/>
-        </w:rPr>
-        <w:t>’</w:t>
-      </w:r>
-      <w:r>
-        <w:rPr>
-          <w:rFonts w:ascii="Times New Roman" w:hAnsi="Times New Roman" w:cs="Times New Roman" w:hint="eastAsia"/>
-        </w:rPr>
-        <w:t xml:space="preserve"> is a single word.</w:t>
-      </w:r>
-    </w:p>
-    <w:p>
-      <w:pPr>
-        <w:rPr>
-          <w:rFonts w:ascii="Times New Roman" w:hAnsi="Times New Roman" w:cs="Times New Roman"/>
-        </w:rPr>
-      </w:pPr>
-      <w:r>
-        <w:rPr>
-          <w:rFonts w:ascii="Times New Roman" w:hAnsi="Times New Roman" w:cs="Times New Roman" w:hint="eastAsia"/>
-        </w:rPr>
-        <w:t>5. BC (</w:t>
-      </w:r>
-      <w:r>
-        <w:rPr>
-          <w:rFonts w:ascii="Times New Roman" w:hAnsi="Times New Roman" w:cs="Times New Roman"/>
-        </w:rPr>
-        <w:t>×</w:t>
-      </w:r>
-      <w:r>
-        <w:rPr>
-          <w:rFonts w:ascii="Times New Roman" w:hAnsi="Times New Roman" w:cs="Times New Roman" w:hint="eastAsia"/>
-        </w:rPr>
-        <w:t xml:space="preserve">) </w:t>
+        <w:t>Section 4</w:t>
+      </w:r>
+    </w:p>
+    <w:p>
+      <w:pPr>
+        <w:rPr>
+          <w:rFonts w:ascii="Times New Roman" w:hAnsi="Times New Roman" w:cs="Times New Roman" w:hint="eastAsia"/>
+        </w:rPr>
+      </w:pPr>
+      <w:r>
+        <w:rPr>
+          <w:rFonts w:ascii="Times New Roman" w:hAnsi="Times New Roman" w:cs="Times New Roman" w:hint="eastAsia"/>
+        </w:rPr>
+        <w:t>34. smell (x</w:t>
+      </w:r>
+      <w:r>
+        <w:rPr>
+          <w:rFonts w:ascii="Times New Roman" w:hAnsi="Times New Roman" w:cs="Times New Roman" w:hint="eastAsia"/>
+        </w:rPr>
+        <w:t>) sense of smell</w:t>
       </w:r>
       <w:r>
         <w:rPr>
@@ -867,146 +732,97 @@
         </w:rPr>
         <w:t xml:space="preserve"> </w:t>
       </w:r>
-      <w:r>
-        <w:rPr>
-          <w:rFonts w:ascii="Times New Roman" w:hAnsi="Times New Roman" w:cs="Times New Roman" w:hint="eastAsia"/>
-        </w:rPr>
-        <w:t xml:space="preserve"> </w:t>
-      </w:r>
-      <w:r>
-        <w:rPr>
-          <w:rFonts w:ascii="Times New Roman" w:hAnsi="Times New Roman" w:cs="Times New Roman" w:hint="eastAsia"/>
-        </w:rPr>
-        <w:t>BD</w:t>
-      </w:r>
-      <w:r>
-        <w:rPr>
-          <w:rFonts w:ascii="Times New Roman" w:hAnsi="Times New Roman" w:cs="Times New Roman" w:hint="eastAsia"/>
-        </w:rPr>
-        <w:t xml:space="preserve"> </w:t>
-      </w:r>
-    </w:p>
-    <w:p>
-      <w:pPr>
-        <w:rPr>
-          <w:rFonts w:ascii="Times New Roman" w:hAnsi="Times New Roman" w:cs="Times New Roman"/>
-        </w:rPr>
-      </w:pPr>
-      <w:r>
-        <w:rPr>
-          <w:rFonts w:ascii="Times New Roman" w:hAnsi="Times New Roman" w:cs="Times New Roman" w:hint="eastAsia"/>
-        </w:rPr>
-        <w:lastRenderedPageBreak/>
-        <w:t>Don</w:t>
-      </w:r>
-      <w:r>
-        <w:rPr>
-          <w:rFonts w:ascii="Times New Roman" w:hAnsi="Times New Roman" w:cs="Times New Roman"/>
-        </w:rPr>
-        <w:t>’</w:t>
-      </w:r>
-      <w:r>
-        <w:rPr>
-          <w:rFonts w:ascii="Times New Roman" w:hAnsi="Times New Roman" w:cs="Times New Roman" w:hint="eastAsia"/>
-        </w:rPr>
-        <w:t>t write any word you hear</w:t>
-      </w:r>
-      <w:r>
-        <w:rPr>
-          <w:rFonts w:ascii="Times New Roman" w:hAnsi="Times New Roman" w:cs="Times New Roman" w:hint="eastAsia"/>
-        </w:rPr>
-        <w:t xml:space="preserve">, because all the options will apprear in the conversaion. What you should do is to choose the correct answer. </w:t>
-      </w:r>
-      <w:r>
-        <w:rPr>
-          <w:rFonts w:ascii="Times New Roman" w:hAnsi="Times New Roman" w:cs="Times New Roman" w:hint="eastAsia"/>
-        </w:rPr>
-        <w:t>For instance, this question need you to select two kind of service included in the price, which means they are free if you</w:t>
-      </w:r>
-      <w:r>
-        <w:rPr>
-          <w:rFonts w:ascii="Times New Roman" w:hAnsi="Times New Roman" w:cs="Times New Roman" w:hint="eastAsia"/>
-        </w:rPr>
-        <w:t xml:space="preserve"> have</w:t>
-      </w:r>
-      <w:r>
-        <w:rPr>
-          <w:rFonts w:ascii="Times New Roman" w:hAnsi="Times New Roman" w:cs="Times New Roman" w:hint="eastAsia"/>
-        </w:rPr>
-        <w:t xml:space="preserve"> pa</w:t>
-      </w:r>
-      <w:r>
-        <w:rPr>
-          <w:rFonts w:ascii="Times New Roman" w:hAnsi="Times New Roman" w:cs="Times New Roman" w:hint="eastAsia"/>
-        </w:rPr>
-        <w:t>id</w:t>
-      </w:r>
-      <w:r>
-        <w:rPr>
-          <w:rFonts w:ascii="Times New Roman" w:hAnsi="Times New Roman" w:cs="Times New Roman" w:hint="eastAsia"/>
-        </w:rPr>
-        <w:t xml:space="preserve"> the tour. Note that attending some of the course</w:t>
-      </w:r>
-      <w:r>
-        <w:rPr>
-          <w:rFonts w:ascii="Times New Roman" w:hAnsi="Times New Roman" w:cs="Times New Roman" w:hint="eastAsia"/>
-        </w:rPr>
-        <w:t xml:space="preserve"> you</w:t>
-      </w:r>
-      <w:r>
-        <w:rPr>
-          <w:rFonts w:ascii="Times New Roman" w:hAnsi="Times New Roman" w:cs="Times New Roman" w:hint="eastAsia"/>
-        </w:rPr>
-        <w:t xml:space="preserve"> should </w:t>
-      </w:r>
-      <w:r>
-        <w:rPr>
-          <w:rFonts w:ascii="Times New Roman" w:hAnsi="Times New Roman" w:cs="Times New Roman" w:hint="eastAsia"/>
-        </w:rPr>
-        <w:t xml:space="preserve">need to </w:t>
-      </w:r>
-      <w:r>
-        <w:rPr>
-          <w:rFonts w:ascii="Times New Roman" w:hAnsi="Times New Roman" w:cs="Times New Roman" w:hint="eastAsia"/>
-        </w:rPr>
-        <w:t xml:space="preserve">pay </w:t>
-      </w:r>
-      <w:r>
-        <w:rPr>
-          <w:rFonts w:ascii="Times New Roman" w:hAnsi="Times New Roman" w:cs="Times New Roman" w:hint="eastAsia"/>
-        </w:rPr>
-        <w:t>extra money.</w:t>
-      </w:r>
-    </w:p>
-    <w:p>
-      <w:pPr>
-        <w:rPr>
-          <w:rFonts w:ascii="Times New Roman" w:hAnsi="Times New Roman" w:cs="Times New Roman"/>
-        </w:rPr>
-      </w:pPr>
-      <w:r>
-        <w:rPr>
-          <w:rFonts w:ascii="Times New Roman" w:hAnsi="Times New Roman" w:cs="Times New Roman" w:hint="eastAsia"/>
-        </w:rPr>
-        <w:t>7. 290 (</w:t>
-      </w:r>
-      <w:r>
-        <w:rPr>
-          <w:rFonts w:ascii="Times New Roman" w:hAnsi="Times New Roman" w:cs="Times New Roman"/>
-        </w:rPr>
-        <w:t>×</w:t>
-      </w:r>
-      <w:r>
-        <w:rPr>
-          <w:rFonts w:ascii="Times New Roman" w:hAnsi="Times New Roman" w:cs="Times New Roman" w:hint="eastAsia"/>
-        </w:rPr>
-        <w:t>)  280</w:t>
-      </w:r>
-      <w:r>
-        <w:rPr>
-          <w:rFonts w:ascii="Times New Roman" w:hAnsi="Times New Roman" w:cs="Times New Roman" w:hint="eastAsia"/>
-        </w:rPr>
-        <w:t xml:space="preserve"> </w:t>
+    </w:p>
+    <w:p>
+      <w:pPr>
+        <w:rPr>
+          <w:rFonts w:ascii="Times New Roman" w:hAnsi="Times New Roman" w:cs="Times New Roman"/>
+        </w:rPr>
+      </w:pPr>
+      <w:r>
+        <w:rPr>
+          <w:rFonts w:ascii="Times New Roman" w:hAnsi="Times New Roman" w:cs="Times New Roman" w:hint="eastAsia"/>
+        </w:rPr>
+        <w:t xml:space="preserve">Concentrate! What the speaker said is </w:t>
+      </w:r>
+      <w:r>
+        <w:rPr>
+          <w:rFonts w:ascii="Times New Roman" w:hAnsi="Times New Roman" w:cs="Times New Roman"/>
+        </w:rPr>
+        <w:t>“…</w:t>
+      </w:r>
+      <w:r>
+        <w:rPr>
+          <w:rFonts w:ascii="Times New Roman" w:hAnsi="Times New Roman" w:cs="Times New Roman" w:hint="eastAsia"/>
+        </w:rPr>
+        <w:t>the sense of smell</w:t>
+      </w:r>
+      <w:r>
+        <w:rPr>
+          <w:rFonts w:ascii="Times New Roman" w:hAnsi="Times New Roman" w:cs="Times New Roman"/>
+        </w:rPr>
+        <w:t>”</w:t>
+      </w:r>
+      <w:bookmarkStart w:id="1" w:name="_GoBack"/>
+      <w:bookmarkEnd w:id="1"/>
+    </w:p>
+    <w:p>
+      <w:pPr>
+        <w:rPr>
+          <w:rFonts w:ascii="Times New Roman" w:hAnsi="Times New Roman" w:cs="Times New Roman"/>
+        </w:rPr>
+      </w:pPr>
+    </w:p>
+    <w:p>
+      <w:pPr>
+        <w:rPr>
+          <w:rFonts w:ascii="Times New Roman" w:hAnsi="Times New Roman" w:cs="Times New Roman"/>
+        </w:rPr>
+      </w:pPr>
+    </w:p>
+    <w:bookmarkEnd w:id="0"/>
+    <w:p>
+      <w:pPr>
+        <w:outlineLvl w:val="1"/>
+        <w:rPr>
+          <w:rFonts w:ascii="Times New Roman" w:hAnsi="Times New Roman" w:cs="Times New Roman"/>
+          <w:b/>
+          <w:bCs/>
+          <w:sz w:val="28"/>
+          <w:szCs w:val="28"/>
+        </w:rPr>
+      </w:pPr>
+      <w:r>
+        <w:rPr>
+          <w:rFonts w:ascii="Times New Roman" w:hAnsi="Times New Roman" w:cs="Times New Roman" w:hint="eastAsia"/>
+          <w:b/>
+          <w:bCs/>
+          <w:sz w:val="28"/>
+          <w:szCs w:val="28"/>
+        </w:rPr>
+        <w:t>Cambridge IETLS 5</w:t>
+      </w:r>
+    </w:p>
+    <w:p>
+      <w:pPr>
+        <w:outlineLvl w:val="2"/>
+        <w:rPr>
+          <w:rFonts w:ascii="Times New Roman" w:hAnsi="Times New Roman" w:cs="Times New Roman"/>
+          <w:b/>
+          <w:bCs/>
+          <w:sz w:val="24"/>
+          <w:szCs w:val="24"/>
+        </w:rPr>
+      </w:pPr>
+      <w:r>
+        <w:rPr>
+          <w:rFonts w:ascii="Times New Roman" w:hAnsi="Times New Roman" w:cs="Times New Roman" w:hint="eastAsia"/>
+          <w:b/>
+          <w:bCs/>
+          <w:sz w:val="24"/>
+          <w:szCs w:val="24"/>
+        </w:rPr>
+        <w:t>Test 1 Listening</w:t>
       </w:r>
     </w:p>
     <w:p>
@@ -1031,20 +847,21 @@
           <w:sz w:val="24"/>
           <w:szCs w:val="24"/>
         </w:rPr>
-        <w:t>Section 2</w:t>
-      </w:r>
-    </w:p>
-    <w:p>
-      <w:pPr>
-        <w:rPr>
-          <w:rFonts w:ascii="Times New Roman" w:hAnsi="Times New Roman" w:cs="Times New Roman"/>
-        </w:rPr>
-      </w:pPr>
-      <w:r>
-        <w:rPr>
-          <w:rFonts w:ascii="Times New Roman" w:hAnsi="Times New Roman" w:cs="Times New Roman" w:hint="eastAsia"/>
-        </w:rPr>
-        <w:t>12 breaks (</w:t>
+        <w:t>Section 1</w:t>
+      </w:r>
+    </w:p>
+    <w:p>
+      <w:pPr>
+        <w:rPr>
+          <w:rFonts w:ascii="Times New Roman" w:hAnsi="Times New Roman" w:cs="Times New Roman"/>
+        </w:rPr>
+      </w:pPr>
+      <w:r>
+        <w:rPr>
+          <w:rFonts w:ascii="Times New Roman" w:hAnsi="Times New Roman" w:cs="Times New Roman" w:hint="eastAsia"/>
+        </w:rPr>
+        <w:lastRenderedPageBreak/>
+        <w:t>1. mini bus (</w:t>
       </w:r>
       <w:r>
         <w:rPr>
@@ -1056,19 +873,221 @@
         <w:rPr>
           <w:rFonts w:ascii="Times New Roman" w:hAnsi="Times New Roman" w:cs="Times New Roman" w:hint="eastAsia"/>
         </w:rPr>
+        <w:t xml:space="preserve">)  a minibus.  </w:t>
+      </w:r>
+    </w:p>
+    <w:p>
+      <w:pPr>
+        <w:rPr>
+          <w:rFonts w:ascii="Times New Roman" w:hAnsi="Times New Roman" w:cs="Times New Roman"/>
+        </w:rPr>
+      </w:pPr>
+      <w:r>
+        <w:rPr>
+          <w:rFonts w:ascii="Times New Roman" w:hAnsi="Times New Roman" w:cs="Times New Roman" w:hint="eastAsia"/>
+        </w:rPr>
+        <w:t xml:space="preserve">Note </w:t>
+      </w:r>
+      <w:r>
+        <w:rPr>
+          <w:rFonts w:ascii="Times New Roman" w:hAnsi="Times New Roman" w:cs="Times New Roman" w:hint="eastAsia"/>
+        </w:rPr>
+        <w:t xml:space="preserve">that </w:t>
+      </w:r>
+      <w:r>
+        <w:rPr>
+          <w:rFonts w:ascii="Times New Roman" w:hAnsi="Times New Roman" w:cs="Times New Roman"/>
+        </w:rPr>
+        <w:t>‘</w:t>
+      </w:r>
+      <w:r>
+        <w:rPr>
+          <w:rFonts w:ascii="Times New Roman" w:hAnsi="Times New Roman" w:cs="Times New Roman" w:hint="eastAsia"/>
+        </w:rPr>
+        <w:t>minibus</w:t>
+      </w:r>
+      <w:r>
+        <w:rPr>
+          <w:rFonts w:ascii="Times New Roman" w:hAnsi="Times New Roman" w:cs="Times New Roman"/>
+        </w:rPr>
+        <w:t>’</w:t>
+      </w:r>
+      <w:r>
+        <w:rPr>
+          <w:rFonts w:ascii="Times New Roman" w:hAnsi="Times New Roman" w:cs="Times New Roman" w:hint="eastAsia"/>
+        </w:rPr>
+        <w:t xml:space="preserve"> is a single word.</w:t>
+      </w:r>
+    </w:p>
+    <w:p>
+      <w:pPr>
+        <w:rPr>
+          <w:rFonts w:ascii="Times New Roman" w:hAnsi="Times New Roman" w:cs="Times New Roman"/>
+        </w:rPr>
+      </w:pPr>
+      <w:r>
+        <w:rPr>
+          <w:rFonts w:ascii="Times New Roman" w:hAnsi="Times New Roman" w:cs="Times New Roman" w:hint="eastAsia"/>
+        </w:rPr>
+        <w:t>5. BC (</w:t>
+      </w:r>
+      <w:r>
+        <w:rPr>
+          <w:rFonts w:ascii="Times New Roman" w:hAnsi="Times New Roman" w:cs="Times New Roman"/>
+        </w:rPr>
+        <w:t>×</w:t>
+      </w:r>
+      <w:r>
+        <w:rPr>
+          <w:rFonts w:ascii="Times New Roman" w:hAnsi="Times New Roman" w:cs="Times New Roman" w:hint="eastAsia"/>
+        </w:rPr>
         <w:t xml:space="preserve">) </w:t>
       </w:r>
       <w:r>
         <w:rPr>
           <w:rFonts w:ascii="Times New Roman" w:hAnsi="Times New Roman" w:cs="Times New Roman" w:hint="eastAsia"/>
         </w:rPr>
-        <w:t xml:space="preserve">: </w:t>
-      </w:r>
-      <w:r>
-        <w:rPr>
-          <w:rFonts w:ascii="Times New Roman" w:hAnsi="Times New Roman" w:cs="Times New Roman" w:hint="eastAsia"/>
-        </w:rPr>
-        <w:t>brakes</w:t>
+        <w:t xml:space="preserve"> </w:t>
+      </w:r>
+      <w:r>
+        <w:rPr>
+          <w:rFonts w:ascii="Times New Roman" w:hAnsi="Times New Roman" w:cs="Times New Roman" w:hint="eastAsia"/>
+        </w:rPr>
+        <w:t xml:space="preserve"> </w:t>
+      </w:r>
+      <w:r>
+        <w:rPr>
+          <w:rFonts w:ascii="Times New Roman" w:hAnsi="Times New Roman" w:cs="Times New Roman" w:hint="eastAsia"/>
+        </w:rPr>
+        <w:t>BD</w:t>
+      </w:r>
+      <w:r>
+        <w:rPr>
+          <w:rFonts w:ascii="Times New Roman" w:hAnsi="Times New Roman" w:cs="Times New Roman" w:hint="eastAsia"/>
+        </w:rPr>
+        <w:t xml:space="preserve"> </w:t>
+      </w:r>
+    </w:p>
+    <w:p>
+      <w:pPr>
+        <w:rPr>
+          <w:rFonts w:ascii="Times New Roman" w:hAnsi="Times New Roman" w:cs="Times New Roman"/>
+        </w:rPr>
+      </w:pPr>
+      <w:r>
+        <w:rPr>
+          <w:rFonts w:ascii="Times New Roman" w:hAnsi="Times New Roman" w:cs="Times New Roman" w:hint="eastAsia"/>
+        </w:rPr>
+        <w:t>Don</w:t>
+      </w:r>
+      <w:r>
+        <w:rPr>
+          <w:rFonts w:ascii="Times New Roman" w:hAnsi="Times New Roman" w:cs="Times New Roman"/>
+        </w:rPr>
+        <w:t>’</w:t>
+      </w:r>
+      <w:r>
+        <w:rPr>
+          <w:rFonts w:ascii="Times New Roman" w:hAnsi="Times New Roman" w:cs="Times New Roman" w:hint="eastAsia"/>
+        </w:rPr>
+        <w:t>t write any word you hear</w:t>
+      </w:r>
+      <w:r>
+        <w:rPr>
+          <w:rFonts w:ascii="Times New Roman" w:hAnsi="Times New Roman" w:cs="Times New Roman" w:hint="eastAsia"/>
+        </w:rPr>
+        <w:t xml:space="preserve">, because all the options will apprear in the conversaion. What you should do is to choose the correct answer. </w:t>
+      </w:r>
+      <w:r>
+        <w:rPr>
+          <w:rFonts w:ascii="Times New Roman" w:hAnsi="Times New Roman" w:cs="Times New Roman" w:hint="eastAsia"/>
+        </w:rPr>
+        <w:t>For instance, this question need you to select two kind of service included in the price, which means they are free if you</w:t>
+      </w:r>
+      <w:r>
+        <w:rPr>
+          <w:rFonts w:ascii="Times New Roman" w:hAnsi="Times New Roman" w:cs="Times New Roman" w:hint="eastAsia"/>
+        </w:rPr>
+        <w:t xml:space="preserve"> have</w:t>
+      </w:r>
+      <w:r>
+        <w:rPr>
+          <w:rFonts w:ascii="Times New Roman" w:hAnsi="Times New Roman" w:cs="Times New Roman" w:hint="eastAsia"/>
+        </w:rPr>
+        <w:t xml:space="preserve"> pa</w:t>
+      </w:r>
+      <w:r>
+        <w:rPr>
+          <w:rFonts w:ascii="Times New Roman" w:hAnsi="Times New Roman" w:cs="Times New Roman" w:hint="eastAsia"/>
+        </w:rPr>
+        <w:t>id</w:t>
+      </w:r>
+      <w:r>
+        <w:rPr>
+          <w:rFonts w:ascii="Times New Roman" w:hAnsi="Times New Roman" w:cs="Times New Roman" w:hint="eastAsia"/>
+        </w:rPr>
+        <w:t xml:space="preserve"> the tour. Note that attending some of the course</w:t>
+      </w:r>
+      <w:r>
+        <w:rPr>
+          <w:rFonts w:ascii="Times New Roman" w:hAnsi="Times New Roman" w:cs="Times New Roman" w:hint="eastAsia"/>
+        </w:rPr>
+        <w:t xml:space="preserve"> you</w:t>
+      </w:r>
+      <w:r>
+        <w:rPr>
+          <w:rFonts w:ascii="Times New Roman" w:hAnsi="Times New Roman" w:cs="Times New Roman" w:hint="eastAsia"/>
+        </w:rPr>
+        <w:t xml:space="preserve"> should </w:t>
+      </w:r>
+      <w:r>
+        <w:rPr>
+          <w:rFonts w:ascii="Times New Roman" w:hAnsi="Times New Roman" w:cs="Times New Roman" w:hint="eastAsia"/>
+        </w:rPr>
+        <w:t xml:space="preserve">need to </w:t>
+      </w:r>
+      <w:r>
+        <w:rPr>
+          <w:rFonts w:ascii="Times New Roman" w:hAnsi="Times New Roman" w:cs="Times New Roman" w:hint="eastAsia"/>
+        </w:rPr>
+        <w:t xml:space="preserve">pay </w:t>
+      </w:r>
+      <w:r>
+        <w:rPr>
+          <w:rFonts w:ascii="Times New Roman" w:hAnsi="Times New Roman" w:cs="Times New Roman" w:hint="eastAsia"/>
+        </w:rPr>
+        <w:t>extra money.</w:t>
+      </w:r>
+    </w:p>
+    <w:p>
+      <w:pPr>
+        <w:rPr>
+          <w:rFonts w:ascii="Times New Roman" w:hAnsi="Times New Roman" w:cs="Times New Roman"/>
+        </w:rPr>
+      </w:pPr>
+      <w:r>
+        <w:rPr>
+          <w:rFonts w:ascii="Times New Roman" w:hAnsi="Times New Roman" w:cs="Times New Roman" w:hint="eastAsia"/>
+        </w:rPr>
+        <w:t>7. 290 (</w:t>
+      </w:r>
+      <w:r>
+        <w:rPr>
+          <w:rFonts w:ascii="Times New Roman" w:hAnsi="Times New Roman" w:cs="Times New Roman"/>
+        </w:rPr>
+        <w:t>×</w:t>
+      </w:r>
+      <w:r>
+        <w:rPr>
+          <w:rFonts w:ascii="Times New Roman" w:hAnsi="Times New Roman" w:cs="Times New Roman" w:hint="eastAsia"/>
+        </w:rPr>
+        <w:t>)  280</w:t>
+      </w:r>
+      <w:r>
+        <w:rPr>
+          <w:rFonts w:ascii="Times New Roman" w:hAnsi="Times New Roman" w:cs="Times New Roman" w:hint="eastAsia"/>
+        </w:rPr>
+        <w:t xml:space="preserve"> </w:t>
       </w:r>
     </w:p>
     <w:p>
@@ -1079,6 +1098,8 @@
           <w:bCs/>
           <w:i/>
           <w:iCs/>
+          <w:sz w:val="24"/>
+          <w:szCs w:val="24"/>
         </w:rPr>
       </w:pPr>
       <w:r>
@@ -1088,27 +1109,23 @@
           <w:bCs/>
           <w:i/>
           <w:iCs/>
-        </w:rPr>
-        <w:t>Section 3</w:t>
-      </w:r>
-    </w:p>
-    <w:p>
-      <w:pPr>
-        <w:rPr>
-          <w:rFonts w:ascii="Times New Roman" w:hAnsi="Times New Roman" w:cs="Times New Roman"/>
-        </w:rPr>
-      </w:pPr>
-      <w:r>
-        <w:rPr>
-          <w:rFonts w:ascii="Times New Roman" w:hAnsi="Times New Roman" w:cs="Times New Roman" w:hint="eastAsia"/>
-        </w:rPr>
-        <w:t>24</w:t>
-      </w:r>
-      <w:r>
-        <w:rPr>
-          <w:rFonts w:ascii="Times New Roman" w:hAnsi="Times New Roman" w:cs="Times New Roman" w:hint="eastAsia"/>
-        </w:rPr>
-        <w:t>,25 BC (</w:t>
+          <w:sz w:val="24"/>
+          <w:szCs w:val="24"/>
+        </w:rPr>
+        <w:t>Section 2</w:t>
+      </w:r>
+    </w:p>
+    <w:p>
+      <w:pPr>
+        <w:rPr>
+          <w:rFonts w:ascii="Times New Roman" w:hAnsi="Times New Roman" w:cs="Times New Roman"/>
+        </w:rPr>
+      </w:pPr>
+      <w:r>
+        <w:rPr>
+          <w:rFonts w:ascii="Times New Roman" w:hAnsi="Times New Roman" w:cs="Times New Roman" w:hint="eastAsia"/>
+        </w:rPr>
+        <w:t>12 breaks (</w:t>
       </w:r>
       <w:r>
         <w:rPr>
@@ -1120,138 +1137,19 @@
         <w:rPr>
           <w:rFonts w:ascii="Times New Roman" w:hAnsi="Times New Roman" w:cs="Times New Roman" w:hint="eastAsia"/>
         </w:rPr>
-        <w:t>) BD</w:t>
-      </w:r>
-      <w:r>
-        <w:rPr>
-          <w:rFonts w:ascii="Times New Roman" w:hAnsi="Times New Roman" w:cs="Times New Roman" w:hint="eastAsia"/>
-        </w:rPr>
-        <w:t xml:space="preserve"> </w:t>
-      </w:r>
-    </w:p>
-    <w:p>
-      <w:pPr>
-        <w:rPr>
-          <w:rFonts w:ascii="Times New Roman" w:hAnsi="Times New Roman" w:cs="Times New Roman"/>
-        </w:rPr>
-      </w:pPr>
-      <w:r>
-        <w:rPr>
-          <w:rFonts w:ascii="Times New Roman" w:hAnsi="Times New Roman" w:cs="Times New Roman" w:hint="eastAsia"/>
-        </w:rPr>
-        <w:t>(I knew the answer was D but select</w:t>
-      </w:r>
-      <w:r>
-        <w:rPr>
-          <w:rFonts w:ascii="Times New Roman" w:hAnsi="Times New Roman" w:cs="Times New Roman" w:hint="eastAsia"/>
-        </w:rPr>
-        <w:t>e</w:t>
-      </w:r>
-      <w:r>
-        <w:rPr>
-          <w:rFonts w:ascii="Times New Roman" w:hAnsi="Times New Roman" w:cs="Times New Roman" w:hint="eastAsia"/>
-        </w:rPr>
-        <w:t>d C!)</w:t>
-      </w:r>
-    </w:p>
-    <w:p>
-      <w:pPr>
-        <w:rPr>
-          <w:rFonts w:ascii="Times New Roman" w:hAnsi="Times New Roman" w:cs="Times New Roman"/>
-        </w:rPr>
-      </w:pPr>
-      <w:r>
-        <w:rPr>
-          <w:rFonts w:ascii="Times New Roman" w:hAnsi="Times New Roman" w:cs="Times New Roman" w:hint="eastAsia"/>
-        </w:rPr>
-        <w:t>26, ___  (</w:t>
-      </w:r>
-      <w:r>
-        <w:rPr>
-          <w:rFonts w:ascii="Times New Roman" w:hAnsi="Times New Roman" w:cs="Times New Roman"/>
-        </w:rPr>
-        <w:t>×</w:t>
-      </w:r>
-      <w:r>
-        <w:rPr>
-          <w:rFonts w:ascii="Times New Roman" w:hAnsi="Times New Roman" w:cs="Times New Roman" w:hint="eastAsia"/>
-        </w:rPr>
-        <w:t>) full-time</w:t>
-      </w:r>
-    </w:p>
-    <w:p>
-      <w:pPr>
-        <w:rPr>
-          <w:rFonts w:ascii="Times New Roman" w:hAnsi="Times New Roman" w:cs="Times New Roman"/>
-        </w:rPr>
-      </w:pPr>
-      <w:r>
-        <w:rPr>
-          <w:rFonts w:ascii="Times New Roman" w:hAnsi="Times New Roman" w:cs="Times New Roman" w:hint="eastAsia"/>
-        </w:rPr>
-        <w:t>27 short time (</w:t>
-      </w:r>
-      <w:r>
-        <w:rPr>
-          <w:rFonts w:ascii="Times New Roman" w:hAnsi="Times New Roman" w:cs="Times New Roman"/>
-        </w:rPr>
-        <w:t>×</w:t>
-      </w:r>
-      <w:r>
-        <w:rPr>
-          <w:rFonts w:ascii="Times New Roman" w:hAnsi="Times New Roman" w:cs="Times New Roman" w:hint="eastAsia"/>
-        </w:rPr>
-        <w:t>) a term</w:t>
-      </w:r>
-    </w:p>
-    <w:p>
-      <w:pPr>
-        <w:rPr>
-          <w:rFonts w:ascii="Times New Roman" w:hAnsi="Times New Roman" w:cs="Times New Roman"/>
-        </w:rPr>
-      </w:pPr>
-      <w:r>
-        <w:rPr>
-          <w:rFonts w:ascii="Times New Roman" w:hAnsi="Times New Roman" w:cs="Times New Roman" w:hint="eastAsia"/>
-        </w:rPr>
-        <w:t>29. ___ (</w:t>
-      </w:r>
-      <w:r>
-        <w:rPr>
-          <w:rFonts w:ascii="Times New Roman" w:hAnsi="Times New Roman" w:cs="Times New Roman"/>
-        </w:rPr>
-        <w:t>×</w:t>
-      </w:r>
-      <w:r>
-        <w:rPr>
-          <w:rFonts w:ascii="Times New Roman" w:hAnsi="Times New Roman" w:cs="Times New Roman" w:hint="eastAsia"/>
-        </w:rPr>
-        <w:t>) two modules</w:t>
-      </w:r>
-    </w:p>
-    <w:p>
-      <w:pPr>
-        <w:rPr>
-          <w:rFonts w:ascii="Times New Roman" w:hAnsi="Times New Roman" w:cs="Times New Roman"/>
-        </w:rPr>
-      </w:pPr>
-      <w:r>
-        <w:rPr>
-          <w:rFonts w:ascii="Times New Roman" w:hAnsi="Times New Roman" w:cs="Times New Roman" w:hint="eastAsia"/>
-        </w:rPr>
-        <w:t>30. ___(</w:t>
-      </w:r>
-      <w:r>
-        <w:rPr>
-          <w:rFonts w:ascii="Times New Roman" w:hAnsi="Times New Roman" w:cs="Times New Roman"/>
-        </w:rPr>
-        <w:t>×</w:t>
-      </w:r>
-      <w:r>
-        <w:rPr>
-          <w:rFonts w:ascii="Times New Roman" w:hAnsi="Times New Roman" w:cs="Times New Roman" w:hint="eastAsia"/>
-        </w:rPr>
-        <w:t>) a topic</w:t>
+        <w:t xml:space="preserve">) </w:t>
+      </w:r>
+      <w:r>
+        <w:rPr>
+          <w:rFonts w:ascii="Times New Roman" w:hAnsi="Times New Roman" w:cs="Times New Roman" w:hint="eastAsia"/>
+        </w:rPr>
+        <w:t xml:space="preserve">: </w:t>
+      </w:r>
+      <w:r>
+        <w:rPr>
+          <w:rFonts w:ascii="Times New Roman" w:hAnsi="Times New Roman" w:cs="Times New Roman" w:hint="eastAsia"/>
+        </w:rPr>
+        <w:t>brakes</w:t>
       </w:r>
     </w:p>
     <w:p>
@@ -1272,6 +1170,189 @@
           <w:i/>
           <w:iCs/>
         </w:rPr>
+        <w:t>Section 3</w:t>
+      </w:r>
+    </w:p>
+    <w:p>
+      <w:pPr>
+        <w:rPr>
+          <w:rFonts w:ascii="Times New Roman" w:hAnsi="Times New Roman" w:cs="Times New Roman"/>
+        </w:rPr>
+      </w:pPr>
+      <w:r>
+        <w:rPr>
+          <w:rFonts w:ascii="Times New Roman" w:hAnsi="Times New Roman" w:cs="Times New Roman" w:hint="eastAsia"/>
+        </w:rPr>
+        <w:t>24</w:t>
+      </w:r>
+      <w:r>
+        <w:rPr>
+          <w:rFonts w:ascii="Times New Roman" w:hAnsi="Times New Roman" w:cs="Times New Roman" w:hint="eastAsia"/>
+        </w:rPr>
+        <w:t>,25 BC (</w:t>
+      </w:r>
+      <w:r>
+        <w:rPr>
+          <w:rFonts w:ascii="Times New Roman" w:hAnsi="Times New Roman" w:cs="Times New Roman"/>
+        </w:rPr>
+        <w:t>×</w:t>
+      </w:r>
+      <w:r>
+        <w:rPr>
+          <w:rFonts w:ascii="Times New Roman" w:hAnsi="Times New Roman" w:cs="Times New Roman" w:hint="eastAsia"/>
+        </w:rPr>
+        <w:t>) BD</w:t>
+      </w:r>
+      <w:r>
+        <w:rPr>
+          <w:rFonts w:ascii="Times New Roman" w:hAnsi="Times New Roman" w:cs="Times New Roman" w:hint="eastAsia"/>
+        </w:rPr>
+        <w:t xml:space="preserve"> </w:t>
+      </w:r>
+    </w:p>
+    <w:p>
+      <w:pPr>
+        <w:rPr>
+          <w:rFonts w:ascii="Times New Roman" w:hAnsi="Times New Roman" w:cs="Times New Roman"/>
+        </w:rPr>
+      </w:pPr>
+      <w:r>
+        <w:rPr>
+          <w:rFonts w:ascii="Times New Roman" w:hAnsi="Times New Roman" w:cs="Times New Roman" w:hint="eastAsia"/>
+        </w:rPr>
+        <w:t>(I knew the answer was D but select</w:t>
+      </w:r>
+      <w:r>
+        <w:rPr>
+          <w:rFonts w:ascii="Times New Roman" w:hAnsi="Times New Roman" w:cs="Times New Roman" w:hint="eastAsia"/>
+        </w:rPr>
+        <w:t>e</w:t>
+      </w:r>
+      <w:r>
+        <w:rPr>
+          <w:rFonts w:ascii="Times New Roman" w:hAnsi="Times New Roman" w:cs="Times New Roman" w:hint="eastAsia"/>
+        </w:rPr>
+        <w:t>d C!)</w:t>
+      </w:r>
+    </w:p>
+    <w:p>
+      <w:pPr>
+        <w:rPr>
+          <w:rFonts w:ascii="Times New Roman" w:hAnsi="Times New Roman" w:cs="Times New Roman"/>
+        </w:rPr>
+      </w:pPr>
+      <w:r>
+        <w:rPr>
+          <w:rFonts w:ascii="Times New Roman" w:hAnsi="Times New Roman" w:cs="Times New Roman" w:hint="eastAsia"/>
+        </w:rPr>
+        <w:t>26, ___  (</w:t>
+      </w:r>
+      <w:r>
+        <w:rPr>
+          <w:rFonts w:ascii="Times New Roman" w:hAnsi="Times New Roman" w:cs="Times New Roman"/>
+        </w:rPr>
+        <w:t>×</w:t>
+      </w:r>
+      <w:r>
+        <w:rPr>
+          <w:rFonts w:ascii="Times New Roman" w:hAnsi="Times New Roman" w:cs="Times New Roman" w:hint="eastAsia"/>
+        </w:rPr>
+        <w:t>) full-time</w:t>
+      </w:r>
+    </w:p>
+    <w:p>
+      <w:pPr>
+        <w:rPr>
+          <w:rFonts w:ascii="Times New Roman" w:hAnsi="Times New Roman" w:cs="Times New Roman"/>
+        </w:rPr>
+      </w:pPr>
+      <w:r>
+        <w:rPr>
+          <w:rFonts w:ascii="Times New Roman" w:hAnsi="Times New Roman" w:cs="Times New Roman" w:hint="eastAsia"/>
+        </w:rPr>
+        <w:t>27 short time (</w:t>
+      </w:r>
+      <w:r>
+        <w:rPr>
+          <w:rFonts w:ascii="Times New Roman" w:hAnsi="Times New Roman" w:cs="Times New Roman"/>
+        </w:rPr>
+        <w:t>×</w:t>
+      </w:r>
+      <w:r>
+        <w:rPr>
+          <w:rFonts w:ascii="Times New Roman" w:hAnsi="Times New Roman" w:cs="Times New Roman" w:hint="eastAsia"/>
+        </w:rPr>
+        <w:t>) a term</w:t>
+      </w:r>
+    </w:p>
+    <w:p>
+      <w:pPr>
+        <w:rPr>
+          <w:rFonts w:ascii="Times New Roman" w:hAnsi="Times New Roman" w:cs="Times New Roman"/>
+        </w:rPr>
+      </w:pPr>
+      <w:r>
+        <w:rPr>
+          <w:rFonts w:ascii="Times New Roman" w:hAnsi="Times New Roman" w:cs="Times New Roman" w:hint="eastAsia"/>
+        </w:rPr>
+        <w:t>29. ___ (</w:t>
+      </w:r>
+      <w:r>
+        <w:rPr>
+          <w:rFonts w:ascii="Times New Roman" w:hAnsi="Times New Roman" w:cs="Times New Roman"/>
+        </w:rPr>
+        <w:t>×</w:t>
+      </w:r>
+      <w:r>
+        <w:rPr>
+          <w:rFonts w:ascii="Times New Roman" w:hAnsi="Times New Roman" w:cs="Times New Roman" w:hint="eastAsia"/>
+        </w:rPr>
+        <w:t>) two modules</w:t>
+      </w:r>
+    </w:p>
+    <w:p>
+      <w:pPr>
+        <w:rPr>
+          <w:rFonts w:ascii="Times New Roman" w:hAnsi="Times New Roman" w:cs="Times New Roman"/>
+        </w:rPr>
+      </w:pPr>
+      <w:r>
+        <w:rPr>
+          <w:rFonts w:ascii="Times New Roman" w:hAnsi="Times New Roman" w:cs="Times New Roman" w:hint="eastAsia"/>
+        </w:rPr>
+        <w:t>30. ___(</w:t>
+      </w:r>
+      <w:r>
+        <w:rPr>
+          <w:rFonts w:ascii="Times New Roman" w:hAnsi="Times New Roman" w:cs="Times New Roman"/>
+        </w:rPr>
+        <w:t>×</w:t>
+      </w:r>
+      <w:r>
+        <w:rPr>
+          <w:rFonts w:ascii="Times New Roman" w:hAnsi="Times New Roman" w:cs="Times New Roman" w:hint="eastAsia"/>
+        </w:rPr>
+        <w:t>) a topic</w:t>
+      </w:r>
+    </w:p>
+    <w:p>
+      <w:pPr>
+        <w:rPr>
+          <w:rFonts w:ascii="Times New Roman" w:hAnsi="Times New Roman" w:cs="Times New Roman"/>
+          <w:b/>
+          <w:bCs/>
+          <w:i/>
+          <w:iCs/>
+        </w:rPr>
+      </w:pPr>
+      <w:r>
+        <w:rPr>
+          <w:rFonts w:ascii="Times New Roman" w:hAnsi="Times New Roman" w:cs="Times New Roman" w:hint="eastAsia"/>
+          <w:b/>
+          <w:bCs/>
+          <w:i/>
+          <w:iCs/>
+        </w:rPr>
         <w:t>Section 4</w:t>
       </w:r>
     </w:p>
@@ -1787,6 +1868,7 @@
         <w:rPr>
           <w:rFonts w:ascii="Times New Roman" w:hAnsi="Times New Roman" w:cs="Times New Roman" w:hint="eastAsia"/>
         </w:rPr>
+        <w:lastRenderedPageBreak/>
         <w:t>4, 12 (</w:t>
       </w:r>
       <w:r>
@@ -1838,7 +1920,6 @@
         <w:rPr>
           <w:rFonts w:ascii="Times New Roman" w:hAnsi="Times New Roman" w:cs="Times New Roman" w:hint="eastAsia"/>
         </w:rPr>
-        <w:lastRenderedPageBreak/>
         <w:t>8, charge (</w:t>
       </w:r>
       <w:r>
@@ -2754,6 +2835,7 @@
         <w:rPr>
           <w:rFonts w:ascii="Times New Roman" w:hAnsi="Times New Roman" w:cs="Times New Roman" w:hint="eastAsia"/>
         </w:rPr>
+        <w:lastRenderedPageBreak/>
         <w:t>26, understanding (</w:t>
       </w:r>
       <w:r>
@@ -2936,7 +3018,6 @@
           <w:sz w:val="24"/>
           <w:szCs w:val="24"/>
         </w:rPr>
-        <w:lastRenderedPageBreak/>
         <w:t>Section 4</w:t>
       </w:r>
     </w:p>
@@ -3868,6 +3949,7 @@
         <w:rPr>
           <w:rFonts w:ascii="Times New Roman" w:hAnsi="Times New Roman" w:cs="Times New Roman" w:hint="eastAsia"/>
         </w:rPr>
+        <w:lastRenderedPageBreak/>
         <w:t>14, _</w:t>
       </w:r>
       <w:r>
@@ -4026,7 +4108,6 @@
         <w:rPr>
           <w:rFonts w:ascii="Times New Roman" w:hAnsi="Times New Roman" w:cs="Times New Roman" w:hint="eastAsia"/>
         </w:rPr>
-        <w:lastRenderedPageBreak/>
         <w:t>17, _______ (</w:t>
       </w:r>
       <w:r>
@@ -4721,6 +4802,7 @@
         <w:rPr>
           <w:rFonts w:ascii="Times New Roman" w:hAnsi="Times New Roman" w:cs="Times New Roman" w:hint="eastAsia"/>
         </w:rPr>
+        <w:lastRenderedPageBreak/>
         <w:t>1. fit studio</w:t>
       </w:r>
       <w:r>
@@ -4845,7 +4927,6 @@
         <w:rPr>
           <w:rFonts w:ascii="Times New Roman" w:hAnsi="Times New Roman" w:cs="Times New Roman"/>
         </w:rPr>
-        <w:lastRenderedPageBreak/>
         <w:t>“</w:t>
       </w:r>
       <w:r>
@@ -6556,7 +6637,7 @@
   <a:extraClrSchemeLst/>
   <a:extLst>
     <a:ext uri="{05A4C25C-085E-4340-85A3-A5531E510DB2}">
-      <thm15:themeFamily xmlns="" xmlns:thm15="http://schemas.microsoft.com/office/thememl/2012/main" name="Office Theme" id="{62F939B6-93AF-4DB8-9C6B-D6C7DFDC589F}" vid="{4A3C46E8-61CC-4603-A589-7422A47A8E4A}"/>
+      <thm15:themeFamily xmlns:thm15="http://schemas.microsoft.com/office/thememl/2012/main" xmlns="" name="Office Theme" id="{62F939B6-93AF-4DB8-9C6B-D6C7DFDC589F}" vid="{4A3C46E8-61CC-4603-A589-7422A47A8E4A}"/>
     </a:ext>
   </a:extLst>
 </a:theme>

</xml_diff>

<commit_message>
listening of Cambridge IELTS 7 Test 1
</commit_message>
<xml_diff>
--- a/IELTS Notes/Listening Test And Analyses..docx
+++ b/IELTS Notes/Listening Test And Analyses..docx
@@ -1,6 +1,6 @@
 
 <file path=word/document.xml><?xml version="1.0" encoding="utf-8"?>
-<w:document xmlns:ve="http://schemas.openxmlformats.org/markup-compatibility/2006" xmlns:o="urn:schemas-microsoft-com:office:office" xmlns:r="http://schemas.openxmlformats.org/officeDocument/2006/relationships" xmlns:m="http://schemas.openxmlformats.org/officeDocument/2006/math" xmlns:v="urn:schemas-microsoft-com:vml" xmlns:wp="http://schemas.openxmlformats.org/drawingml/2006/wordprocessingDrawing" xmlns:w10="urn:schemas-microsoft-com:office:word" xmlns:w="http://schemas.openxmlformats.org/wordprocessingml/2006/main" xmlns:wne="http://schemas.microsoft.com/office/word/2006/wordml">
+<w:document xmlns:wpc="http://schemas.microsoft.com/office/word/2010/wordprocessingCanvas" xmlns:mc="http://schemas.openxmlformats.org/markup-compatibility/2006" xmlns:o="urn:schemas-microsoft-com:office:office" xmlns:r="http://schemas.openxmlformats.org/officeDocument/2006/relationships" xmlns:m="http://schemas.openxmlformats.org/officeDocument/2006/math" xmlns:v="urn:schemas-microsoft-com:vml" xmlns:wp14="http://schemas.microsoft.com/office/word/2010/wordprocessingDrawing" xmlns:wp="http://schemas.openxmlformats.org/drawingml/2006/wordprocessingDrawing" xmlns:w10="urn:schemas-microsoft-com:office:word" xmlns:w="http://schemas.openxmlformats.org/wordprocessingml/2006/main" xmlns:w14="http://schemas.microsoft.com/office/word/2010/wordml" xmlns:wpg="http://schemas.microsoft.com/office/word/2010/wordprocessingGroup" xmlns:wpi="http://schemas.microsoft.com/office/word/2010/wordprocessingInk" xmlns:wne="http://schemas.microsoft.com/office/word/2006/wordml" xmlns:wps="http://schemas.microsoft.com/office/word/2010/wordprocessingShape" mc:Ignorable="w14 wp14">
   <w:body>
     <w:p>
       <w:pPr>
@@ -447,6 +447,12 @@
         <w:rPr>
           <w:rFonts w:ascii="Times New Roman" w:hAnsi="Times New Roman" w:cs="Times New Roman" w:hint="eastAsia"/>
         </w:rPr>
+        <w:t xml:space="preserve"> for</w:t>
+      </w:r>
+      <w:r>
+        <w:rPr>
+          <w:rFonts w:ascii="Times New Roman" w:hAnsi="Times New Roman" w:cs="Times New Roman" w:hint="eastAsia"/>
+        </w:rPr>
         <w:t xml:space="preserve"> the tour. Note that attending some of the course</w:t>
       </w:r>
       <w:r>
@@ -911,32 +917,32 @@
         <w:rPr>
           <w:rFonts w:ascii="Times New Roman" w:hAnsi="Times New Roman" w:cs="Times New Roman" w:hint="eastAsia"/>
         </w:rPr>
+        <w:t>39. ___ (</w:t>
+      </w:r>
+      <w:r>
+        <w:rPr>
+          <w:rFonts w:ascii="Times New Roman" w:hAnsi="Times New Roman" w:cs="Times New Roman"/>
+        </w:rPr>
+        <w:t>×</w:t>
+      </w:r>
+      <w:r>
+        <w:rPr>
+          <w:rFonts w:ascii="Times New Roman" w:hAnsi="Times New Roman" w:cs="Times New Roman" w:hint="eastAsia"/>
+        </w:rPr>
+        <w:t>) money management</w:t>
+      </w:r>
+    </w:p>
+    <w:p>
+      <w:pPr>
+        <w:rPr>
+          <w:rFonts w:ascii="Times New Roman" w:hAnsi="Times New Roman" w:cs="Times New Roman"/>
+        </w:rPr>
+      </w:pPr>
+      <w:r>
+        <w:rPr>
+          <w:rFonts w:ascii="Times New Roman" w:hAnsi="Times New Roman" w:cs="Times New Roman" w:hint="eastAsia"/>
+        </w:rPr>
         <w:lastRenderedPageBreak/>
-        <w:t>39. ___ (</w:t>
-      </w:r>
-      <w:r>
-        <w:rPr>
-          <w:rFonts w:ascii="Times New Roman" w:hAnsi="Times New Roman" w:cs="Times New Roman"/>
-        </w:rPr>
-        <w:t>×</w:t>
-      </w:r>
-      <w:r>
-        <w:rPr>
-          <w:rFonts w:ascii="Times New Roman" w:hAnsi="Times New Roman" w:cs="Times New Roman" w:hint="eastAsia"/>
-        </w:rPr>
-        <w:t>) money management</w:t>
-      </w:r>
-    </w:p>
-    <w:p>
-      <w:pPr>
-        <w:rPr>
-          <w:rFonts w:ascii="Times New Roman" w:hAnsi="Times New Roman" w:cs="Times New Roman"/>
-        </w:rPr>
-      </w:pPr>
-      <w:r>
-        <w:rPr>
-          <w:rFonts w:ascii="Times New Roman" w:hAnsi="Times New Roman" w:cs="Times New Roman" w:hint="eastAsia"/>
-        </w:rPr>
         <w:t>40. low risk investments (</w:t>
       </w:r>
       <w:r>
@@ -1969,6 +1975,7 @@
           <w:i/>
           <w:iCs/>
         </w:rPr>
+        <w:lastRenderedPageBreak/>
         <w:t>Section 2</w:t>
       </w:r>
     </w:p>
@@ -3033,43 +3040,37 @@
         <w:rPr>
           <w:rFonts w:ascii="Times New Roman" w:hAnsi="Times New Roman" w:cs="Times New Roman" w:hint="eastAsia"/>
         </w:rPr>
-        <w:t xml:space="preserve"> as the </w:t>
+        <w:t xml:space="preserve"> as the speaker said</w:t>
+      </w:r>
+      <w:r>
+        <w:rPr>
+          <w:rFonts w:ascii="Times New Roman" w:hAnsi="Times New Roman" w:cs="Times New Roman"/>
+        </w:rPr>
+        <w:t>”</w:t>
+      </w:r>
+      <w:r>
+        <w:rPr>
+          <w:rFonts w:ascii="Times New Roman" w:hAnsi="Times New Roman" w:cs="Times New Roman" w:hint="eastAsia"/>
+        </w:rPr>
+        <w:t>. Just writing numnbers is right.</w:t>
+      </w:r>
+      <w:r>
+        <w:rPr>
+          <w:rFonts w:ascii="Times New Roman" w:hAnsi="Times New Roman" w:cs="Times New Roman" w:hint="eastAsia"/>
+        </w:rPr>
+        <w:t>)</w:t>
+      </w:r>
+      <w:r>
+        <w:rPr>
+          <w:rFonts w:ascii="Times New Roman" w:hAnsi="Times New Roman" w:cs="Times New Roman"/>
+        </w:rPr>
+        <w:br/>
       </w:r>
       <w:r>
         <w:rPr>
           <w:rFonts w:ascii="Times New Roman" w:hAnsi="Times New Roman" w:cs="Times New Roman" w:hint="eastAsia"/>
         </w:rPr>
         <w:lastRenderedPageBreak/>
-        <w:t>speaker said</w:t>
-      </w:r>
-      <w:r>
-        <w:rPr>
-          <w:rFonts w:ascii="Times New Roman" w:hAnsi="Times New Roman" w:cs="Times New Roman"/>
-        </w:rPr>
-        <w:t>”</w:t>
-      </w:r>
-      <w:r>
-        <w:rPr>
-          <w:rFonts w:ascii="Times New Roman" w:hAnsi="Times New Roman" w:cs="Times New Roman" w:hint="eastAsia"/>
-        </w:rPr>
-        <w:t>. Just writing numnbers is right.</w:t>
-      </w:r>
-      <w:r>
-        <w:rPr>
-          <w:rFonts w:ascii="Times New Roman" w:hAnsi="Times New Roman" w:cs="Times New Roman" w:hint="eastAsia"/>
-        </w:rPr>
-        <w:t>)</w:t>
-      </w:r>
-      <w:r>
-        <w:rPr>
-          <w:rFonts w:ascii="Times New Roman" w:hAnsi="Times New Roman" w:cs="Times New Roman"/>
-        </w:rPr>
-        <w:br/>
-      </w:r>
-      <w:r>
-        <w:rPr>
-          <w:rFonts w:ascii="Times New Roman" w:hAnsi="Times New Roman" w:cs="Times New Roman" w:hint="eastAsia"/>
-        </w:rPr>
         <w:t xml:space="preserve">When the speaker </w:t>
       </w:r>
       <w:r>
@@ -4011,44 +4012,38 @@
         <w:rPr>
           <w:rFonts w:ascii="Times New Roman" w:hAnsi="Times New Roman" w:cs="Times New Roman" w:hint="eastAsia"/>
         </w:rPr>
-        <w:t xml:space="preserve">At the beginning of the last paragraph, the speaker said that the library offered specialised </w:t>
-      </w:r>
+        <w:t>At the beginning of the last paragraph, the speaker said that the library offered specialised training sessions and then added that information about compters and programmes later.</w:t>
+      </w:r>
+      <w:r>
+        <w:rPr>
+          <w:rFonts w:ascii="Times New Roman" w:hAnsi="Times New Roman" w:cs="Times New Roman" w:hint="eastAsia"/>
+        </w:rPr>
+        <w:t xml:space="preserve"> Apparently, it was the library staffs who helped postgraduates. </w:t>
+      </w:r>
+      <w:r>
+        <w:rPr>
+          <w:rFonts w:ascii="Times New Roman" w:hAnsi="Times New Roman" w:cs="Times New Roman"/>
+        </w:rPr>
+        <w:tab/>
+      </w:r>
+      <w:r>
+        <w:rPr>
+          <w:rFonts w:ascii="Times New Roman" w:hAnsi="Times New Roman" w:cs="Times New Roman" w:hint="eastAsia"/>
+        </w:rPr>
+        <w:t xml:space="preserve"> </w:t>
+      </w:r>
+    </w:p>
+    <w:p>
+      <w:pPr>
+        <w:rPr>
+          <w:rFonts w:ascii="Times New Roman" w:hAnsi="Times New Roman" w:cs="Times New Roman"/>
+        </w:rPr>
+      </w:pPr>
       <w:r>
         <w:rPr>
           <w:rFonts w:ascii="Times New Roman" w:hAnsi="Times New Roman" w:cs="Times New Roman" w:hint="eastAsia"/>
         </w:rPr>
         <w:lastRenderedPageBreak/>
-        <w:t>training sessions and then added that information about compters and programmes later.</w:t>
-      </w:r>
-      <w:r>
-        <w:rPr>
-          <w:rFonts w:ascii="Times New Roman" w:hAnsi="Times New Roman" w:cs="Times New Roman" w:hint="eastAsia"/>
-        </w:rPr>
-        <w:t xml:space="preserve"> Apparently, it was the library staffs who helped postgraduates. </w:t>
-      </w:r>
-      <w:r>
-        <w:rPr>
-          <w:rFonts w:ascii="Times New Roman" w:hAnsi="Times New Roman" w:cs="Times New Roman"/>
-        </w:rPr>
-        <w:tab/>
-      </w:r>
-      <w:r>
-        <w:rPr>
-          <w:rFonts w:ascii="Times New Roman" w:hAnsi="Times New Roman" w:cs="Times New Roman" w:hint="eastAsia"/>
-        </w:rPr>
-        <w:t xml:space="preserve"> </w:t>
-      </w:r>
-    </w:p>
-    <w:p>
-      <w:pPr>
-        <w:rPr>
-          <w:rFonts w:ascii="Times New Roman" w:hAnsi="Times New Roman" w:cs="Times New Roman"/>
-        </w:rPr>
-      </w:pPr>
-      <w:r>
-        <w:rPr>
-          <w:rFonts w:ascii="Times New Roman" w:hAnsi="Times New Roman" w:cs="Times New Roman" w:hint="eastAsia"/>
-        </w:rPr>
         <w:t>38, B (</w:t>
       </w:r>
       <w:r>
@@ -4400,7 +4395,25 @@
         <w:rPr>
           <w:rFonts w:ascii="Times New Roman" w:hAnsi="Times New Roman" w:cs="Times New Roman" w:hint="eastAsia"/>
         </w:rPr>
-        <w:t>t do for blanks.</w:t>
+        <w:t xml:space="preserve">t </w:t>
+      </w:r>
+      <w:r>
+        <w:rPr>
+          <w:rFonts w:ascii="Times New Roman" w:hAnsi="Times New Roman" w:cs="Times New Roman" w:hint="eastAsia"/>
+        </w:rPr>
+        <w:t xml:space="preserve">that </w:t>
+      </w:r>
+      <w:r>
+        <w:rPr>
+          <w:rFonts w:ascii="Times New Roman" w:hAnsi="Times New Roman" w:cs="Times New Roman" w:hint="eastAsia"/>
+        </w:rPr>
+        <w:t>do for sentence completion</w:t>
+      </w:r>
+      <w:r>
+        <w:rPr>
+          <w:rFonts w:ascii="Times New Roman" w:hAnsi="Times New Roman" w:cs="Times New Roman" w:hint="eastAsia"/>
+        </w:rPr>
+        <w:t>.</w:t>
       </w:r>
     </w:p>
     <w:p>
@@ -5006,33 +5019,33 @@
         <w:rPr>
           <w:rFonts w:ascii="Times New Roman" w:hAnsi="Times New Roman" w:cs="Times New Roman" w:hint="eastAsia"/>
         </w:rPr>
+        <w:t>22. ____  in advance</w:t>
+      </w:r>
+    </w:p>
+    <w:p>
+      <w:pPr>
+        <w:rPr>
+          <w:rFonts w:ascii="Times New Roman" w:hAnsi="Times New Roman" w:cs="Times New Roman"/>
+        </w:rPr>
+      </w:pPr>
+      <w:r>
+        <w:rPr>
+          <w:rFonts w:ascii="Times New Roman" w:hAnsi="Times New Roman" w:cs="Times New Roman" w:hint="eastAsia"/>
+        </w:rPr>
+        <w:t>Section 4</w:t>
+      </w:r>
+    </w:p>
+    <w:p>
+      <w:pPr>
+        <w:rPr>
+          <w:rFonts w:ascii="Times New Roman" w:hAnsi="Times New Roman" w:cs="Times New Roman"/>
+        </w:rPr>
+      </w:pPr>
+      <w:r>
+        <w:rPr>
+          <w:rFonts w:ascii="Times New Roman" w:hAnsi="Times New Roman" w:cs="Times New Roman" w:hint="eastAsia"/>
+        </w:rPr>
         <w:lastRenderedPageBreak/>
-        <w:t>22. ____  in advance</w:t>
-      </w:r>
-    </w:p>
-    <w:p>
-      <w:pPr>
-        <w:rPr>
-          <w:rFonts w:ascii="Times New Roman" w:hAnsi="Times New Roman" w:cs="Times New Roman" w:hint="eastAsia"/>
-        </w:rPr>
-      </w:pPr>
-      <w:r>
-        <w:rPr>
-          <w:rFonts w:ascii="Times New Roman" w:hAnsi="Times New Roman" w:cs="Times New Roman" w:hint="eastAsia"/>
-        </w:rPr>
-        <w:t>Section 4</w:t>
-      </w:r>
-    </w:p>
-    <w:p>
-      <w:pPr>
-        <w:rPr>
-          <w:rFonts w:ascii="Times New Roman" w:hAnsi="Times New Roman" w:cs="Times New Roman" w:hint="eastAsia"/>
-        </w:rPr>
-      </w:pPr>
-      <w:r>
-        <w:rPr>
-          <w:rFonts w:ascii="Times New Roman" w:hAnsi="Times New Roman" w:cs="Times New Roman" w:hint="eastAsia"/>
-        </w:rPr>
         <w:t xml:space="preserve">34. </w:t>
       </w:r>
       <w:r>
@@ -5052,7 +5065,7 @@
     <w:p>
       <w:pPr>
         <w:rPr>
-          <w:rFonts w:ascii="Times New Roman" w:hAnsi="Times New Roman" w:cs="Times New Roman" w:hint="eastAsia"/>
+          <w:rFonts w:ascii="Times New Roman" w:hAnsi="Times New Roman" w:cs="Times New Roman"/>
         </w:rPr>
       </w:pPr>
       <w:r>
@@ -5131,7 +5144,7 @@
     <w:p>
       <w:pPr>
         <w:rPr>
-          <w:rFonts w:ascii="Times New Roman" w:hAnsi="Times New Roman" w:cs="Times New Roman" w:hint="eastAsia"/>
+          <w:rFonts w:ascii="Times New Roman" w:hAnsi="Times New Roman" w:cs="Times New Roman"/>
         </w:rPr>
       </w:pPr>
       <w:r>
@@ -5204,7 +5217,7 @@
     <w:p>
       <w:pPr>
         <w:rPr>
-          <w:rFonts w:ascii="Times New Roman" w:hAnsi="Times New Roman" w:cs="Times New Roman" w:hint="eastAsia"/>
+          <w:rFonts w:ascii="Times New Roman" w:hAnsi="Times New Roman" w:cs="Times New Roman"/>
         </w:rPr>
       </w:pPr>
       <w:r>
@@ -5217,7 +5230,7 @@
     <w:p>
       <w:pPr>
         <w:rPr>
-          <w:rFonts w:ascii="Times New Roman" w:hAnsi="Times New Roman" w:cs="Times New Roman"/>
+          <w:rFonts w:ascii="Times New Roman" w:hAnsi="Times New Roman" w:cs="Times New Roman" w:hint="eastAsia"/>
         </w:rPr>
       </w:pPr>
       <w:r>
@@ -5230,7 +5243,19 @@
         <w:rPr>
           <w:rFonts w:ascii="Times New Roman" w:hAnsi="Times New Roman" w:cs="Times New Roman" w:hint="eastAsia"/>
         </w:rPr>
-        <w:t xml:space="preserve">hat should do is to paraphrase and </w:t>
+        <w:t>hat</w:t>
+      </w:r>
+      <w:r>
+        <w:rPr>
+          <w:rFonts w:ascii="Times New Roman" w:hAnsi="Times New Roman" w:cs="Times New Roman" w:hint="eastAsia"/>
+        </w:rPr>
+        <w:t xml:space="preserve"> we</w:t>
+      </w:r>
+      <w:r>
+        <w:rPr>
+          <w:rFonts w:ascii="Times New Roman" w:hAnsi="Times New Roman" w:cs="Times New Roman" w:hint="eastAsia"/>
+        </w:rPr>
+        <w:t xml:space="preserve"> should do is to paraphrase and </w:t>
       </w:r>
       <w:r>
         <w:rPr>
@@ -5243,6 +5268,320 @@
           <w:rFonts w:ascii="Times New Roman" w:hAnsi="Times New Roman" w:cs="Times New Roman" w:hint="eastAsia"/>
         </w:rPr>
         <w:t>choose synonyms.</w:t>
+      </w:r>
+    </w:p>
+    <w:p>
+      <w:pPr>
+        <w:rPr>
+          <w:rFonts w:ascii="Times New Roman" w:hAnsi="Times New Roman" w:cs="Times New Roman" w:hint="eastAsia"/>
+        </w:rPr>
+      </w:pPr>
+    </w:p>
+    <w:p>
+      <w:pPr>
+        <w:outlineLvl w:val="1"/>
+        <w:rPr>
+          <w:rFonts w:ascii="Times New Roman" w:hAnsi="Times New Roman" w:cs="Times New Roman"/>
+          <w:b/>
+          <w:bCs/>
+          <w:sz w:val="28"/>
+          <w:szCs w:val="28"/>
+        </w:rPr>
+      </w:pPr>
+      <w:r>
+        <w:rPr>
+          <w:rFonts w:ascii="Times New Roman" w:hAnsi="Times New Roman" w:cs="Times New Roman" w:hint="eastAsia"/>
+          <w:b/>
+          <w:bCs/>
+          <w:sz w:val="28"/>
+          <w:szCs w:val="28"/>
+        </w:rPr>
+        <w:t xml:space="preserve">Cambridge IETLS </w:t>
+      </w:r>
+      <w:r>
+        <w:rPr>
+          <w:rFonts w:ascii="Times New Roman" w:hAnsi="Times New Roman" w:cs="Times New Roman" w:hint="eastAsia"/>
+          <w:b/>
+          <w:bCs/>
+          <w:sz w:val="28"/>
+          <w:szCs w:val="28"/>
+        </w:rPr>
+        <w:t>7</w:t>
+      </w:r>
+    </w:p>
+    <w:p>
+      <w:pPr>
+        <w:outlineLvl w:val="2"/>
+        <w:rPr>
+          <w:rFonts w:ascii="Times New Roman" w:hAnsi="Times New Roman" w:cs="Times New Roman"/>
+          <w:b/>
+          <w:bCs/>
+          <w:sz w:val="24"/>
+          <w:szCs w:val="24"/>
+        </w:rPr>
+      </w:pPr>
+      <w:r>
+        <w:rPr>
+          <w:rFonts w:ascii="Times New Roman" w:hAnsi="Times New Roman" w:cs="Times New Roman" w:hint="eastAsia"/>
+          <w:b/>
+          <w:bCs/>
+          <w:sz w:val="24"/>
+          <w:szCs w:val="24"/>
+        </w:rPr>
+        <w:t>Test 1 Listening</w:t>
+      </w:r>
+    </w:p>
+    <w:p>
+      <w:pPr>
+        <w:rPr>
+          <w:rFonts w:ascii="Times New Roman" w:hAnsi="Times New Roman" w:cs="Times New Roman"/>
+          <w:b/>
+          <w:bCs/>
+          <w:i/>
+          <w:iCs/>
+          <w:sz w:val="24"/>
+          <w:szCs w:val="24"/>
+        </w:rPr>
+      </w:pPr>
+      <w:r>
+        <w:rPr>
+          <w:rFonts w:ascii="Times New Roman" w:hAnsi="Times New Roman" w:cs="Times New Roman" w:hint="eastAsia"/>
+          <w:b/>
+          <w:bCs/>
+          <w:i/>
+          <w:iCs/>
+          <w:sz w:val="24"/>
+          <w:szCs w:val="24"/>
+        </w:rPr>
+        <w:t>Section 1</w:t>
+      </w:r>
+    </w:p>
+    <w:p>
+      <w:pPr>
+        <w:rPr>
+          <w:rFonts w:ascii="Times New Roman" w:hAnsi="Times New Roman" w:cs="Times New Roman" w:hint="eastAsia"/>
+        </w:rPr>
+      </w:pPr>
+      <w:r>
+        <w:rPr>
+          <w:rFonts w:ascii="Times New Roman" w:hAnsi="Times New Roman" w:cs="Times New Roman" w:hint="eastAsia"/>
+        </w:rPr>
+        <w:t xml:space="preserve">1. </w:t>
+      </w:r>
+      <w:r>
+        <w:rPr>
+          <w:rFonts w:ascii="Times New Roman" w:hAnsi="Times New Roman" w:cs="Times New Roman" w:hint="eastAsia"/>
+        </w:rPr>
+        <w:t>Cam (x) Cab</w:t>
+      </w:r>
+    </w:p>
+    <w:p>
+      <w:pPr>
+        <w:rPr>
+          <w:rFonts w:ascii="Times New Roman" w:hAnsi="Times New Roman" w:cs="Times New Roman" w:hint="eastAsia"/>
+        </w:rPr>
+      </w:pPr>
+      <w:r>
+        <w:rPr>
+          <w:rFonts w:ascii="Times New Roman" w:hAnsi="Times New Roman" w:cs="Times New Roman" w:hint="eastAsia"/>
+        </w:rPr>
+        <w:t xml:space="preserve">A cab is a taxi, while </w:t>
+      </w:r>
+      <w:r>
+        <w:rPr>
+          <w:rFonts w:ascii="Times New Roman" w:hAnsi="Times New Roman" w:cs="Times New Roman"/>
+        </w:rPr>
+        <w:t>“</w:t>
+      </w:r>
+      <w:r>
+        <w:rPr>
+          <w:rFonts w:ascii="Times New Roman" w:hAnsi="Times New Roman" w:cs="Times New Roman" w:hint="eastAsia"/>
+        </w:rPr>
+        <w:t>cam</w:t>
+      </w:r>
+      <w:r>
+        <w:rPr>
+          <w:rFonts w:ascii="Times New Roman" w:hAnsi="Times New Roman" w:cs="Times New Roman"/>
+        </w:rPr>
+        <w:t>”</w:t>
+      </w:r>
+      <w:r>
+        <w:rPr>
+          <w:rFonts w:ascii="Times New Roman" w:hAnsi="Times New Roman" w:cs="Times New Roman" w:hint="eastAsia"/>
+        </w:rPr>
+        <w:t xml:space="preserve"> is not the right answer.</w:t>
+      </w:r>
+    </w:p>
+    <w:p>
+      <w:pPr>
+        <w:rPr>
+          <w:rFonts w:ascii="Times New Roman" w:hAnsi="Times New Roman" w:cs="Times New Roman" w:hint="eastAsia"/>
+        </w:rPr>
+      </w:pPr>
+      <w:r>
+        <w:rPr>
+          <w:rFonts w:ascii="Times New Roman" w:hAnsi="Times New Roman" w:cs="Times New Roman" w:hint="eastAsia"/>
+        </w:rPr>
+        <w:t>3. distance (x) wait</w:t>
+      </w:r>
+    </w:p>
+    <w:p>
+      <w:pPr>
+        <w:rPr>
+          <w:rFonts w:ascii="Times New Roman" w:hAnsi="Times New Roman" w:cs="Times New Roman" w:hint="eastAsia"/>
+        </w:rPr>
+      </w:pPr>
+      <w:r>
+        <w:rPr>
+          <w:rFonts w:ascii="Times New Roman" w:hAnsi="Times New Roman" w:cs="Times New Roman" w:hint="eastAsia"/>
+        </w:rPr>
+        <w:t xml:space="preserve">The passenger is arriving at 11.30 am, but the Greyhound bus depatures at </w:t>
+      </w:r>
+      <w:r>
+        <w:rPr>
+          <w:rFonts w:ascii="Times New Roman" w:hAnsi="Times New Roman" w:cs="Times New Roman" w:hint="eastAsia"/>
+        </w:rPr>
+        <w:t>3.45  pm so t</w:t>
+      </w:r>
+      <w:r>
+        <w:rPr>
+          <w:rFonts w:ascii="Times New Roman" w:hAnsi="Times New Roman" w:cs="Times New Roman" w:hint="eastAsia"/>
+        </w:rPr>
+        <w:t xml:space="preserve">he receptionist said, </w:t>
+      </w:r>
+      <w:r>
+        <w:rPr>
+          <w:rFonts w:ascii="Times New Roman" w:hAnsi="Times New Roman" w:cs="Times New Roman"/>
+        </w:rPr>
+        <w:t>“…</w:t>
+      </w:r>
+      <w:r>
+        <w:rPr>
+          <w:rFonts w:ascii="Times New Roman" w:hAnsi="Times New Roman" w:cs="Times New Roman" w:hint="eastAsia"/>
+        </w:rPr>
+        <w:t>quite a wait.</w:t>
+      </w:r>
+      <w:r>
+        <w:rPr>
+          <w:rFonts w:ascii="Times New Roman" w:hAnsi="Times New Roman" w:cs="Times New Roman"/>
+        </w:rPr>
+        <w:t>”</w:t>
+      </w:r>
+      <w:r>
+        <w:rPr>
+          <w:rFonts w:ascii="Times New Roman" w:hAnsi="Times New Roman" w:cs="Times New Roman" w:hint="eastAsia"/>
+        </w:rPr>
+        <w:t xml:space="preserve"> </w:t>
+      </w:r>
+    </w:p>
+    <w:p>
+      <w:pPr>
+        <w:rPr>
+          <w:rFonts w:ascii="Times New Roman" w:hAnsi="Times New Roman" w:cs="Times New Roman" w:hint="eastAsia"/>
+        </w:rPr>
+      </w:pPr>
+      <w:r>
+        <w:rPr>
+          <w:rFonts w:ascii="Times New Roman" w:hAnsi="Times New Roman" w:cs="Times New Roman" w:hint="eastAsia"/>
+        </w:rPr>
+        <w:t>4. door to door (x) door-to-door</w:t>
+      </w:r>
+    </w:p>
+    <w:p>
+      <w:pPr>
+        <w:rPr>
+          <w:rFonts w:ascii="Times New Roman" w:hAnsi="Times New Roman" w:cs="Times New Roman" w:hint="eastAsia"/>
+        </w:rPr>
+      </w:pPr>
+      <w:r>
+        <w:rPr>
+          <w:rFonts w:ascii="Times New Roman" w:hAnsi="Times New Roman" w:cs="Times New Roman" w:hint="eastAsia"/>
+        </w:rPr>
+        <w:t xml:space="preserve">There are hyphens in </w:t>
+      </w:r>
+      <w:r>
+        <w:rPr>
+          <w:rFonts w:ascii="Times New Roman" w:hAnsi="Times New Roman" w:cs="Times New Roman"/>
+        </w:rPr>
+        <w:t>“</w:t>
+      </w:r>
+      <w:r>
+        <w:rPr>
+          <w:rFonts w:ascii="Times New Roman" w:hAnsi="Times New Roman" w:cs="Times New Roman" w:hint="eastAsia"/>
+        </w:rPr>
+        <w:t>door-to-door</w:t>
+      </w:r>
+      <w:r>
+        <w:rPr>
+          <w:rFonts w:ascii="Times New Roman" w:hAnsi="Times New Roman" w:cs="Times New Roman"/>
+        </w:rPr>
+        <w:t>”</w:t>
+      </w:r>
+      <w:r>
+        <w:rPr>
+          <w:rFonts w:ascii="Times New Roman" w:hAnsi="Times New Roman" w:cs="Times New Roman" w:hint="eastAsia"/>
+        </w:rPr>
+        <w:t>.</w:t>
+      </w:r>
+    </w:p>
+    <w:p>
+      <w:pPr>
+        <w:rPr>
+          <w:rFonts w:ascii="Times New Roman" w:hAnsi="Times New Roman" w:cs="Times New Roman" w:hint="eastAsia"/>
+        </w:rPr>
+      </w:pPr>
+      <w:r>
+        <w:rPr>
+          <w:rFonts w:ascii="Times New Roman" w:hAnsi="Times New Roman" w:cs="Times New Roman" w:hint="eastAsia"/>
+        </w:rPr>
+        <w:t>5. reserve a sit (x) reserve (a seat)</w:t>
+      </w:r>
+    </w:p>
+    <w:p>
+      <w:pPr>
+        <w:rPr>
+          <w:rFonts w:ascii="Times New Roman" w:hAnsi="Times New Roman" w:cs="Times New Roman"/>
+        </w:rPr>
+      </w:pPr>
+      <w:r>
+        <w:rPr>
+          <w:rFonts w:ascii="Times New Roman" w:hAnsi="Times New Roman" w:cs="Times New Roman" w:hint="eastAsia"/>
+        </w:rPr>
+        <w:t>10. 3303 8450 2045 68</w:t>
+      </w:r>
+      <w:r>
+        <w:rPr>
+          <w:rFonts w:ascii="Times New Roman" w:hAnsi="Times New Roman" w:cs="Times New Roman" w:hint="eastAsia"/>
+          <w:strike/>
+        </w:rPr>
+        <w:t>73</w:t>
+      </w:r>
+      <w:r>
+        <w:rPr>
+          <w:rFonts w:ascii="Times New Roman" w:hAnsi="Times New Roman" w:cs="Times New Roman" w:hint="eastAsia"/>
+          <w:strike/>
+        </w:rPr>
+        <w:t xml:space="preserve"> </w:t>
+      </w:r>
+      <w:r>
+        <w:rPr>
+          <w:rFonts w:ascii="Times New Roman" w:hAnsi="Times New Roman" w:cs="Times New Roman" w:hint="eastAsia"/>
+        </w:rPr>
+        <w:t xml:space="preserve"> (x)  </w:t>
+      </w:r>
+      <w:r>
+        <w:rPr>
+          <w:rFonts w:ascii="Times New Roman" w:hAnsi="Times New Roman" w:cs="Times New Roman"/>
+        </w:rPr>
+        <w:t>…</w:t>
+      </w:r>
+      <w:bookmarkStart w:id="1" w:name="_GoBack"/>
+      <w:bookmarkEnd w:id="1"/>
+      <w:r>
+        <w:rPr>
+          <w:rFonts w:ascii="Times New Roman" w:hAnsi="Times New Roman" w:cs="Times New Roman" w:hint="eastAsia"/>
+        </w:rPr>
+        <w:t>37</w:t>
       </w:r>
     </w:p>
     <w:sectPr>
@@ -5256,7 +5595,7 @@
 </file>
 
 <file path=word/endnotes.xml><?xml version="1.0" encoding="utf-8"?>
-<w:endnotes xmlns:ve="http://schemas.openxmlformats.org/markup-compatibility/2006" xmlns:o="urn:schemas-microsoft-com:office:office" xmlns:r="http://schemas.openxmlformats.org/officeDocument/2006/relationships" xmlns:m="http://schemas.openxmlformats.org/officeDocument/2006/math" xmlns:v="urn:schemas-microsoft-com:vml" xmlns:wp="http://schemas.openxmlformats.org/drawingml/2006/wordprocessingDrawing" xmlns:w10="urn:schemas-microsoft-com:office:word" xmlns:w="http://schemas.openxmlformats.org/wordprocessingml/2006/main" xmlns:wne="http://schemas.microsoft.com/office/word/2006/wordml">
+<w:endnotes xmlns:wpc="http://schemas.microsoft.com/office/word/2010/wordprocessingCanvas" xmlns:mc="http://schemas.openxmlformats.org/markup-compatibility/2006" xmlns:o="urn:schemas-microsoft-com:office:office" xmlns:r="http://schemas.openxmlformats.org/officeDocument/2006/relationships" xmlns:m="http://schemas.openxmlformats.org/officeDocument/2006/math" xmlns:v="urn:schemas-microsoft-com:vml" xmlns:wp14="http://schemas.microsoft.com/office/word/2010/wordprocessingDrawing" xmlns:wp="http://schemas.openxmlformats.org/drawingml/2006/wordprocessingDrawing" xmlns:w10="urn:schemas-microsoft-com:office:word" xmlns:w="http://schemas.openxmlformats.org/wordprocessingml/2006/main" xmlns:w14="http://schemas.microsoft.com/office/word/2010/wordml" xmlns:wpg="http://schemas.microsoft.com/office/word/2010/wordprocessingGroup" xmlns:wpi="http://schemas.microsoft.com/office/word/2010/wordprocessingInk" xmlns:wne="http://schemas.microsoft.com/office/word/2006/wordml" xmlns:wps="http://schemas.microsoft.com/office/word/2010/wordprocessingShape" mc:Ignorable="w14 wp14">
   <w:endnote w:type="separator" w:id="-1">
     <w:p>
       <w:pPr>
@@ -5281,7 +5620,7 @@
 </file>
 
 <file path=word/footnotes.xml><?xml version="1.0" encoding="utf-8"?>
-<w:footnotes xmlns:ve="http://schemas.openxmlformats.org/markup-compatibility/2006" xmlns:o="urn:schemas-microsoft-com:office:office" xmlns:r="http://schemas.openxmlformats.org/officeDocument/2006/relationships" xmlns:m="http://schemas.openxmlformats.org/officeDocument/2006/math" xmlns:v="urn:schemas-microsoft-com:vml" xmlns:wp="http://schemas.openxmlformats.org/drawingml/2006/wordprocessingDrawing" xmlns:w10="urn:schemas-microsoft-com:office:word" xmlns:w="http://schemas.openxmlformats.org/wordprocessingml/2006/main" xmlns:wne="http://schemas.microsoft.com/office/word/2006/wordml">
+<w:footnotes xmlns:wpc="http://schemas.microsoft.com/office/word/2010/wordprocessingCanvas" xmlns:mc="http://schemas.openxmlformats.org/markup-compatibility/2006" xmlns:o="urn:schemas-microsoft-com:office:office" xmlns:r="http://schemas.openxmlformats.org/officeDocument/2006/relationships" xmlns:m="http://schemas.openxmlformats.org/officeDocument/2006/math" xmlns:v="urn:schemas-microsoft-com:vml" xmlns:wp14="http://schemas.microsoft.com/office/word/2010/wordprocessingDrawing" xmlns:wp="http://schemas.openxmlformats.org/drawingml/2006/wordprocessingDrawing" xmlns:w10="urn:schemas-microsoft-com:office:word" xmlns:w="http://schemas.openxmlformats.org/wordprocessingml/2006/main" xmlns:w14="http://schemas.microsoft.com/office/word/2010/wordml" xmlns:wpg="http://schemas.microsoft.com/office/word/2010/wordprocessingGroup" xmlns:wpi="http://schemas.microsoft.com/office/word/2010/wordprocessingInk" xmlns:wne="http://schemas.microsoft.com/office/word/2006/wordml" xmlns:wps="http://schemas.microsoft.com/office/word/2010/wordprocessingShape" mc:Ignorable="w14 wp14">
   <w:footnote w:type="separator" w:id="-1">
     <w:p>
       <w:pPr>
@@ -5305,8 +5644,197 @@
 </w:footnotes>
 </file>
 
+<file path=word/numbering.xml><?xml version="1.0" encoding="utf-8"?>
+<w:numbering xmlns:wpc="http://schemas.microsoft.com/office/word/2010/wordprocessingCanvas" xmlns:mc="http://schemas.openxmlformats.org/markup-compatibility/2006" xmlns:o="urn:schemas-microsoft-com:office:office" xmlns:r="http://schemas.openxmlformats.org/officeDocument/2006/relationships" xmlns:m="http://schemas.openxmlformats.org/officeDocument/2006/math" xmlns:v="urn:schemas-microsoft-com:vml" xmlns:wp14="http://schemas.microsoft.com/office/word/2010/wordprocessingDrawing" xmlns:wp="http://schemas.openxmlformats.org/drawingml/2006/wordprocessingDrawing" xmlns:w10="urn:schemas-microsoft-com:office:word" xmlns:w="http://schemas.openxmlformats.org/wordprocessingml/2006/main" xmlns:w14="http://schemas.microsoft.com/office/word/2010/wordml" xmlns:wpg="http://schemas.microsoft.com/office/word/2010/wordprocessingGroup" xmlns:wpi="http://schemas.microsoft.com/office/word/2010/wordprocessingInk" xmlns:wne="http://schemas.microsoft.com/office/word/2006/wordml" xmlns:wps="http://schemas.microsoft.com/office/word/2010/wordprocessingShape" mc:Ignorable="w14 wp14">
+  <w:abstractNum w:abstractNumId="0">
+    <w:nsid w:val="4BE135B0"/>
+    <w:multiLevelType w:val="hybridMultilevel"/>
+    <w:tmpl w:val="38043F44"/>
+    <w:lvl w:ilvl="0" w:tplc="0809000F">
+      <w:start w:val="1"/>
+      <w:numFmt w:val="decimal"/>
+      <w:lvlText w:val="%1."/>
+      <w:lvlJc w:val="left"/>
+      <w:pPr>
+        <w:ind w:left="720" w:hanging="360"/>
+      </w:pPr>
+      <w:rPr>
+        <w:rFonts w:hint="default"/>
+      </w:rPr>
+    </w:lvl>
+    <w:lvl w:ilvl="1" w:tplc="08090019" w:tentative="1">
+      <w:start w:val="1"/>
+      <w:numFmt w:val="lowerLetter"/>
+      <w:lvlText w:val="%2."/>
+      <w:lvlJc w:val="left"/>
+      <w:pPr>
+        <w:ind w:left="1440" w:hanging="360"/>
+      </w:pPr>
+    </w:lvl>
+    <w:lvl w:ilvl="2" w:tplc="0809001B" w:tentative="1">
+      <w:start w:val="1"/>
+      <w:numFmt w:val="lowerRoman"/>
+      <w:lvlText w:val="%3."/>
+      <w:lvlJc w:val="right"/>
+      <w:pPr>
+        <w:ind w:left="2160" w:hanging="180"/>
+      </w:pPr>
+    </w:lvl>
+    <w:lvl w:ilvl="3" w:tplc="0809000F" w:tentative="1">
+      <w:start w:val="1"/>
+      <w:numFmt w:val="decimal"/>
+      <w:lvlText w:val="%4."/>
+      <w:lvlJc w:val="left"/>
+      <w:pPr>
+        <w:ind w:left="2880" w:hanging="360"/>
+      </w:pPr>
+    </w:lvl>
+    <w:lvl w:ilvl="4" w:tplc="08090019" w:tentative="1">
+      <w:start w:val="1"/>
+      <w:numFmt w:val="lowerLetter"/>
+      <w:lvlText w:val="%5."/>
+      <w:lvlJc w:val="left"/>
+      <w:pPr>
+        <w:ind w:left="3600" w:hanging="360"/>
+      </w:pPr>
+    </w:lvl>
+    <w:lvl w:ilvl="5" w:tplc="0809001B" w:tentative="1">
+      <w:start w:val="1"/>
+      <w:numFmt w:val="lowerRoman"/>
+      <w:lvlText w:val="%6."/>
+      <w:lvlJc w:val="right"/>
+      <w:pPr>
+        <w:ind w:left="4320" w:hanging="180"/>
+      </w:pPr>
+    </w:lvl>
+    <w:lvl w:ilvl="6" w:tplc="0809000F" w:tentative="1">
+      <w:start w:val="1"/>
+      <w:numFmt w:val="decimal"/>
+      <w:lvlText w:val="%7."/>
+      <w:lvlJc w:val="left"/>
+      <w:pPr>
+        <w:ind w:left="5040" w:hanging="360"/>
+      </w:pPr>
+    </w:lvl>
+    <w:lvl w:ilvl="7" w:tplc="08090019" w:tentative="1">
+      <w:start w:val="1"/>
+      <w:numFmt w:val="lowerLetter"/>
+      <w:lvlText w:val="%8."/>
+      <w:lvlJc w:val="left"/>
+      <w:pPr>
+        <w:ind w:left="5760" w:hanging="360"/>
+      </w:pPr>
+    </w:lvl>
+    <w:lvl w:ilvl="8" w:tplc="0809001B" w:tentative="1">
+      <w:start w:val="1"/>
+      <w:numFmt w:val="lowerRoman"/>
+      <w:lvlText w:val="%9."/>
+      <w:lvlJc w:val="right"/>
+      <w:pPr>
+        <w:ind w:left="6480" w:hanging="180"/>
+      </w:pPr>
+    </w:lvl>
+  </w:abstractNum>
+  <w:abstractNum w:abstractNumId="1">
+    <w:nsid w:val="6C6C42AA"/>
+    <w:multiLevelType w:val="hybridMultilevel"/>
+    <w:tmpl w:val="6240A988"/>
+    <w:lvl w:ilvl="0" w:tplc="0809000F">
+      <w:start w:val="1"/>
+      <w:numFmt w:val="decimal"/>
+      <w:lvlText w:val="%1."/>
+      <w:lvlJc w:val="left"/>
+      <w:pPr>
+        <w:ind w:left="720" w:hanging="360"/>
+      </w:pPr>
+      <w:rPr>
+        <w:rFonts w:hint="default"/>
+      </w:rPr>
+    </w:lvl>
+    <w:lvl w:ilvl="1" w:tplc="08090019" w:tentative="1">
+      <w:start w:val="1"/>
+      <w:numFmt w:val="lowerLetter"/>
+      <w:lvlText w:val="%2."/>
+      <w:lvlJc w:val="left"/>
+      <w:pPr>
+        <w:ind w:left="1440" w:hanging="360"/>
+      </w:pPr>
+    </w:lvl>
+    <w:lvl w:ilvl="2" w:tplc="0809001B" w:tentative="1">
+      <w:start w:val="1"/>
+      <w:numFmt w:val="lowerRoman"/>
+      <w:lvlText w:val="%3."/>
+      <w:lvlJc w:val="right"/>
+      <w:pPr>
+        <w:ind w:left="2160" w:hanging="180"/>
+      </w:pPr>
+    </w:lvl>
+    <w:lvl w:ilvl="3" w:tplc="0809000F" w:tentative="1">
+      <w:start w:val="1"/>
+      <w:numFmt w:val="decimal"/>
+      <w:lvlText w:val="%4."/>
+      <w:lvlJc w:val="left"/>
+      <w:pPr>
+        <w:ind w:left="2880" w:hanging="360"/>
+      </w:pPr>
+    </w:lvl>
+    <w:lvl w:ilvl="4" w:tplc="08090019" w:tentative="1">
+      <w:start w:val="1"/>
+      <w:numFmt w:val="lowerLetter"/>
+      <w:lvlText w:val="%5."/>
+      <w:lvlJc w:val="left"/>
+      <w:pPr>
+        <w:ind w:left="3600" w:hanging="360"/>
+      </w:pPr>
+    </w:lvl>
+    <w:lvl w:ilvl="5" w:tplc="0809001B" w:tentative="1">
+      <w:start w:val="1"/>
+      <w:numFmt w:val="lowerRoman"/>
+      <w:lvlText w:val="%6."/>
+      <w:lvlJc w:val="right"/>
+      <w:pPr>
+        <w:ind w:left="4320" w:hanging="180"/>
+      </w:pPr>
+    </w:lvl>
+    <w:lvl w:ilvl="6" w:tplc="0809000F" w:tentative="1">
+      <w:start w:val="1"/>
+      <w:numFmt w:val="decimal"/>
+      <w:lvlText w:val="%7."/>
+      <w:lvlJc w:val="left"/>
+      <w:pPr>
+        <w:ind w:left="5040" w:hanging="360"/>
+      </w:pPr>
+    </w:lvl>
+    <w:lvl w:ilvl="7" w:tplc="08090019" w:tentative="1">
+      <w:start w:val="1"/>
+      <w:numFmt w:val="lowerLetter"/>
+      <w:lvlText w:val="%8."/>
+      <w:lvlJc w:val="left"/>
+      <w:pPr>
+        <w:ind w:left="5760" w:hanging="360"/>
+      </w:pPr>
+    </w:lvl>
+    <w:lvl w:ilvl="8" w:tplc="0809001B" w:tentative="1">
+      <w:start w:val="1"/>
+      <w:numFmt w:val="lowerRoman"/>
+      <w:lvlText w:val="%9."/>
+      <w:lvlJc w:val="right"/>
+      <w:pPr>
+        <w:ind w:left="6480" w:hanging="180"/>
+      </w:pPr>
+    </w:lvl>
+  </w:abstractNum>
+  <w:num w:numId="1">
+    <w:abstractNumId w:val="1"/>
+  </w:num>
+  <w:num w:numId="2">
+    <w:abstractNumId w:val="0"/>
+  </w:num>
+</w:numbering>
+</file>
+
 <file path=word/styles.xml><?xml version="1.0" encoding="utf-8"?>
-<w:styles xmlns:r="http://schemas.openxmlformats.org/officeDocument/2006/relationships" xmlns:w="http://schemas.openxmlformats.org/wordprocessingml/2006/main">
+<w:styles xmlns:mc="http://schemas.openxmlformats.org/markup-compatibility/2006" xmlns:r="http://schemas.openxmlformats.org/officeDocument/2006/relationships" xmlns:w="http://schemas.openxmlformats.org/wordprocessingml/2006/main" xmlns:w14="http://schemas.microsoft.com/office/word/2010/wordml" mc:Ignorable="w14">
   <w:docDefaults>
     <w:rPrDefault>
       <w:rPr>
@@ -5477,7 +6005,6 @@
     <w:uiPriority w:val="99"/>
     <w:semiHidden/>
     <w:unhideWhenUsed/>
-    <w:qFormat/>
     <w:tblPr>
       <w:tblInd w:w="0" w:type="dxa"/>
       <w:tblCellMar>
@@ -5575,6 +6102,196 @@
       <w:sz w:val="18"/>
       <w:szCs w:val="18"/>
     </w:rPr>
+  </w:style>
+</w:styles>
+</file>
+
+<file path=word/stylesWithEffects.xml><?xml version="1.0" encoding="utf-8"?>
+<w:styles xmlns:wpc="http://schemas.microsoft.com/office/word/2010/wordprocessingCanvas" xmlns:mc="http://schemas.openxmlformats.org/markup-compatibility/2006" xmlns:o="urn:schemas-microsoft-com:office:office" xmlns:r="http://schemas.openxmlformats.org/officeDocument/2006/relationships" xmlns:m="http://schemas.openxmlformats.org/officeDocument/2006/math" xmlns:v="urn:schemas-microsoft-com:vml" xmlns:wp14="http://schemas.microsoft.com/office/word/2010/wordprocessingDrawing" xmlns:wp="http://schemas.openxmlformats.org/drawingml/2006/wordprocessingDrawing" xmlns:w10="urn:schemas-microsoft-com:office:word" xmlns:w="http://schemas.openxmlformats.org/wordprocessingml/2006/main" xmlns:w14="http://schemas.microsoft.com/office/word/2010/wordml" xmlns:wpg="http://schemas.microsoft.com/office/word/2010/wordprocessingGroup" xmlns:wpi="http://schemas.microsoft.com/office/word/2010/wordprocessingInk" xmlns:wne="http://schemas.microsoft.com/office/word/2006/wordml" xmlns:wps="http://schemas.microsoft.com/office/word/2010/wordprocessingShape" mc:Ignorable="w14 wp14">
+  <w:docDefaults>
+    <w:rPrDefault>
+      <w:rPr>
+        <w:rFonts w:asciiTheme="minorHAnsi" w:eastAsiaTheme="minorEastAsia" w:hAnsiTheme="minorHAnsi" w:cstheme="minorBidi"/>
+        <w:sz w:val="22"/>
+        <w:szCs w:val="22"/>
+        <w:lang w:val="en-GB" w:eastAsia="zh-CN" w:bidi="ar-SA"/>
+      </w:rPr>
+    </w:rPrDefault>
+    <w:pPrDefault>
+      <w:pPr>
+        <w:spacing w:after="200" w:line="276" w:lineRule="auto"/>
+      </w:pPr>
+    </w:pPrDefault>
+  </w:docDefaults>
+  <w:latentStyles w:defLockedState="0" w:defUIPriority="99" w:defSemiHidden="1" w:defUnhideWhenUsed="1" w:defQFormat="0" w:count="267">
+    <w:lsdException w:name="Normal" w:semiHidden="0" w:uiPriority="0" w:unhideWhenUsed="0" w:qFormat="1"/>
+    <w:lsdException w:name="heading 1" w:semiHidden="0" w:uiPriority="9" w:unhideWhenUsed="0" w:qFormat="1"/>
+    <w:lsdException w:name="heading 2" w:uiPriority="9" w:qFormat="1"/>
+    <w:lsdException w:name="heading 3" w:uiPriority="9" w:qFormat="1"/>
+    <w:lsdException w:name="heading 4" w:uiPriority="9" w:qFormat="1"/>
+    <w:lsdException w:name="heading 5" w:uiPriority="9" w:qFormat="1"/>
+    <w:lsdException w:name="heading 6" w:uiPriority="9" w:qFormat="1"/>
+    <w:lsdException w:name="heading 7" w:uiPriority="9" w:qFormat="1"/>
+    <w:lsdException w:name="heading 8" w:uiPriority="9" w:qFormat="1"/>
+    <w:lsdException w:name="heading 9" w:uiPriority="9" w:qFormat="1"/>
+    <w:lsdException w:name="toc 1" w:uiPriority="39"/>
+    <w:lsdException w:name="toc 2" w:uiPriority="39"/>
+    <w:lsdException w:name="toc 3" w:uiPriority="39"/>
+    <w:lsdException w:name="toc 4" w:uiPriority="39"/>
+    <w:lsdException w:name="toc 5" w:uiPriority="39"/>
+    <w:lsdException w:name="toc 6" w:uiPriority="39"/>
+    <w:lsdException w:name="toc 7" w:uiPriority="39"/>
+    <w:lsdException w:name="toc 8" w:uiPriority="39"/>
+    <w:lsdException w:name="toc 9" w:uiPriority="39"/>
+    <w:lsdException w:name="caption" w:uiPriority="35" w:qFormat="1"/>
+    <w:lsdException w:name="Title" w:semiHidden="0" w:uiPriority="10" w:unhideWhenUsed="0" w:qFormat="1"/>
+    <w:lsdException w:name="Default Paragraph Font" w:uiPriority="1"/>
+    <w:lsdException w:name="Subtitle" w:semiHidden="0" w:uiPriority="11" w:unhideWhenUsed="0" w:qFormat="1"/>
+    <w:lsdException w:name="Strong" w:semiHidden="0" w:uiPriority="22" w:unhideWhenUsed="0" w:qFormat="1"/>
+    <w:lsdException w:name="Emphasis" w:semiHidden="0" w:uiPriority="20" w:unhideWhenUsed="0" w:qFormat="1"/>
+    <w:lsdException w:name="Table Grid" w:semiHidden="0" w:uiPriority="59" w:unhideWhenUsed="0"/>
+    <w:lsdException w:name="Placeholder Text" w:unhideWhenUsed="0"/>
+    <w:lsdException w:name="No Spacing" w:semiHidden="0" w:uiPriority="1" w:unhideWhenUsed="0" w:qFormat="1"/>
+    <w:lsdException w:name="Light Shading" w:semiHidden="0" w:uiPriority="60" w:unhideWhenUsed="0"/>
+    <w:lsdException w:name="Light List" w:semiHidden="0" w:uiPriority="61" w:unhideWhenUsed="0"/>
+    <w:lsdException w:name="Light Grid" w:semiHidden="0" w:uiPriority="62" w:unhideWhenUsed="0"/>
+    <w:lsdException w:name="Medium Shading 1" w:semiHidden="0" w:uiPriority="63" w:unhideWhenUsed="0"/>
+    <w:lsdException w:name="Medium Shading 2" w:semiHidden="0" w:uiPriority="64" w:unhideWhenUsed="0"/>
+    <w:lsdException w:name="Medium List 1" w:semiHidden="0" w:uiPriority="65" w:unhideWhenUsed="0"/>
+    <w:lsdException w:name="Medium List 2" w:semiHidden="0" w:uiPriority="66" w:unhideWhenUsed="0"/>
+    <w:lsdException w:name="Medium Grid 1" w:semiHidden="0" w:uiPriority="67" w:unhideWhenUsed="0"/>
+    <w:lsdException w:name="Medium Grid 2" w:semiHidden="0" w:uiPriority="68" w:unhideWhenUsed="0"/>
+    <w:lsdException w:name="Medium Grid 3" w:semiHidden="0" w:uiPriority="69" w:unhideWhenUsed="0"/>
+    <w:lsdException w:name="Dark List" w:semiHidden="0" w:uiPriority="70" w:unhideWhenUsed="0"/>
+    <w:lsdException w:name="Colorful Shading" w:semiHidden="0" w:uiPriority="71" w:unhideWhenUsed="0"/>
+    <w:lsdException w:name="Colorful List" w:semiHidden="0" w:uiPriority="72" w:unhideWhenUsed="0"/>
+    <w:lsdException w:name="Colorful Grid" w:semiHidden="0" w:uiPriority="73" w:unhideWhenUsed="0"/>
+    <w:lsdException w:name="Light Shading Accent 1" w:semiHidden="0" w:uiPriority="60" w:unhideWhenUsed="0"/>
+    <w:lsdException w:name="Light List Accent 1" w:semiHidden="0" w:uiPriority="61" w:unhideWhenUsed="0"/>
+    <w:lsdException w:name="Light Grid Accent 1" w:semiHidden="0" w:uiPriority="62" w:unhideWhenUsed="0"/>
+    <w:lsdException w:name="Medium Shading 1 Accent 1" w:semiHidden="0" w:uiPriority="63" w:unhideWhenUsed="0"/>
+    <w:lsdException w:name="Medium Shading 2 Accent 1" w:semiHidden="0" w:uiPriority="64" w:unhideWhenUsed="0"/>
+    <w:lsdException w:name="Medium List 1 Accent 1" w:semiHidden="0" w:uiPriority="65" w:unhideWhenUsed="0"/>
+    <w:lsdException w:name="Revision" w:unhideWhenUsed="0"/>
+    <w:lsdException w:name="List Paragraph" w:semiHidden="0" w:uiPriority="34" w:unhideWhenUsed="0" w:qFormat="1"/>
+    <w:lsdException w:name="Quote" w:semiHidden="0" w:uiPriority="29" w:unhideWhenUsed="0" w:qFormat="1"/>
+    <w:lsdException w:name="Intense Quote" w:semiHidden="0" w:uiPriority="30" w:unhideWhenUsed="0" w:qFormat="1"/>
+    <w:lsdException w:name="Medium List 2 Accent 1" w:semiHidden="0" w:uiPriority="66" w:unhideWhenUsed="0"/>
+    <w:lsdException w:name="Medium Grid 1 Accent 1" w:semiHidden="0" w:uiPriority="67" w:unhideWhenUsed="0"/>
+    <w:lsdException w:name="Medium Grid 2 Accent 1" w:semiHidden="0" w:uiPriority="68" w:unhideWhenUsed="0"/>
+    <w:lsdException w:name="Medium Grid 3 Accent 1" w:semiHidden="0" w:uiPriority="69" w:unhideWhenUsed="0"/>
+    <w:lsdException w:name="Dark List Accent 1" w:semiHidden="0" w:uiPriority="70" w:unhideWhenUsed="0"/>
+    <w:lsdException w:name="Colorful Shading Accent 1" w:semiHidden="0" w:uiPriority="71" w:unhideWhenUsed="0"/>
+    <w:lsdException w:name="Colorful List Accent 1" w:semiHidden="0" w:uiPriority="72" w:unhideWhenUsed="0"/>
+    <w:lsdException w:name="Colorful Grid Accent 1" w:semiHidden="0" w:uiPriority="73" w:unhideWhenUsed="0"/>
+    <w:lsdException w:name="Light Shading Accent 2" w:semiHidden="0" w:uiPriority="60" w:unhideWhenUsed="0"/>
+    <w:lsdException w:name="Light List Accent 2" w:semiHidden="0" w:uiPriority="61" w:unhideWhenUsed="0"/>
+    <w:lsdException w:name="Light Grid Accent 2" w:semiHidden="0" w:uiPriority="62" w:unhideWhenUsed="0"/>
+    <w:lsdException w:name="Medium Shading 1 Accent 2" w:semiHidden="0" w:uiPriority="63" w:unhideWhenUsed="0"/>
+    <w:lsdException w:name="Medium Shading 2 Accent 2" w:semiHidden="0" w:uiPriority="64" w:unhideWhenUsed="0"/>
+    <w:lsdException w:name="Medium List 1 Accent 2" w:semiHidden="0" w:uiPriority="65" w:unhideWhenUsed="0"/>
+    <w:lsdException w:name="Medium List 2 Accent 2" w:semiHidden="0" w:uiPriority="66" w:unhideWhenUsed="0"/>
+    <w:lsdException w:name="Medium Grid 1 Accent 2" w:semiHidden="0" w:uiPriority="67" w:unhideWhenUsed="0"/>
+    <w:lsdException w:name="Medium Grid 2 Accent 2" w:semiHidden="0" w:uiPriority="68" w:unhideWhenUsed="0"/>
+    <w:lsdException w:name="Medium Grid 3 Accent 2" w:semiHidden="0" w:uiPriority="69" w:unhideWhenUsed="0"/>
+    <w:lsdException w:name="Dark List Accent 2" w:semiHidden="0" w:uiPriority="70" w:unhideWhenUsed="0"/>
+    <w:lsdException w:name="Colorful Shading Accent 2" w:semiHidden="0" w:uiPriority="71" w:unhideWhenUsed="0"/>
+    <w:lsdException w:name="Colorful List Accent 2" w:semiHidden="0" w:uiPriority="72" w:unhideWhenUsed="0"/>
+    <w:lsdException w:name="Colorful Grid Accent 2" w:semiHidden="0" w:uiPriority="73" w:unhideWhenUsed="0"/>
+    <w:lsdException w:name="Light Shading Accent 3" w:semiHidden="0" w:uiPriority="60" w:unhideWhenUsed="0"/>
+    <w:lsdException w:name="Light List Accent 3" w:semiHidden="0" w:uiPriority="61" w:unhideWhenUsed="0"/>
+    <w:lsdException w:name="Light Grid Accent 3" w:semiHidden="0" w:uiPriority="62" w:unhideWhenUsed="0"/>
+    <w:lsdException w:name="Medium Shading 1 Accent 3" w:semiHidden="0" w:uiPriority="63" w:unhideWhenUsed="0"/>
+    <w:lsdException w:name="Medium Shading 2 Accent 3" w:semiHidden="0" w:uiPriority="64" w:unhideWhenUsed="0"/>
+    <w:lsdException w:name="Medium List 1 Accent 3" w:semiHidden="0" w:uiPriority="65" w:unhideWhenUsed="0"/>
+    <w:lsdException w:name="Medium List 2 Accent 3" w:semiHidden="0" w:uiPriority="66" w:unhideWhenUsed="0"/>
+    <w:lsdException w:name="Medium Grid 1 Accent 3" w:semiHidden="0" w:uiPriority="67" w:unhideWhenUsed="0"/>
+    <w:lsdException w:name="Medium Grid 2 Accent 3" w:semiHidden="0" w:uiPriority="68" w:unhideWhenUsed="0"/>
+    <w:lsdException w:name="Medium Grid 3 Accent 3" w:semiHidden="0" w:uiPriority="69" w:unhideWhenUsed="0"/>
+    <w:lsdException w:name="Dark List Accent 3" w:semiHidden="0" w:uiPriority="70" w:unhideWhenUsed="0"/>
+    <w:lsdException w:name="Colorful Shading Accent 3" w:semiHidden="0" w:uiPriority="71" w:unhideWhenUsed="0"/>
+    <w:lsdException w:name="Colorful List Accent 3" w:semiHidden="0" w:uiPriority="72" w:unhideWhenUsed="0"/>
+    <w:lsdException w:name="Colorful Grid Accent 3" w:semiHidden="0" w:uiPriority="73" w:unhideWhenUsed="0"/>
+    <w:lsdException w:name="Light Shading Accent 4" w:semiHidden="0" w:uiPriority="60" w:unhideWhenUsed="0"/>
+    <w:lsdException w:name="Light List Accent 4" w:semiHidden="0" w:uiPriority="61" w:unhideWhenUsed="0"/>
+    <w:lsdException w:name="Light Grid Accent 4" w:semiHidden="0" w:uiPriority="62" w:unhideWhenUsed="0"/>
+    <w:lsdException w:name="Medium Shading 1 Accent 4" w:semiHidden="0" w:uiPriority="63" w:unhideWhenUsed="0"/>
+    <w:lsdException w:name="Medium Shading 2 Accent 4" w:semiHidden="0" w:uiPriority="64" w:unhideWhenUsed="0"/>
+    <w:lsdException w:name="Medium List 1 Accent 4" w:semiHidden="0" w:uiPriority="65" w:unhideWhenUsed="0"/>
+    <w:lsdException w:name="Medium List 2 Accent 4" w:semiHidden="0" w:uiPriority="66" w:unhideWhenUsed="0"/>
+    <w:lsdException w:name="Medium Grid 1 Accent 4" w:semiHidden="0" w:uiPriority="67" w:unhideWhenUsed="0"/>
+    <w:lsdException w:name="Medium Grid 2 Accent 4" w:semiHidden="0" w:uiPriority="68" w:unhideWhenUsed="0"/>
+    <w:lsdException w:name="Medium Grid 3 Accent 4" w:semiHidden="0" w:uiPriority="69" w:unhideWhenUsed="0"/>
+    <w:lsdException w:name="Dark List Accent 4" w:semiHidden="0" w:uiPriority="70" w:unhideWhenUsed="0"/>
+    <w:lsdException w:name="Colorful Shading Accent 4" w:semiHidden="0" w:uiPriority="71" w:unhideWhenUsed="0"/>
+    <w:lsdException w:name="Colorful List Accent 4" w:semiHidden="0" w:uiPriority="72" w:unhideWhenUsed="0"/>
+    <w:lsdException w:name="Colorful Grid Accent 4" w:semiHidden="0" w:uiPriority="73" w:unhideWhenUsed="0"/>
+    <w:lsdException w:name="Light Shading Accent 5" w:semiHidden="0" w:uiPriority="60" w:unhideWhenUsed="0"/>
+    <w:lsdException w:name="Light List Accent 5" w:semiHidden="0" w:uiPriority="61" w:unhideWhenUsed="0"/>
+    <w:lsdException w:name="Light Grid Accent 5" w:semiHidden="0" w:uiPriority="62" w:unhideWhenUsed="0"/>
+    <w:lsdException w:name="Medium Shading 1 Accent 5" w:semiHidden="0" w:uiPriority="63" w:unhideWhenUsed="0"/>
+    <w:lsdException w:name="Medium Shading 2 Accent 5" w:semiHidden="0" w:uiPriority="64" w:unhideWhenUsed="0"/>
+    <w:lsdException w:name="Medium List 1 Accent 5" w:semiHidden="0" w:uiPriority="65" w:unhideWhenUsed="0"/>
+    <w:lsdException w:name="Medium List 2 Accent 5" w:semiHidden="0" w:uiPriority="66" w:unhideWhenUsed="0"/>
+    <w:lsdException w:name="Medium Grid 1 Accent 5" w:semiHidden="0" w:uiPriority="67" w:unhideWhenUsed="0"/>
+    <w:lsdException w:name="Medium Grid 2 Accent 5" w:semiHidden="0" w:uiPriority="68" w:unhideWhenUsed="0"/>
+    <w:lsdException w:name="Medium Grid 3 Accent 5" w:semiHidden="0" w:uiPriority="69" w:unhideWhenUsed="0"/>
+    <w:lsdException w:name="Dark List Accent 5" w:semiHidden="0" w:uiPriority="70" w:unhideWhenUsed="0"/>
+    <w:lsdException w:name="Colorful Shading Accent 5" w:semiHidden="0" w:uiPriority="71" w:unhideWhenUsed="0"/>
+    <w:lsdException w:name="Colorful List Accent 5" w:semiHidden="0" w:uiPriority="72" w:unhideWhenUsed="0"/>
+    <w:lsdException w:name="Colorful Grid Accent 5" w:semiHidden="0" w:uiPriority="73" w:unhideWhenUsed="0"/>
+    <w:lsdException w:name="Light Shading Accent 6" w:semiHidden="0" w:uiPriority="60" w:unhideWhenUsed="0"/>
+    <w:lsdException w:name="Light List Accent 6" w:semiHidden="0" w:uiPriority="61" w:unhideWhenUsed="0"/>
+    <w:lsdException w:name="Light Grid Accent 6" w:semiHidden="0" w:uiPriority="62" w:unhideWhenUsed="0"/>
+    <w:lsdException w:name="Medium Shading 1 Accent 6" w:semiHidden="0" w:uiPriority="63" w:unhideWhenUsed="0"/>
+    <w:lsdException w:name="Medium Shading 2 Accent 6" w:semiHidden="0" w:uiPriority="64" w:unhideWhenUsed="0"/>
+    <w:lsdException w:name="Medium List 1 Accent 6" w:semiHidden="0" w:uiPriority="65" w:unhideWhenUsed="0"/>
+    <w:lsdException w:name="Medium List 2 Accent 6" w:semiHidden="0" w:uiPriority="66" w:unhideWhenUsed="0"/>
+    <w:lsdException w:name="Medium Grid 1 Accent 6" w:semiHidden="0" w:uiPriority="67" w:unhideWhenUsed="0"/>
+    <w:lsdException w:name="Medium Grid 2 Accent 6" w:semiHidden="0" w:uiPriority="68" w:unhideWhenUsed="0"/>
+    <w:lsdException w:name="Medium Grid 3 Accent 6" w:semiHidden="0" w:uiPriority="69" w:unhideWhenUsed="0"/>
+    <w:lsdException w:name="Dark List Accent 6" w:semiHidden="0" w:uiPriority="70" w:unhideWhenUsed="0"/>
+    <w:lsdException w:name="Colorful Shading Accent 6" w:semiHidden="0" w:uiPriority="71" w:unhideWhenUsed="0"/>
+    <w:lsdException w:name="Colorful List Accent 6" w:semiHidden="0" w:uiPriority="72" w:unhideWhenUsed="0"/>
+    <w:lsdException w:name="Colorful Grid Accent 6" w:semiHidden="0" w:uiPriority="73" w:unhideWhenUsed="0"/>
+    <w:lsdException w:name="Subtle Emphasis" w:semiHidden="0" w:uiPriority="19" w:unhideWhenUsed="0" w:qFormat="1"/>
+    <w:lsdException w:name="Intense Emphasis" w:semiHidden="0" w:uiPriority="21" w:unhideWhenUsed="0" w:qFormat="1"/>
+    <w:lsdException w:name="Subtle Reference" w:semiHidden="0" w:uiPriority="31" w:unhideWhenUsed="0" w:qFormat="1"/>
+    <w:lsdException w:name="Intense Reference" w:semiHidden="0" w:uiPriority="32" w:unhideWhenUsed="0" w:qFormat="1"/>
+    <w:lsdException w:name="Book Title" w:semiHidden="0" w:uiPriority="33" w:unhideWhenUsed="0" w:qFormat="1"/>
+    <w:lsdException w:name="Bibliography" w:uiPriority="37"/>
+    <w:lsdException w:name="TOC Heading" w:uiPriority="39" w:qFormat="1"/>
+  </w:latentStyles>
+  <w:style w:type="paragraph" w:default="1" w:styleId="a">
+    <w:name w:val="Normal"/>
+    <w:qFormat/>
+  </w:style>
+  <w:style w:type="character" w:default="1" w:styleId="a0">
+    <w:name w:val="Default Paragraph Font"/>
+    <w:uiPriority w:val="1"/>
+    <w:semiHidden/>
+    <w:unhideWhenUsed/>
+  </w:style>
+  <w:style w:type="table" w:default="1" w:styleId="a1">
+    <w:name w:val="Normal Table"/>
+    <w:uiPriority w:val="99"/>
+    <w:semiHidden/>
+    <w:unhideWhenUsed/>
+    <w:tblPr>
+      <w:tblInd w:w="0" w:type="dxa"/>
+      <w:tblCellMar>
+        <w:top w:w="0" w:type="dxa"/>
+        <w:left w:w="108" w:type="dxa"/>
+        <w:bottom w:w="0" w:type="dxa"/>
+        <w:right w:w="108" w:type="dxa"/>
+      </w:tblCellMar>
+    </w:tblPr>
+  </w:style>
+  <w:style w:type="numbering" w:default="1" w:styleId="a2">
+    <w:name w:val="No List"/>
+    <w:uiPriority w:val="99"/>
+    <w:semiHidden/>
+    <w:unhideWhenUsed/>
   </w:style>
 </w:styles>
 </file>
@@ -5868,7 +6585,7 @@
   <a:extraClrSchemeLst/>
   <a:extLst>
     <a:ext uri="{05A4C25C-085E-4340-85A3-A5531E510DB2}">
-      <thm15:themeFamily xmlns:thm15="http://schemas.microsoft.com/office/thememl/2012/main" xmlns="" name="Office Theme" id="{62F939B6-93AF-4DB8-9C6B-D6C7DFDC589F}" vid="{4A3C46E8-61CC-4603-A589-7422A47A8E4A}"/>
+      <thm15:themeFamily xmlns="" xmlns:thm15="http://schemas.microsoft.com/office/thememl/2012/main" name="Office Theme" id="{62F939B6-93AF-4DB8-9C6B-D6C7DFDC589F}" vid="{4A3C46E8-61CC-4603-A589-7422A47A8E4A}"/>
     </a:ext>
   </a:extLst>
 </a:theme>

</xml_diff>

<commit_message>
notes of Listening of IELTS 7 Test 1
</commit_message>
<xml_diff>
--- a/IELTS Notes/Listening Test And Analyses..docx
+++ b/IELTS Notes/Listening Test And Analyses..docx
@@ -5230,7 +5230,7 @@
     <w:p>
       <w:pPr>
         <w:rPr>
-          <w:rFonts w:ascii="Times New Roman" w:hAnsi="Times New Roman" w:cs="Times New Roman" w:hint="eastAsia"/>
+          <w:rFonts w:ascii="Times New Roman" w:hAnsi="Times New Roman" w:cs="Times New Roman"/>
         </w:rPr>
       </w:pPr>
       <w:r>
@@ -5273,7 +5273,7 @@
     <w:p>
       <w:pPr>
         <w:rPr>
-          <w:rFonts w:ascii="Times New Roman" w:hAnsi="Times New Roman" w:cs="Times New Roman" w:hint="eastAsia"/>
+          <w:rFonts w:ascii="Times New Roman" w:hAnsi="Times New Roman" w:cs="Times New Roman"/>
         </w:rPr>
       </w:pPr>
     </w:p>
@@ -5359,7 +5359,7 @@
     <w:p>
       <w:pPr>
         <w:rPr>
-          <w:rFonts w:ascii="Times New Roman" w:hAnsi="Times New Roman" w:cs="Times New Roman" w:hint="eastAsia"/>
+          <w:rFonts w:ascii="Times New Roman" w:hAnsi="Times New Roman" w:cs="Times New Roman"/>
         </w:rPr>
       </w:pPr>
       <w:r>
@@ -5378,7 +5378,7 @@
     <w:p>
       <w:pPr>
         <w:rPr>
-          <w:rFonts w:ascii="Times New Roman" w:hAnsi="Times New Roman" w:cs="Times New Roman" w:hint="eastAsia"/>
+          <w:rFonts w:ascii="Times New Roman" w:hAnsi="Times New Roman" w:cs="Times New Roman"/>
         </w:rPr>
       </w:pPr>
       <w:r>
@@ -5415,7 +5415,7 @@
     <w:p>
       <w:pPr>
         <w:rPr>
-          <w:rFonts w:ascii="Times New Roman" w:hAnsi="Times New Roman" w:cs="Times New Roman" w:hint="eastAsia"/>
+          <w:rFonts w:ascii="Times New Roman" w:hAnsi="Times New Roman" w:cs="Times New Roman"/>
         </w:rPr>
       </w:pPr>
       <w:r>
@@ -5428,7 +5428,7 @@
     <w:p>
       <w:pPr>
         <w:rPr>
-          <w:rFonts w:ascii="Times New Roman" w:hAnsi="Times New Roman" w:cs="Times New Roman" w:hint="eastAsia"/>
+          <w:rFonts w:ascii="Times New Roman" w:hAnsi="Times New Roman" w:cs="Times New Roman"/>
         </w:rPr>
       </w:pPr>
       <w:r>
@@ -5477,7 +5477,7 @@
     <w:p>
       <w:pPr>
         <w:rPr>
-          <w:rFonts w:ascii="Times New Roman" w:hAnsi="Times New Roman" w:cs="Times New Roman" w:hint="eastAsia"/>
+          <w:rFonts w:ascii="Times New Roman" w:hAnsi="Times New Roman" w:cs="Times New Roman"/>
         </w:rPr>
       </w:pPr>
       <w:r>
@@ -5490,7 +5490,7 @@
     <w:p>
       <w:pPr>
         <w:rPr>
-          <w:rFonts w:ascii="Times New Roman" w:hAnsi="Times New Roman" w:cs="Times New Roman" w:hint="eastAsia"/>
+          <w:rFonts w:ascii="Times New Roman" w:hAnsi="Times New Roman" w:cs="Times New Roman"/>
         </w:rPr>
       </w:pPr>
       <w:r>
@@ -5527,7 +5527,7 @@
     <w:p>
       <w:pPr>
         <w:rPr>
-          <w:rFonts w:ascii="Times New Roman" w:hAnsi="Times New Roman" w:cs="Times New Roman" w:hint="eastAsia"/>
+          <w:rFonts w:ascii="Times New Roman" w:hAnsi="Times New Roman" w:cs="Times New Roman"/>
         </w:rPr>
       </w:pPr>
       <w:r>
@@ -5540,7 +5540,7 @@
     <w:p>
       <w:pPr>
         <w:rPr>
-          <w:rFonts w:ascii="Times New Roman" w:hAnsi="Times New Roman" w:cs="Times New Roman"/>
+          <w:rFonts w:ascii="Times New Roman" w:hAnsi="Times New Roman" w:cs="Times New Roman" w:hint="eastAsia"/>
         </w:rPr>
       </w:pPr>
       <w:r>
@@ -5574,15 +5574,142 @@
           <w:rFonts w:ascii="Times New Roman" w:hAnsi="Times New Roman" w:cs="Times New Roman"/>
         </w:rPr>
         <w:t>…</w:t>
+      </w:r>
+      <w:r>
+        <w:rPr>
+          <w:rFonts w:ascii="Times New Roman" w:hAnsi="Times New Roman" w:cs="Times New Roman" w:hint="eastAsia"/>
+        </w:rPr>
+        <w:t>37</w:t>
+      </w:r>
+    </w:p>
+    <w:p>
+      <w:pPr>
+        <w:rPr>
+          <w:rFonts w:ascii="Times New Roman" w:hAnsi="Times New Roman" w:cs="Times New Roman" w:hint="eastAsia"/>
+        </w:rPr>
+      </w:pPr>
+      <w:r>
+        <w:rPr>
+          <w:rFonts w:ascii="Times New Roman" w:hAnsi="Times New Roman" w:cs="Times New Roman" w:hint="eastAsia"/>
+        </w:rPr>
+        <w:t>Sectioin 2</w:t>
+      </w:r>
+    </w:p>
+    <w:p>
+      <w:pPr>
+        <w:rPr>
+          <w:rFonts w:ascii="Times New Roman" w:hAnsi="Times New Roman" w:cs="Times New Roman" w:hint="eastAsia"/>
+        </w:rPr>
+      </w:pPr>
+      <w:r>
+        <w:rPr>
+          <w:rFonts w:ascii="Times New Roman" w:hAnsi="Times New Roman" w:cs="Times New Roman" w:hint="eastAsia"/>
+        </w:rPr>
+        <w:t>11. A (x) B</w:t>
+      </w:r>
+    </w:p>
+    <w:p>
+      <w:pPr>
+        <w:rPr>
+          <w:rFonts w:ascii="Times New Roman" w:hAnsi="Times New Roman" w:cs="Times New Roman" w:hint="eastAsia"/>
+        </w:rPr>
+      </w:pPr>
+      <w:r>
+        <w:rPr>
+          <w:rFonts w:ascii="Times New Roman" w:hAnsi="Times New Roman" w:cs="Times New Roman" w:hint="eastAsia"/>
+        </w:rPr>
+        <w:t>20 years ago, it began offering camping holidays</w:t>
+      </w:r>
+      <w:r>
+        <w:rPr>
+          <w:rFonts w:ascii="Times New Roman" w:hAnsi="Times New Roman" w:cs="Times New Roman" w:hint="eastAsia"/>
+        </w:rPr>
+        <w:t xml:space="preserve">. It has been providing holidays in continental Europe for 15 years. </w:t>
+      </w:r>
+    </w:p>
+    <w:p>
+      <w:pPr>
+        <w:rPr>
+          <w:rFonts w:ascii="Times New Roman" w:hAnsi="Times New Roman" w:cs="Times New Roman" w:hint="eastAsia"/>
+        </w:rPr>
+      </w:pPr>
+      <w:r>
+        <w:rPr>
+          <w:rFonts w:ascii="Times New Roman" w:hAnsi="Times New Roman" w:cs="Times New Roman" w:hint="eastAsia"/>
+        </w:rPr>
+        <w:t>13</w:t>
+      </w:r>
+      <w:r>
+        <w:rPr>
+          <w:rFonts w:ascii="Times New Roman" w:hAnsi="Times New Roman" w:cs="Times New Roman" w:hint="eastAsia"/>
+        </w:rPr>
+        <w:t xml:space="preserve">. </w:t>
+      </w:r>
+      <w:r>
+        <w:rPr>
+          <w:rFonts w:ascii="Times New Roman" w:hAnsi="Times New Roman" w:cs="Times New Roman" w:hint="eastAsia"/>
+        </w:rPr>
+        <w:t>A (x) B</w:t>
+      </w:r>
+    </w:p>
+    <w:p>
+      <w:pPr>
+        <w:rPr>
+          <w:rFonts w:ascii="Times New Roman" w:hAnsi="Times New Roman" w:cs="Times New Roman" w:hint="eastAsia"/>
+        </w:rPr>
+      </w:pPr>
+      <w:r>
+        <w:rPr>
+          <w:rFonts w:ascii="Times New Roman" w:hAnsi="Times New Roman" w:cs="Times New Roman" w:hint="eastAsia"/>
+        </w:rPr>
+        <w:t xml:space="preserve">Football is one of the sports maches which is offered every day; there are volleyball and other games. Whereas, drama is offered every day. </w:t>
+      </w:r>
+    </w:p>
+    <w:p>
+      <w:pPr>
+        <w:rPr>
+          <w:rFonts w:ascii="Times New Roman" w:hAnsi="Times New Roman" w:cs="Times New Roman" w:hint="eastAsia"/>
+        </w:rPr>
+      </w:pPr>
+      <w:r>
+        <w:rPr>
+          <w:rFonts w:ascii="Times New Roman" w:hAnsi="Times New Roman" w:cs="Times New Roman" w:hint="eastAsia"/>
+        </w:rPr>
+        <w:t>18. C (x) A</w:t>
+      </w:r>
+    </w:p>
+    <w:p>
+      <w:pPr>
+        <w:rPr>
+          <w:rFonts w:ascii="Times New Roman" w:hAnsi="Times New Roman" w:cs="Times New Roman"/>
+        </w:rPr>
+      </w:pPr>
+      <w:r>
+        <w:rPr>
+          <w:rFonts w:ascii="Times New Roman" w:hAnsi="Times New Roman" w:cs="Times New Roman"/>
+        </w:rPr>
+        <w:t>“</w:t>
+      </w:r>
+      <w:r>
+        <w:rPr>
+          <w:rFonts w:ascii="Times New Roman" w:hAnsi="Times New Roman" w:cs="Times New Roman" w:hint="eastAsia"/>
+        </w:rPr>
+        <w:t>Inside, a box of games and toys can be found.</w:t>
+      </w:r>
+      <w:r>
+        <w:rPr>
+          <w:rFonts w:ascii="Times New Roman" w:hAnsi="Times New Roman" w:cs="Times New Roman"/>
+        </w:rPr>
+        <w:t>”</w:t>
+      </w:r>
+      <w:r>
+        <w:rPr>
+          <w:rFonts w:ascii="Times New Roman" w:hAnsi="Times New Roman" w:cs="Times New Roman" w:hint="eastAsia"/>
+        </w:rPr>
+        <w:t xml:space="preserve"> So it is evident that they are in every tents. </w:t>
       </w:r>
       <w:bookmarkStart w:id="1" w:name="_GoBack"/>
       <w:bookmarkEnd w:id="1"/>
-      <w:r>
-        <w:rPr>
-          <w:rFonts w:ascii="Times New Roman" w:hAnsi="Times New Roman" w:cs="Times New Roman" w:hint="eastAsia"/>
-        </w:rPr>
-        <w:t>37</w:t>
-      </w:r>
     </w:p>
     <w:sectPr>
       <w:pgSz w:w="11906" w:h="16838"/>
@@ -6585,7 +6712,7 @@
   <a:extraClrSchemeLst/>
   <a:extLst>
     <a:ext uri="{05A4C25C-085E-4340-85A3-A5531E510DB2}">
-      <thm15:themeFamily xmlns="" xmlns:thm15="http://schemas.microsoft.com/office/thememl/2012/main" name="Office Theme" id="{62F939B6-93AF-4DB8-9C6B-D6C7DFDC589F}" vid="{4A3C46E8-61CC-4603-A589-7422A47A8E4A}"/>
+      <thm15:themeFamily xmlns:thm15="http://schemas.microsoft.com/office/thememl/2012/main" xmlns="" name="Office Theme" id="{62F939B6-93AF-4DB8-9C6B-D6C7DFDC589F}" vid="{4A3C46E8-61CC-4603-A589-7422A47A8E4A}"/>
     </a:ext>
   </a:extLst>
 </a:theme>

</xml_diff>

<commit_message>
add the journal of 24 June 2025
</commit_message>
<xml_diff>
--- a/IELTS Notes/Listening Test And Analyses..docx
+++ b/IELTS Notes/Listening Test And Analyses..docx
@@ -5385,7 +5385,13 @@
         <w:rPr>
           <w:rFonts w:ascii="Times New Roman" w:hAnsi="Times New Roman" w:cs="Times New Roman" w:hint="eastAsia"/>
         </w:rPr>
-        <w:t xml:space="preserve">A cab is a taxi, while </w:t>
+        <w:t>A cab is a taxi</w:t>
+      </w:r>
+      <w:r>
+        <w:rPr>
+          <w:rFonts w:ascii="Times New Roman" w:hAnsi="Times New Roman" w:cs="Times New Roman" w:hint="eastAsia"/>
+        </w:rPr>
+        <w:t xml:space="preserve"> while </w:t>
       </w:r>
       <w:r>
         <w:rPr>
@@ -5540,7 +5546,7 @@
     <w:p>
       <w:pPr>
         <w:rPr>
-          <w:rFonts w:ascii="Times New Roman" w:hAnsi="Times New Roman" w:cs="Times New Roman" w:hint="eastAsia"/>
+          <w:rFonts w:ascii="Times New Roman" w:hAnsi="Times New Roman" w:cs="Times New Roman"/>
         </w:rPr>
       </w:pPr>
       <w:r>
@@ -5585,12 +5591,24 @@
     <w:p>
       <w:pPr>
         <w:rPr>
-          <w:rFonts w:ascii="Times New Roman" w:hAnsi="Times New Roman" w:cs="Times New Roman" w:hint="eastAsia"/>
-        </w:rPr>
-      </w:pPr>
-      <w:r>
-        <w:rPr>
-          <w:rFonts w:ascii="Times New Roman" w:hAnsi="Times New Roman" w:cs="Times New Roman" w:hint="eastAsia"/>
+          <w:rFonts w:ascii="Times New Roman" w:hAnsi="Times New Roman" w:cs="Times New Roman"/>
+          <w:b/>
+          <w:bCs/>
+          <w:i/>
+          <w:iCs/>
+          <w:sz w:val="24"/>
+          <w:szCs w:val="24"/>
+        </w:rPr>
+      </w:pPr>
+      <w:r>
+        <w:rPr>
+          <w:rFonts w:ascii="Times New Roman" w:hAnsi="Times New Roman" w:cs="Times New Roman" w:hint="eastAsia"/>
+          <w:b/>
+          <w:bCs/>
+          <w:i/>
+          <w:iCs/>
+          <w:sz w:val="24"/>
+          <w:szCs w:val="24"/>
         </w:rPr>
         <w:t>Sectioin 2</w:t>
       </w:r>
@@ -5598,7 +5616,7 @@
     <w:p>
       <w:pPr>
         <w:rPr>
-          <w:rFonts w:ascii="Times New Roman" w:hAnsi="Times New Roman" w:cs="Times New Roman" w:hint="eastAsia"/>
+          <w:rFonts w:ascii="Times New Roman" w:hAnsi="Times New Roman" w:cs="Times New Roman"/>
         </w:rPr>
       </w:pPr>
       <w:r>
@@ -5611,7 +5629,7 @@
     <w:p>
       <w:pPr>
         <w:rPr>
-          <w:rFonts w:ascii="Times New Roman" w:hAnsi="Times New Roman" w:cs="Times New Roman" w:hint="eastAsia"/>
+          <w:rFonts w:ascii="Times New Roman" w:hAnsi="Times New Roman" w:cs="Times New Roman"/>
         </w:rPr>
       </w:pPr>
       <w:r>
@@ -5630,7 +5648,7 @@
     <w:p>
       <w:pPr>
         <w:rPr>
-          <w:rFonts w:ascii="Times New Roman" w:hAnsi="Times New Roman" w:cs="Times New Roman" w:hint="eastAsia"/>
+          <w:rFonts w:ascii="Times New Roman" w:hAnsi="Times New Roman" w:cs="Times New Roman"/>
         </w:rPr>
       </w:pPr>
       <w:r>
@@ -5655,7 +5673,7 @@
     <w:p>
       <w:pPr>
         <w:rPr>
-          <w:rFonts w:ascii="Times New Roman" w:hAnsi="Times New Roman" w:cs="Times New Roman" w:hint="eastAsia"/>
+          <w:rFonts w:ascii="Times New Roman" w:hAnsi="Times New Roman" w:cs="Times New Roman"/>
         </w:rPr>
       </w:pPr>
       <w:r>
@@ -5668,7 +5686,7 @@
     <w:p>
       <w:pPr>
         <w:rPr>
-          <w:rFonts w:ascii="Times New Roman" w:hAnsi="Times New Roman" w:cs="Times New Roman" w:hint="eastAsia"/>
+          <w:rFonts w:ascii="Times New Roman" w:hAnsi="Times New Roman" w:cs="Times New Roman"/>
         </w:rPr>
       </w:pPr>
       <w:r>
@@ -5681,7 +5699,7 @@
     <w:p>
       <w:pPr>
         <w:rPr>
-          <w:rFonts w:ascii="Times New Roman" w:hAnsi="Times New Roman" w:cs="Times New Roman"/>
+          <w:rFonts w:ascii="Times New Roman" w:hAnsi="Times New Roman" w:cs="Times New Roman" w:hint="eastAsia"/>
         </w:rPr>
       </w:pPr>
       <w:r>
@@ -5707,6 +5725,169 @@
           <w:rFonts w:ascii="Times New Roman" w:hAnsi="Times New Roman" w:cs="Times New Roman" w:hint="eastAsia"/>
         </w:rPr>
         <w:t xml:space="preserve"> So it is evident that they are in every tents. </w:t>
+      </w:r>
+    </w:p>
+    <w:p>
+      <w:pPr>
+        <w:rPr>
+          <w:rFonts w:ascii="Times New Roman" w:hAnsi="Times New Roman" w:cs="Times New Roman" w:hint="eastAsia"/>
+          <w:b/>
+          <w:bCs/>
+          <w:i/>
+          <w:iCs/>
+          <w:sz w:val="24"/>
+          <w:szCs w:val="24"/>
+        </w:rPr>
+      </w:pPr>
+      <w:r>
+        <w:rPr>
+          <w:rFonts w:ascii="Times New Roman" w:hAnsi="Times New Roman" w:cs="Times New Roman" w:hint="eastAsia"/>
+          <w:b/>
+          <w:bCs/>
+          <w:i/>
+          <w:iCs/>
+          <w:sz w:val="24"/>
+          <w:szCs w:val="24"/>
+        </w:rPr>
+        <w:t>Section</w:t>
+      </w:r>
+      <w:r>
+        <w:rPr>
+          <w:rFonts w:ascii="Times New Roman" w:hAnsi="Times New Roman" w:cs="Times New Roman" w:hint="eastAsia"/>
+          <w:b/>
+          <w:bCs/>
+          <w:i/>
+          <w:iCs/>
+          <w:sz w:val="24"/>
+          <w:szCs w:val="24"/>
+        </w:rPr>
+        <w:t xml:space="preserve"> 3</w:t>
+      </w:r>
+    </w:p>
+    <w:p>
+      <w:pPr>
+        <w:rPr>
+          <w:rFonts w:ascii="Times New Roman" w:hAnsi="Times New Roman" w:cs="Times New Roman" w:hint="eastAsia"/>
+        </w:rPr>
+      </w:pPr>
+      <w:r>
+        <w:rPr>
+          <w:rFonts w:ascii="Times New Roman" w:hAnsi="Times New Roman" w:cs="Times New Roman" w:hint="eastAsia"/>
+        </w:rPr>
+        <w:t>30. restraints  (x) stress/strain</w:t>
+      </w:r>
+    </w:p>
+    <w:p>
+      <w:pPr>
+        <w:rPr>
+          <w:rFonts w:ascii="Times New Roman" w:hAnsi="Times New Roman" w:cs="Times New Roman" w:hint="eastAsia"/>
+          <w:b/>
+          <w:bCs/>
+          <w:i/>
+          <w:iCs/>
+          <w:sz w:val="24"/>
+          <w:szCs w:val="24"/>
+        </w:rPr>
+      </w:pPr>
+      <w:r>
+        <w:rPr>
+          <w:rFonts w:ascii="Times New Roman" w:hAnsi="Times New Roman" w:cs="Times New Roman" w:hint="eastAsia"/>
+          <w:b/>
+          <w:bCs/>
+          <w:i/>
+          <w:iCs/>
+          <w:sz w:val="24"/>
+          <w:szCs w:val="24"/>
+        </w:rPr>
+        <w:t>Section 4</w:t>
+      </w:r>
+    </w:p>
+    <w:p>
+      <w:pPr>
+        <w:rPr>
+          <w:rFonts w:ascii="Times New Roman" w:hAnsi="Times New Roman" w:cs="Times New Roman" w:hint="eastAsia"/>
+        </w:rPr>
+      </w:pPr>
+      <w:r>
+        <w:rPr>
+          <w:rFonts w:ascii="Times New Roman" w:hAnsi="Times New Roman" w:cs="Times New Roman" w:hint="eastAsia"/>
+        </w:rPr>
+        <w:t>31</w:t>
+      </w:r>
+      <w:r>
+        <w:rPr>
+          <w:rFonts w:ascii="Times New Roman" w:hAnsi="Times New Roman" w:cs="Times New Roman" w:hint="eastAsia"/>
+        </w:rPr>
+        <w:t>.</w:t>
+      </w:r>
+      <w:r>
+        <w:rPr>
+          <w:rFonts w:ascii="Times New Roman" w:hAnsi="Times New Roman" w:cs="Times New Roman" w:hint="eastAsia"/>
+        </w:rPr>
+        <w:t xml:space="preserve"> </w:t>
+      </w:r>
+      <w:r>
+        <w:rPr>
+          <w:rFonts w:ascii="Times New Roman" w:hAnsi="Times New Roman" w:cs="Times New Roman" w:hint="eastAsia"/>
+        </w:rPr>
+        <w:t xml:space="preserve"> Preparation for fieldwork trip to Nambia in ____.</w:t>
+      </w:r>
+    </w:p>
+    <w:p>
+      <w:pPr>
+        <w:rPr>
+          <w:rFonts w:ascii="Times New Roman" w:hAnsi="Times New Roman" w:cs="Times New Roman" w:hint="eastAsia"/>
+        </w:rPr>
+      </w:pPr>
+      <w:r>
+        <w:rPr>
+          <w:rFonts w:ascii="Times New Roman" w:hAnsi="Times New Roman" w:cs="Times New Roman" w:hint="eastAsia"/>
+        </w:rPr>
+        <w:lastRenderedPageBreak/>
+        <w:t>Africa (x) April</w:t>
+      </w:r>
+    </w:p>
+    <w:p>
+      <w:pPr>
+        <w:rPr>
+          <w:rFonts w:ascii="Times New Roman" w:hAnsi="Times New Roman" w:cs="Times New Roman"/>
+        </w:rPr>
+      </w:pPr>
+      <w:r>
+        <w:rPr>
+          <w:rFonts w:ascii="Times New Roman" w:hAnsi="Times New Roman" w:cs="Times New Roman" w:hint="eastAsia"/>
+        </w:rPr>
+        <w:t xml:space="preserve">It is not easy to locate the answer since it is at the end of the first paragraph and is therefore quite far away from all the key words in the question which appears at the very begninning of the firt paragraph. </w:t>
+      </w:r>
+      <w:r>
+        <w:rPr>
+          <w:rFonts w:ascii="Times New Roman" w:hAnsi="Times New Roman" w:cs="Times New Roman" w:hint="eastAsia"/>
+        </w:rPr>
+        <w:t xml:space="preserve">It might be a place or a date after </w:t>
+      </w:r>
+      <w:r>
+        <w:rPr>
+          <w:rFonts w:ascii="Times New Roman" w:hAnsi="Times New Roman" w:cs="Times New Roman"/>
+        </w:rPr>
+        <w:t>“</w:t>
+      </w:r>
+      <w:r>
+        <w:rPr>
+          <w:rFonts w:ascii="Times New Roman" w:hAnsi="Times New Roman" w:cs="Times New Roman" w:hint="eastAsia"/>
+        </w:rPr>
+        <w:t>in ___</w:t>
+      </w:r>
+      <w:r>
+        <w:rPr>
+          <w:rFonts w:ascii="Times New Roman" w:hAnsi="Times New Roman" w:cs="Times New Roman"/>
+        </w:rPr>
+        <w:t>”</w:t>
+      </w:r>
+      <w:r>
+        <w:rPr>
+          <w:rFonts w:ascii="Times New Roman" w:hAnsi="Times New Roman" w:cs="Times New Roman" w:hint="eastAsia"/>
+        </w:rPr>
+        <w:t xml:space="preserve">. So it is suggested that we should guess the answer. </w:t>
       </w:r>
       <w:bookmarkStart w:id="1" w:name="_GoBack"/>
       <w:bookmarkEnd w:id="1"/>
@@ -6712,7 +6893,7 @@
   <a:extraClrSchemeLst/>
   <a:extLst>
     <a:ext uri="{05A4C25C-085E-4340-85A3-A5531E510DB2}">
-      <thm15:themeFamily xmlns:thm15="http://schemas.microsoft.com/office/thememl/2012/main" xmlns="" name="Office Theme" id="{62F939B6-93AF-4DB8-9C6B-D6C7DFDC589F}" vid="{4A3C46E8-61CC-4603-A589-7422A47A8E4A}"/>
+      <thm15:themeFamily xmlns="" xmlns:thm15="http://schemas.microsoft.com/office/thememl/2012/main" name="Office Theme" id="{62F939B6-93AF-4DB8-9C6B-D6C7DFDC589F}" vid="{4A3C46E8-61CC-4603-A589-7422A47A8E4A}"/>
     </a:ext>
   </a:extLst>
 </a:theme>

</xml_diff>

<commit_message>
udpate notes of IELTS
</commit_message>
<xml_diff>
--- a/IELTS Notes/Listening Test And Analyses..docx
+++ b/IELTS Notes/Listening Test And Analyses..docx
@@ -5699,7 +5699,7 @@
     <w:p>
       <w:pPr>
         <w:rPr>
-          <w:rFonts w:ascii="Times New Roman" w:hAnsi="Times New Roman" w:cs="Times New Roman" w:hint="eastAsia"/>
+          <w:rFonts w:ascii="Times New Roman" w:hAnsi="Times New Roman" w:cs="Times New Roman"/>
         </w:rPr>
       </w:pPr>
       <w:r>
@@ -5730,7 +5730,7 @@
     <w:p>
       <w:pPr>
         <w:rPr>
-          <w:rFonts w:ascii="Times New Roman" w:hAnsi="Times New Roman" w:cs="Times New Roman" w:hint="eastAsia"/>
+          <w:rFonts w:ascii="Times New Roman" w:hAnsi="Times New Roman" w:cs="Times New Roman"/>
           <w:b/>
           <w:bCs/>
           <w:i/>
@@ -5767,7 +5767,7 @@
     <w:p>
       <w:pPr>
         <w:rPr>
-          <w:rFonts w:ascii="Times New Roman" w:hAnsi="Times New Roman" w:cs="Times New Roman" w:hint="eastAsia"/>
+          <w:rFonts w:ascii="Times New Roman" w:hAnsi="Times New Roman" w:cs="Times New Roman"/>
         </w:rPr>
       </w:pPr>
       <w:r>
@@ -5780,7 +5780,7 @@
     <w:p>
       <w:pPr>
         <w:rPr>
-          <w:rFonts w:ascii="Times New Roman" w:hAnsi="Times New Roman" w:cs="Times New Roman" w:hint="eastAsia"/>
+          <w:rFonts w:ascii="Times New Roman" w:hAnsi="Times New Roman" w:cs="Times New Roman"/>
           <w:b/>
           <w:bCs/>
           <w:i/>
@@ -5805,7 +5805,7 @@
     <w:p>
       <w:pPr>
         <w:rPr>
-          <w:rFonts w:ascii="Times New Roman" w:hAnsi="Times New Roman" w:cs="Times New Roman" w:hint="eastAsia"/>
+          <w:rFonts w:ascii="Times New Roman" w:hAnsi="Times New Roman" w:cs="Times New Roman"/>
         </w:rPr>
       </w:pPr>
       <w:r>
@@ -5836,7 +5836,7 @@
     <w:p>
       <w:pPr>
         <w:rPr>
-          <w:rFonts w:ascii="Times New Roman" w:hAnsi="Times New Roman" w:cs="Times New Roman" w:hint="eastAsia"/>
+          <w:rFonts w:ascii="Times New Roman" w:hAnsi="Times New Roman" w:cs="Times New Roman"/>
         </w:rPr>
       </w:pPr>
       <w:r>
@@ -5850,7 +5850,7 @@
     <w:p>
       <w:pPr>
         <w:rPr>
-          <w:rFonts w:ascii="Times New Roman" w:hAnsi="Times New Roman" w:cs="Times New Roman"/>
+          <w:rFonts w:ascii="Times New Roman" w:hAnsi="Times New Roman" w:cs="Times New Roman" w:hint="eastAsia"/>
         </w:rPr>
       </w:pPr>
       <w:r>
@@ -5888,9 +5888,288 @@
           <w:rFonts w:ascii="Times New Roman" w:hAnsi="Times New Roman" w:cs="Times New Roman" w:hint="eastAsia"/>
         </w:rPr>
         <w:t xml:space="preserve">. So it is suggested that we should guess the answer. </w:t>
+      </w:r>
+    </w:p>
+    <w:p>
+      <w:pPr>
+        <w:rPr>
+          <w:rFonts w:ascii="Times New Roman" w:hAnsi="Times New Roman" w:cs="Times New Roman" w:hint="eastAsia"/>
+        </w:rPr>
+      </w:pPr>
+    </w:p>
+    <w:p>
+      <w:pPr>
+        <w:outlineLvl w:val="2"/>
+        <w:rPr>
+          <w:rFonts w:ascii="Times New Roman" w:hAnsi="Times New Roman" w:cs="Times New Roman"/>
+          <w:b/>
+          <w:bCs/>
+          <w:sz w:val="24"/>
+          <w:szCs w:val="24"/>
+        </w:rPr>
+      </w:pPr>
+      <w:r>
+        <w:rPr>
+          <w:rFonts w:ascii="Times New Roman" w:hAnsi="Times New Roman" w:cs="Times New Roman" w:hint="eastAsia"/>
+          <w:b/>
+          <w:bCs/>
+          <w:sz w:val="24"/>
+          <w:szCs w:val="24"/>
+        </w:rPr>
+        <w:t>Test 2</w:t>
+      </w:r>
+      <w:r>
+        <w:rPr>
+          <w:rFonts w:ascii="Times New Roman" w:hAnsi="Times New Roman" w:cs="Times New Roman" w:hint="eastAsia"/>
+          <w:b/>
+          <w:bCs/>
+          <w:sz w:val="24"/>
+          <w:szCs w:val="24"/>
+        </w:rPr>
+        <w:t xml:space="preserve"> Listening</w:t>
+      </w:r>
+    </w:p>
+    <w:p>
+      <w:pPr>
+        <w:rPr>
+          <w:rFonts w:ascii="Times New Roman" w:hAnsi="Times New Roman" w:cs="Times New Roman"/>
+          <w:b/>
+          <w:bCs/>
+          <w:i/>
+          <w:iCs/>
+          <w:sz w:val="24"/>
+          <w:szCs w:val="24"/>
+        </w:rPr>
+      </w:pPr>
+      <w:r>
+        <w:rPr>
+          <w:rFonts w:ascii="Times New Roman" w:hAnsi="Times New Roman" w:cs="Times New Roman" w:hint="eastAsia"/>
+          <w:b/>
+          <w:bCs/>
+          <w:i/>
+          <w:iCs/>
+          <w:sz w:val="24"/>
+          <w:szCs w:val="24"/>
+        </w:rPr>
+        <w:t>Section 1</w:t>
+      </w:r>
+    </w:p>
+    <w:p>
+      <w:pPr>
+        <w:rPr>
+          <w:rFonts w:ascii="Times New Roman" w:hAnsi="Times New Roman" w:cs="Times New Roman"/>
+        </w:rPr>
+      </w:pPr>
+      <w:r>
+        <w:rPr>
+          <w:rFonts w:ascii="Times New Roman" w:hAnsi="Times New Roman" w:cs="Times New Roman" w:hint="eastAsia"/>
+        </w:rPr>
+        <w:t>7</w:t>
+      </w:r>
+      <w:r>
+        <w:rPr>
+          <w:rFonts w:ascii="Times New Roman" w:hAnsi="Times New Roman" w:cs="Times New Roman" w:hint="eastAsia"/>
+        </w:rPr>
+        <w:t xml:space="preserve">. </w:t>
+      </w:r>
+      <w:r>
+        <w:rPr>
+          <w:rFonts w:ascii="Times New Roman" w:hAnsi="Times New Roman" w:cs="Times New Roman" w:hint="eastAsia"/>
+        </w:rPr>
+        <w:t>brother in law (x)  brother-in-law</w:t>
+      </w:r>
+    </w:p>
+    <w:p>
+      <w:pPr>
+        <w:rPr>
+          <w:rFonts w:ascii="Times New Roman" w:hAnsi="Times New Roman" w:cs="Times New Roman" w:hint="eastAsia"/>
+        </w:rPr>
+      </w:pPr>
+      <w:r>
+        <w:rPr>
+          <w:rFonts w:ascii="Times New Roman" w:hAnsi="Times New Roman" w:cs="Times New Roman" w:hint="eastAsia"/>
+        </w:rPr>
+        <w:t xml:space="preserve">There are hyphens in </w:t>
+      </w:r>
+      <w:r>
+        <w:rPr>
+          <w:rFonts w:ascii="Times New Roman" w:hAnsi="Times New Roman" w:cs="Times New Roman"/>
+        </w:rPr>
+        <w:t>“</w:t>
+      </w:r>
+      <w:r>
+        <w:rPr>
+          <w:rFonts w:ascii="Times New Roman" w:hAnsi="Times New Roman" w:cs="Times New Roman" w:hint="eastAsia"/>
+        </w:rPr>
+        <w:t>brother-in-law</w:t>
+      </w:r>
+      <w:r>
+        <w:rPr>
+          <w:rFonts w:ascii="Times New Roman" w:hAnsi="Times New Roman" w:cs="Times New Roman"/>
+        </w:rPr>
+        <w:t>”</w:t>
+      </w:r>
+      <w:r>
+        <w:rPr>
+          <w:rFonts w:ascii="Times New Roman" w:hAnsi="Times New Roman" w:cs="Times New Roman" w:hint="eastAsia"/>
+        </w:rPr>
+        <w:t>.</w:t>
+      </w:r>
+    </w:p>
+    <w:p>
+      <w:pPr>
+        <w:rPr>
+          <w:rFonts w:ascii="Times New Roman" w:hAnsi="Times New Roman" w:cs="Times New Roman" w:hint="eastAsia"/>
+          <w:b/>
+          <w:bCs/>
+          <w:i/>
+          <w:iCs/>
+          <w:sz w:val="24"/>
+          <w:szCs w:val="24"/>
+        </w:rPr>
+      </w:pPr>
+      <w:r>
+        <w:rPr>
+          <w:rFonts w:ascii="Times New Roman" w:hAnsi="Times New Roman" w:cs="Times New Roman" w:hint="eastAsia"/>
+          <w:b/>
+          <w:bCs/>
+          <w:i/>
+          <w:iCs/>
+          <w:sz w:val="24"/>
+          <w:szCs w:val="24"/>
+        </w:rPr>
+        <w:t>Section 2</w:t>
+      </w:r>
+    </w:p>
+    <w:p>
+      <w:pPr>
+        <w:rPr>
+          <w:rFonts w:ascii="Times New Roman" w:hAnsi="Times New Roman" w:cs="Times New Roman" w:hint="eastAsia"/>
+        </w:rPr>
+      </w:pPr>
+      <w:r>
+        <w:rPr>
+          <w:rFonts w:ascii="Times New Roman" w:hAnsi="Times New Roman" w:cs="Times New Roman" w:hint="eastAsia"/>
+        </w:rPr>
+        <w:t>12. new town (x) Newtown</w:t>
+      </w:r>
+    </w:p>
+    <w:p>
+      <w:pPr>
+        <w:rPr>
+          <w:rFonts w:ascii="Times New Roman" w:hAnsi="Times New Roman" w:cs="Times New Roman" w:hint="eastAsia"/>
+        </w:rPr>
+      </w:pPr>
+      <w:r>
+        <w:rPr>
+          <w:rFonts w:ascii="Times New Roman" w:hAnsi="Times New Roman" w:cs="Times New Roman" w:hint="eastAsia"/>
+        </w:rPr>
+        <w:t xml:space="preserve">Though </w:t>
+      </w:r>
+      <w:r>
+        <w:rPr>
+          <w:rFonts w:ascii="Times New Roman" w:hAnsi="Times New Roman" w:cs="Times New Roman"/>
+        </w:rPr>
+        <w:t>“</w:t>
+      </w:r>
+      <w:r>
+        <w:rPr>
+          <w:rFonts w:ascii="Times New Roman" w:hAnsi="Times New Roman" w:cs="Times New Roman" w:hint="eastAsia"/>
+        </w:rPr>
+        <w:t>new town</w:t>
+      </w:r>
+      <w:r>
+        <w:rPr>
+          <w:rFonts w:ascii="Times New Roman" w:hAnsi="Times New Roman" w:cs="Times New Roman"/>
+        </w:rPr>
+        <w:t>”</w:t>
+      </w:r>
+      <w:r>
+        <w:rPr>
+          <w:rFonts w:ascii="Times New Roman" w:hAnsi="Times New Roman" w:cs="Times New Roman" w:hint="eastAsia"/>
+        </w:rPr>
+        <w:t xml:space="preserve"> is a proper collation, the answer is a name of a place, Newtown. </w:t>
+      </w:r>
+    </w:p>
+    <w:p>
+      <w:pPr>
+        <w:rPr>
+          <w:rFonts w:ascii="Times New Roman" w:hAnsi="Times New Roman" w:cs="Times New Roman" w:hint="eastAsia"/>
+        </w:rPr>
+      </w:pPr>
+      <w:r>
+        <w:rPr>
+          <w:rFonts w:ascii="Times New Roman" w:hAnsi="Times New Roman" w:cs="Times New Roman" w:hint="eastAsia"/>
+        </w:rPr>
+        <w:t>15. ______ (x) Tower Restaurant</w:t>
+      </w:r>
+    </w:p>
+    <w:p>
+      <w:pPr>
+        <w:rPr>
+          <w:rFonts w:ascii="Times New Roman" w:hAnsi="Times New Roman" w:cs="Times New Roman" w:hint="eastAsia"/>
+        </w:rPr>
+      </w:pPr>
+      <w:r>
+        <w:rPr>
+          <w:rFonts w:ascii="Times New Roman" w:hAnsi="Times New Roman" w:cs="Times New Roman" w:hint="eastAsia"/>
+        </w:rPr>
+        <w:t xml:space="preserve">The answer is in the very first sentence. Unfortunately, I just ignored it since I thought it was in the following sentences. </w:t>
+      </w:r>
+    </w:p>
+    <w:p>
+      <w:pPr>
+        <w:rPr>
+          <w:rFonts w:ascii="Times New Roman" w:hAnsi="Times New Roman" w:cs="Times New Roman" w:hint="eastAsia"/>
+        </w:rPr>
+      </w:pPr>
+      <w:r>
+        <w:rPr>
+          <w:rFonts w:ascii="Times New Roman" w:hAnsi="Times New Roman" w:cs="Times New Roman" w:hint="eastAsia"/>
+        </w:rPr>
+        <w:t>18. ____ (x)  7 screen cinema</w:t>
+      </w:r>
+    </w:p>
+    <w:p>
+      <w:pPr>
+        <w:rPr>
+          <w:rFonts w:ascii="Times New Roman" w:hAnsi="Times New Roman" w:cs="Times New Roman" w:hint="eastAsia"/>
+        </w:rPr>
+      </w:pPr>
+      <w:r>
+        <w:rPr>
+          <w:rFonts w:ascii="Times New Roman" w:hAnsi="Times New Roman" w:cs="Times New Roman" w:hint="eastAsia"/>
+        </w:rPr>
+        <w:t>I wasn</w:t>
+      </w:r>
+      <w:r>
+        <w:rPr>
+          <w:rFonts w:ascii="Times New Roman" w:hAnsi="Times New Roman" w:cs="Times New Roman"/>
+        </w:rPr>
+        <w:t>’</w:t>
+      </w:r>
+      <w:r>
+        <w:rPr>
+          <w:rFonts w:ascii="Times New Roman" w:hAnsi="Times New Roman" w:cs="Times New Roman" w:hint="eastAsia"/>
+        </w:rPr>
+        <w:t xml:space="preserve">t able to concentrate at that time. </w:t>
       </w:r>
       <w:bookmarkStart w:id="1" w:name="_GoBack"/>
       <w:bookmarkEnd w:id="1"/>
+    </w:p>
+    <w:p>
+      <w:pPr>
+        <w:rPr>
+          <w:rFonts w:ascii="Times New Roman" w:hAnsi="Times New Roman" w:cs="Times New Roman"/>
+        </w:rPr>
+      </w:pPr>
+    </w:p>
+    <w:p>
+      <w:pPr>
+        <w:rPr>
+          <w:rFonts w:ascii="Times New Roman" w:hAnsi="Times New Roman" w:cs="Times New Roman"/>
+        </w:rPr>
+      </w:pPr>
     </w:p>
     <w:sectPr>
       <w:pgSz w:w="11906" w:h="16838"/>
@@ -6893,7 +7172,7 @@
   <a:extraClrSchemeLst/>
   <a:extLst>
     <a:ext uri="{05A4C25C-085E-4340-85A3-A5531E510DB2}">
-      <thm15:themeFamily xmlns="" xmlns:thm15="http://schemas.microsoft.com/office/thememl/2012/main" name="Office Theme" id="{62F939B6-93AF-4DB8-9C6B-D6C7DFDC589F}" vid="{4A3C46E8-61CC-4603-A589-7422A47A8E4A}"/>
+      <thm15:themeFamily xmlns:thm15="http://schemas.microsoft.com/office/thememl/2012/main" xmlns="" name="Office Theme" id="{62F939B6-93AF-4DB8-9C6B-D6C7DFDC589F}" vid="{4A3C46E8-61CC-4603-A589-7422A47A8E4A}"/>
     </a:ext>
   </a:extLst>
 </a:theme>

</xml_diff>

<commit_message>
update analyses of IELTS
</commit_message>
<xml_diff>
--- a/IELTS Notes/Listening Test And Analyses..docx
+++ b/IELTS Notes/Listening Test And Analyses..docx
@@ -5850,7 +5850,7 @@
     <w:p>
       <w:pPr>
         <w:rPr>
-          <w:rFonts w:ascii="Times New Roman" w:hAnsi="Times New Roman" w:cs="Times New Roman" w:hint="eastAsia"/>
+          <w:rFonts w:ascii="Times New Roman" w:hAnsi="Times New Roman" w:cs="Times New Roman"/>
         </w:rPr>
       </w:pPr>
       <w:r>
@@ -5893,7 +5893,7 @@
     <w:p>
       <w:pPr>
         <w:rPr>
-          <w:rFonts w:ascii="Times New Roman" w:hAnsi="Times New Roman" w:cs="Times New Roman" w:hint="eastAsia"/>
+          <w:rFonts w:ascii="Times New Roman" w:hAnsi="Times New Roman" w:cs="Times New Roman"/>
         </w:rPr>
       </w:pPr>
     </w:p>
@@ -5956,33 +5956,23 @@
     </w:p>
     <w:p>
       <w:pPr>
-        <w:rPr>
-          <w:rFonts w:ascii="Times New Roman" w:hAnsi="Times New Roman" w:cs="Times New Roman"/>
-        </w:rPr>
-      </w:pPr>
-      <w:r>
-        <w:rPr>
-          <w:rFonts w:ascii="Times New Roman" w:hAnsi="Times New Roman" w:cs="Times New Roman" w:hint="eastAsia"/>
-        </w:rPr>
-        <w:t>7</w:t>
-      </w:r>
-      <w:r>
-        <w:rPr>
-          <w:rFonts w:ascii="Times New Roman" w:hAnsi="Times New Roman" w:cs="Times New Roman" w:hint="eastAsia"/>
-        </w:rPr>
-        <w:t xml:space="preserve">. </w:t>
-      </w:r>
-      <w:r>
-        <w:rPr>
-          <w:rFonts w:ascii="Times New Roman" w:hAnsi="Times New Roman" w:cs="Times New Roman" w:hint="eastAsia"/>
-        </w:rPr>
-        <w:t>brother in law (x)  brother-in-law</w:t>
-      </w:r>
-    </w:p>
-    <w:p>
-      <w:pPr>
-        <w:rPr>
-          <w:rFonts w:ascii="Times New Roman" w:hAnsi="Times New Roman" w:cs="Times New Roman" w:hint="eastAsia"/>
+        <w:jc w:val="both"/>
+        <w:rPr>
+          <w:rFonts w:ascii="Times New Roman" w:hAnsi="Times New Roman" w:cs="Times New Roman"/>
+        </w:rPr>
+      </w:pPr>
+      <w:r>
+        <w:rPr>
+          <w:rFonts w:ascii="Times New Roman" w:hAnsi="Times New Roman" w:cs="Times New Roman" w:hint="eastAsia"/>
+        </w:rPr>
+        <w:t>7. brother in law (x)  brother-in-law</w:t>
+      </w:r>
+    </w:p>
+    <w:p>
+      <w:pPr>
+        <w:jc w:val="both"/>
+        <w:rPr>
+          <w:rFonts w:ascii="Times New Roman" w:hAnsi="Times New Roman" w:cs="Times New Roman"/>
         </w:rPr>
       </w:pPr>
       <w:r>
@@ -6018,8 +6008,9 @@
     </w:p>
     <w:p>
       <w:pPr>
-        <w:rPr>
-          <w:rFonts w:ascii="Times New Roman" w:hAnsi="Times New Roman" w:cs="Times New Roman" w:hint="eastAsia"/>
+        <w:jc w:val="both"/>
+        <w:rPr>
+          <w:rFonts w:ascii="Times New Roman" w:hAnsi="Times New Roman" w:cs="Times New Roman"/>
           <w:b/>
           <w:bCs/>
           <w:i/>
@@ -6043,8 +6034,9 @@
     </w:p>
     <w:p>
       <w:pPr>
-        <w:rPr>
-          <w:rFonts w:ascii="Times New Roman" w:hAnsi="Times New Roman" w:cs="Times New Roman" w:hint="eastAsia"/>
+        <w:jc w:val="both"/>
+        <w:rPr>
+          <w:rFonts w:ascii="Times New Roman" w:hAnsi="Times New Roman" w:cs="Times New Roman"/>
         </w:rPr>
       </w:pPr>
       <w:r>
@@ -6056,8 +6048,9 @@
     </w:p>
     <w:p>
       <w:pPr>
-        <w:rPr>
-          <w:rFonts w:ascii="Times New Roman" w:hAnsi="Times New Roman" w:cs="Times New Roman" w:hint="eastAsia"/>
+        <w:jc w:val="both"/>
+        <w:rPr>
+          <w:rFonts w:ascii="Times New Roman" w:hAnsi="Times New Roman" w:cs="Times New Roman"/>
         </w:rPr>
       </w:pPr>
       <w:r>
@@ -6088,13 +6081,26 @@
         <w:rPr>
           <w:rFonts w:ascii="Times New Roman" w:hAnsi="Times New Roman" w:cs="Times New Roman" w:hint="eastAsia"/>
         </w:rPr>
-        <w:t xml:space="preserve"> is a proper collation, the answer is a name of a place, Newtown. </w:t>
-      </w:r>
-    </w:p>
-    <w:p>
-      <w:pPr>
-        <w:rPr>
-          <w:rFonts w:ascii="Times New Roman" w:hAnsi="Times New Roman" w:cs="Times New Roman" w:hint="eastAsia"/>
+        <w:t xml:space="preserve"> is a p</w:t>
+      </w:r>
+      <w:r>
+        <w:rPr>
+          <w:rFonts w:ascii="Times New Roman" w:hAnsi="Times New Roman" w:cs="Times New Roman" w:hint="eastAsia"/>
+        </w:rPr>
+        <w:t>roper collation, the answer is the</w:t>
+      </w:r>
+      <w:r>
+        <w:rPr>
+          <w:rFonts w:ascii="Times New Roman" w:hAnsi="Times New Roman" w:cs="Times New Roman" w:hint="eastAsia"/>
+        </w:rPr>
+        <w:t xml:space="preserve"> name of a place, Newtown. </w:t>
+      </w:r>
+    </w:p>
+    <w:p>
+      <w:pPr>
+        <w:jc w:val="both"/>
+        <w:rPr>
+          <w:rFonts w:ascii="Times New Roman" w:hAnsi="Times New Roman" w:cs="Times New Roman"/>
         </w:rPr>
       </w:pPr>
       <w:r>
@@ -6106,8 +6112,9 @@
     </w:p>
     <w:p>
       <w:pPr>
-        <w:rPr>
-          <w:rFonts w:ascii="Times New Roman" w:hAnsi="Times New Roman" w:cs="Times New Roman" w:hint="eastAsia"/>
+        <w:jc w:val="both"/>
+        <w:rPr>
+          <w:rFonts w:ascii="Times New Roman" w:hAnsi="Times New Roman" w:cs="Times New Roman"/>
         </w:rPr>
       </w:pPr>
       <w:r>
@@ -6119,8 +6126,9 @@
     </w:p>
     <w:p>
       <w:pPr>
-        <w:rPr>
-          <w:rFonts w:ascii="Times New Roman" w:hAnsi="Times New Roman" w:cs="Times New Roman" w:hint="eastAsia"/>
+        <w:jc w:val="both"/>
+        <w:rPr>
+          <w:rFonts w:ascii="Times New Roman" w:hAnsi="Times New Roman" w:cs="Times New Roman"/>
         </w:rPr>
       </w:pPr>
       <w:r>
@@ -6132,8 +6140,9 @@
     </w:p>
     <w:p>
       <w:pPr>
-        <w:rPr>
-          <w:rFonts w:ascii="Times New Roman" w:hAnsi="Times New Roman" w:cs="Times New Roman" w:hint="eastAsia"/>
+        <w:jc w:val="both"/>
+        <w:rPr>
+          <w:rFonts w:ascii="Times New Roman" w:hAnsi="Times New Roman" w:cs="Times New Roman"/>
         </w:rPr>
       </w:pPr>
       <w:r>
@@ -6153,23 +6162,149 @@
           <w:rFonts w:ascii="Times New Roman" w:hAnsi="Times New Roman" w:cs="Times New Roman" w:hint="eastAsia"/>
         </w:rPr>
         <w:t xml:space="preserve">t able to concentrate at that time. </w:t>
+      </w:r>
+    </w:p>
+    <w:p>
+      <w:pPr>
+        <w:jc w:val="both"/>
+        <w:rPr>
+          <w:rFonts w:ascii="Times New Roman" w:hAnsi="Times New Roman" w:cs="Times New Roman" w:hint="eastAsia"/>
+          <w:b/>
+          <w:bCs/>
+          <w:i/>
+          <w:iCs/>
+          <w:sz w:val="24"/>
+          <w:szCs w:val="24"/>
+        </w:rPr>
+      </w:pPr>
+      <w:r>
+        <w:rPr>
+          <w:rFonts w:ascii="Times New Roman" w:hAnsi="Times New Roman" w:cs="Times New Roman" w:hint="eastAsia"/>
+          <w:b/>
+          <w:bCs/>
+          <w:i/>
+          <w:iCs/>
+          <w:sz w:val="24"/>
+          <w:szCs w:val="24"/>
+        </w:rPr>
+        <w:t>Section 4</w:t>
+      </w:r>
+    </w:p>
+    <w:p>
+      <w:pPr>
+        <w:rPr>
+          <w:rFonts w:ascii="Times New Roman" w:hAnsi="Times New Roman" w:cs="Times New Roman" w:hint="eastAsia"/>
+        </w:rPr>
+      </w:pPr>
+      <w:r>
+        <w:rPr>
+          <w:rFonts w:ascii="Times New Roman" w:hAnsi="Times New Roman" w:cs="Times New Roman" w:hint="eastAsia"/>
+        </w:rPr>
+        <w:t>32, A (x) B</w:t>
+      </w:r>
+    </w:p>
+    <w:p>
+      <w:pPr>
+        <w:rPr>
+          <w:rFonts w:ascii="Times New Roman" w:hAnsi="Times New Roman" w:cs="Times New Roman" w:hint="eastAsia"/>
+        </w:rPr>
+      </w:pPr>
+      <w:r>
+        <w:rPr>
+          <w:rFonts w:ascii="Times New Roman" w:hAnsi="Times New Roman" w:cs="Times New Roman"/>
+        </w:rPr>
+        <w:t>“…</w:t>
+      </w:r>
+      <w:r>
+        <w:rPr>
+          <w:rFonts w:ascii="Times New Roman" w:hAnsi="Times New Roman" w:cs="Times New Roman" w:hint="eastAsia"/>
+        </w:rPr>
+        <w:t>help them identify the most suiable stategies to use in a given game.</w:t>
+      </w:r>
+      <w:r>
+        <w:rPr>
+          <w:rFonts w:ascii="Times New Roman" w:hAnsi="Times New Roman" w:cs="Times New Roman"/>
+        </w:rPr>
+        <w:t>”</w:t>
+      </w:r>
+    </w:p>
+    <w:p>
+      <w:pPr>
+        <w:rPr>
+          <w:rFonts w:ascii="Times New Roman" w:hAnsi="Times New Roman" w:cs="Times New Roman" w:hint="eastAsia"/>
+        </w:rPr>
+      </w:pPr>
+      <w:r>
+        <w:rPr>
+          <w:rFonts w:ascii="Times New Roman" w:hAnsi="Times New Roman" w:cs="Times New Roman" w:hint="eastAsia"/>
+        </w:rPr>
+        <w:t>33, A (x) C</w:t>
+      </w:r>
+    </w:p>
+    <w:p>
+      <w:pPr>
+        <w:rPr>
+          <w:rFonts w:ascii="Times New Roman" w:hAnsi="Times New Roman" w:cs="Times New Roman" w:hint="eastAsia"/>
+        </w:rPr>
+      </w:pPr>
+      <w:r>
+        <w:rPr>
+          <w:rFonts w:ascii="Times New Roman" w:hAnsi="Times New Roman" w:cs="Times New Roman"/>
+        </w:rPr>
+        <w:t>“</w:t>
+      </w:r>
+      <w:r>
+        <w:rPr>
+          <w:rFonts w:ascii="Times New Roman" w:hAnsi="Times New Roman" w:cs="Times New Roman" w:hint="eastAsia"/>
+        </w:rPr>
+        <w:t>Although most trainers know how important handedness is, at present they are rather reluctant to make use of the insights scientists like Matthews can give.</w:t>
+      </w:r>
+      <w:r>
+        <w:rPr>
+          <w:rFonts w:ascii="Times New Roman" w:hAnsi="Times New Roman" w:cs="Times New Roman"/>
+        </w:rPr>
+        <w:t>”</w:t>
+      </w:r>
+    </w:p>
+    <w:p>
+      <w:pPr>
+        <w:rPr>
+          <w:rFonts w:ascii="Times New Roman" w:hAnsi="Times New Roman" w:cs="Times New Roman" w:hint="eastAsia"/>
+        </w:rPr>
+      </w:pPr>
+      <w:r>
+        <w:rPr>
+          <w:rFonts w:ascii="Times New Roman" w:hAnsi="Times New Roman" w:cs="Times New Roman" w:hint="eastAsia"/>
+        </w:rPr>
+        <w:t>35, B (x) A</w:t>
+      </w:r>
+    </w:p>
+    <w:p>
+      <w:pPr>
+        <w:rPr>
+          <w:rFonts w:ascii="Times New Roman" w:hAnsi="Times New Roman" w:cs="Times New Roman"/>
+        </w:rPr>
+      </w:pPr>
+      <w:r>
+        <w:rPr>
+          <w:rFonts w:ascii="Times New Roman" w:hAnsi="Times New Roman" w:cs="Times New Roman" w:hint="eastAsia"/>
+        </w:rPr>
+        <w:t>I didn</w:t>
+      </w:r>
+      <w:r>
+        <w:rPr>
+          <w:rFonts w:ascii="Times New Roman" w:hAnsi="Times New Roman" w:cs="Times New Roman"/>
+        </w:rPr>
+        <w:t>’</w:t>
+      </w:r>
+      <w:r>
+        <w:rPr>
+          <w:rFonts w:ascii="Times New Roman" w:hAnsi="Times New Roman" w:cs="Times New Roman" w:hint="eastAsia"/>
+        </w:rPr>
+        <w:t xml:space="preserve">t hear the answer clearly because I focoused on the propotion of handedness in apes. </w:t>
       </w:r>
       <w:bookmarkStart w:id="1" w:name="_GoBack"/>
       <w:bookmarkEnd w:id="1"/>
-    </w:p>
-    <w:p>
-      <w:pPr>
-        <w:rPr>
-          <w:rFonts w:ascii="Times New Roman" w:hAnsi="Times New Roman" w:cs="Times New Roman"/>
-        </w:rPr>
-      </w:pPr>
-    </w:p>
-    <w:p>
-      <w:pPr>
-        <w:rPr>
-          <w:rFonts w:ascii="Times New Roman" w:hAnsi="Times New Roman" w:cs="Times New Roman"/>
-        </w:rPr>
-      </w:pPr>
     </w:p>
     <w:sectPr>
       <w:pgSz w:w="11906" w:h="16838"/>
@@ -7172,7 +7307,7 @@
   <a:extraClrSchemeLst/>
   <a:extLst>
     <a:ext uri="{05A4C25C-085E-4340-85A3-A5531E510DB2}">
-      <thm15:themeFamily xmlns:thm15="http://schemas.microsoft.com/office/thememl/2012/main" xmlns="" name="Office Theme" id="{62F939B6-93AF-4DB8-9C6B-D6C7DFDC589F}" vid="{4A3C46E8-61CC-4603-A589-7422A47A8E4A}"/>
+      <thm15:themeFamily xmlns="" xmlns:thm15="http://schemas.microsoft.com/office/thememl/2012/main" name="Office Theme" id="{62F939B6-93AF-4DB8-9C6B-D6C7DFDC589F}" vid="{4A3C46E8-61CC-4603-A589-7422A47A8E4A}"/>
     </a:ext>
   </a:extLst>
 </a:theme>

</xml_diff>